<commit_message>
Se modificó el prototipo "FrmInsertarEquipo.bmml" Se actualizó la versión del documento "SISPPAFUT - Project Charter.docx" Se creó el caso de uso "SISPPAFUT - ECU REGISTRAR EQUIPO DE FÚTBOL.doc"
</commit_message>
<xml_diff>
--- a/Documentos/SISPPAFUT - Project Charter.docx
+++ b/Documentos/SISPPAFUT - Project Charter.docx
@@ -85,8 +85,10 @@
           <w:sz w:val="40"/>
           <w:szCs w:val="40"/>
         </w:rPr>
-        <w:t>Versión 1.1</w:t>
-      </w:r>
+        <w:t>Versión 1.2</w:t>
+      </w:r>
+      <w:bookmarkStart w:id="0" w:name="_GoBack"/>
+      <w:bookmarkEnd w:id="0"/>
     </w:p>
     <w:p>
       <w:pPr>
@@ -658,22 +660,22 @@
       <w:pPr>
         <w:pStyle w:val="TDC1"/>
       </w:pPr>
-      <w:bookmarkStart w:id="0" w:name="_Toc484572939"/>
-      <w:bookmarkStart w:id="1" w:name="_Toc486729959"/>
-      <w:bookmarkStart w:id="2" w:name="_Toc487452739"/>
-      <w:bookmarkStart w:id="3" w:name="_Toc487529346"/>
-      <w:bookmarkStart w:id="4" w:name="_Toc487614331"/>
-      <w:bookmarkStart w:id="5" w:name="_Toc487615375"/>
-      <w:bookmarkStart w:id="6" w:name="_Toc487884179"/>
-      <w:bookmarkStart w:id="7" w:name="_Toc488828561"/>
-      <w:bookmarkStart w:id="8" w:name="_Toc504906764"/>
-      <w:bookmarkStart w:id="9" w:name="_Toc504906824"/>
-      <w:bookmarkStart w:id="10" w:name="_Toc505057477"/>
-      <w:bookmarkStart w:id="11" w:name="_Toc505591769"/>
-      <w:bookmarkStart w:id="12" w:name="_Toc505594911"/>
-      <w:bookmarkStart w:id="13" w:name="_Toc509397818"/>
-      <w:bookmarkStart w:id="14" w:name="_Toc527799700"/>
-      <w:bookmarkStart w:id="15" w:name="_Toc940210"/>
+      <w:bookmarkStart w:id="1" w:name="_Toc484572939"/>
+      <w:bookmarkStart w:id="2" w:name="_Toc486729959"/>
+      <w:bookmarkStart w:id="3" w:name="_Toc487452739"/>
+      <w:bookmarkStart w:id="4" w:name="_Toc487529346"/>
+      <w:bookmarkStart w:id="5" w:name="_Toc487614331"/>
+      <w:bookmarkStart w:id="6" w:name="_Toc487615375"/>
+      <w:bookmarkStart w:id="7" w:name="_Toc487884179"/>
+      <w:bookmarkStart w:id="8" w:name="_Toc488828561"/>
+      <w:bookmarkStart w:id="9" w:name="_Toc504906764"/>
+      <w:bookmarkStart w:id="10" w:name="_Toc504906824"/>
+      <w:bookmarkStart w:id="11" w:name="_Toc505057477"/>
+      <w:bookmarkStart w:id="12" w:name="_Toc505591769"/>
+      <w:bookmarkStart w:id="13" w:name="_Toc505594911"/>
+      <w:bookmarkStart w:id="14" w:name="_Toc509397818"/>
+      <w:bookmarkStart w:id="15" w:name="_Toc527799700"/>
+      <w:bookmarkStart w:id="16" w:name="_Toc940210"/>
     </w:p>
     <w:p>
       <w:pPr>
@@ -683,8 +685,7 @@
           <w:szCs w:val="32"/>
         </w:rPr>
       </w:pPr>
-      <w:bookmarkStart w:id="16" w:name="_Toc49842487"/>
-      <w:bookmarkEnd w:id="0"/>
+      <w:bookmarkStart w:id="17" w:name="_Toc49842487"/>
       <w:bookmarkEnd w:id="1"/>
       <w:bookmarkEnd w:id="2"/>
       <w:bookmarkEnd w:id="3"/>
@@ -700,6 +701,7 @@
       <w:bookmarkEnd w:id="13"/>
       <w:bookmarkEnd w:id="14"/>
       <w:bookmarkEnd w:id="15"/>
+      <w:bookmarkEnd w:id="16"/>
       <w:r>
         <w:rPr>
           <w:sz w:val="32"/>
@@ -708,7 +710,7 @@
         <w:lastRenderedPageBreak/>
         <w:t>Introducción</w:t>
       </w:r>
-      <w:bookmarkEnd w:id="16"/>
+      <w:bookmarkEnd w:id="17"/>
     </w:p>
     <w:p>
       <w:pPr>
@@ -719,12 +721,12 @@
           <w:color w:val="000000" w:themeColor="text1"/>
         </w:rPr>
       </w:pPr>
-      <w:bookmarkStart w:id="17" w:name="_Toc504906767"/>
-      <w:bookmarkStart w:id="18" w:name="_Toc504906827"/>
-      <w:bookmarkStart w:id="19" w:name="_Toc505057480"/>
-      <w:bookmarkStart w:id="20" w:name="_Toc505591772"/>
-      <w:bookmarkStart w:id="21" w:name="_Toc505594914"/>
-      <w:bookmarkStart w:id="22" w:name="_Toc509397820"/>
+      <w:bookmarkStart w:id="18" w:name="_Toc504906767"/>
+      <w:bookmarkStart w:id="19" w:name="_Toc504906827"/>
+      <w:bookmarkStart w:id="20" w:name="_Toc505057480"/>
+      <w:bookmarkStart w:id="21" w:name="_Toc505591772"/>
+      <w:bookmarkStart w:id="22" w:name="_Toc505594914"/>
+      <w:bookmarkStart w:id="23" w:name="_Toc509397820"/>
       <w:r>
         <w:rPr>
           <w:rFonts w:cs="Arial"/>
@@ -1433,13 +1435,13 @@
           <w:szCs w:val="32"/>
         </w:rPr>
       </w:pPr>
-      <w:bookmarkStart w:id="23" w:name="_Toc49842489"/>
-      <w:bookmarkEnd w:id="17"/>
+      <w:bookmarkStart w:id="24" w:name="_Toc49842489"/>
       <w:bookmarkEnd w:id="18"/>
       <w:bookmarkEnd w:id="19"/>
       <w:bookmarkEnd w:id="20"/>
       <w:bookmarkEnd w:id="21"/>
       <w:bookmarkEnd w:id="22"/>
+      <w:bookmarkEnd w:id="23"/>
       <w:r>
         <w:rPr>
           <w:sz w:val="32"/>
@@ -1447,7 +1449,7 @@
         </w:rPr>
         <w:t>Alcance y objetivos</w:t>
       </w:r>
-      <w:bookmarkEnd w:id="23"/>
+      <w:bookmarkEnd w:id="24"/>
     </w:p>
     <w:p>
       <w:pPr>
@@ -1457,7 +1459,7 @@
           <w:szCs w:val="30"/>
         </w:rPr>
       </w:pPr>
-      <w:bookmarkStart w:id="24" w:name="_Toc49842491"/>
+      <w:bookmarkStart w:id="25" w:name="_Toc49842491"/>
       <w:r>
         <w:rPr>
           <w:sz w:val="30"/>
@@ -1465,7 +1467,7 @@
         </w:rPr>
         <w:t>Objetivos del negocio</w:t>
       </w:r>
-      <w:bookmarkEnd w:id="24"/>
+      <w:bookmarkEnd w:id="25"/>
     </w:p>
     <w:p>
       <w:pPr>
@@ -1484,19 +1486,19 @@
       </w:r>
     </w:p>
     <w:p>
-      <w:bookmarkStart w:id="25" w:name="_Toc486729965"/>
-      <w:bookmarkStart w:id="26" w:name="_Toc487452745"/>
-      <w:bookmarkStart w:id="27" w:name="_Toc487529352"/>
-      <w:bookmarkStart w:id="28" w:name="_Toc487614337"/>
-      <w:bookmarkStart w:id="29" w:name="_Toc487615381"/>
-      <w:bookmarkStart w:id="30" w:name="_Toc487884185"/>
-      <w:bookmarkStart w:id="31" w:name="_Toc488828567"/>
-      <w:bookmarkStart w:id="32" w:name="_Toc504906771"/>
-      <w:bookmarkStart w:id="33" w:name="_Toc504906831"/>
-      <w:bookmarkStart w:id="34" w:name="_Toc505057484"/>
-      <w:bookmarkStart w:id="35" w:name="_Toc505591775"/>
-      <w:bookmarkStart w:id="36" w:name="_Toc505594917"/>
-      <w:bookmarkStart w:id="37" w:name="_Toc509397823"/>
+      <w:bookmarkStart w:id="26" w:name="_Toc486729965"/>
+      <w:bookmarkStart w:id="27" w:name="_Toc487452745"/>
+      <w:bookmarkStart w:id="28" w:name="_Toc487529352"/>
+      <w:bookmarkStart w:id="29" w:name="_Toc487614337"/>
+      <w:bookmarkStart w:id="30" w:name="_Toc487615381"/>
+      <w:bookmarkStart w:id="31" w:name="_Toc487884185"/>
+      <w:bookmarkStart w:id="32" w:name="_Toc488828567"/>
+      <w:bookmarkStart w:id="33" w:name="_Toc504906771"/>
+      <w:bookmarkStart w:id="34" w:name="_Toc504906831"/>
+      <w:bookmarkStart w:id="35" w:name="_Toc505057484"/>
+      <w:bookmarkStart w:id="36" w:name="_Toc505591775"/>
+      <w:bookmarkStart w:id="37" w:name="_Toc505594917"/>
+      <w:bookmarkStart w:id="38" w:name="_Toc509397823"/>
     </w:p>
     <w:p>
       <w:pPr>
@@ -1506,8 +1508,7 @@
           <w:szCs w:val="30"/>
         </w:rPr>
       </w:pPr>
-      <w:bookmarkStart w:id="38" w:name="_Toc49842492"/>
-      <w:bookmarkEnd w:id="25"/>
+      <w:bookmarkStart w:id="39" w:name="_Toc49842492"/>
       <w:bookmarkEnd w:id="26"/>
       <w:bookmarkEnd w:id="27"/>
       <w:bookmarkEnd w:id="28"/>
@@ -1520,6 +1521,7 @@
       <w:bookmarkEnd w:id="35"/>
       <w:bookmarkEnd w:id="36"/>
       <w:bookmarkEnd w:id="37"/>
+      <w:bookmarkEnd w:id="38"/>
       <w:r>
         <w:rPr>
           <w:sz w:val="30"/>
@@ -1574,7 +1576,7 @@
         </w:rPr>
         <w:t xml:space="preserve">Objetivos </w:t>
       </w:r>
-      <w:bookmarkEnd w:id="38"/>
+      <w:bookmarkEnd w:id="39"/>
       <w:r>
         <w:rPr>
           <w:sz w:val="30"/>
@@ -2098,16 +2100,16 @@
           <w:szCs w:val="30"/>
         </w:rPr>
       </w:pPr>
-      <w:bookmarkStart w:id="39" w:name="_Toc49842494"/>
-      <w:bookmarkStart w:id="40" w:name="_Toc487452746"/>
-      <w:bookmarkStart w:id="41" w:name="_Toc487529353"/>
-      <w:bookmarkStart w:id="42" w:name="_Toc487614338"/>
-      <w:bookmarkStart w:id="43" w:name="_Toc487615382"/>
-      <w:bookmarkStart w:id="44" w:name="_Toc487884186"/>
-      <w:bookmarkStart w:id="45" w:name="_Toc488828568"/>
-      <w:bookmarkStart w:id="46" w:name="_Toc504906772"/>
-      <w:bookmarkStart w:id="47" w:name="_Toc504906832"/>
-      <w:bookmarkStart w:id="48" w:name="_Toc505057485"/>
+      <w:bookmarkStart w:id="40" w:name="_Toc49842494"/>
+      <w:bookmarkStart w:id="41" w:name="_Toc487452746"/>
+      <w:bookmarkStart w:id="42" w:name="_Toc487529353"/>
+      <w:bookmarkStart w:id="43" w:name="_Toc487614338"/>
+      <w:bookmarkStart w:id="44" w:name="_Toc487615382"/>
+      <w:bookmarkStart w:id="45" w:name="_Toc487884186"/>
+      <w:bookmarkStart w:id="46" w:name="_Toc488828568"/>
+      <w:bookmarkStart w:id="47" w:name="_Toc504906772"/>
+      <w:bookmarkStart w:id="48" w:name="_Toc504906832"/>
+      <w:bookmarkStart w:id="49" w:name="_Toc505057485"/>
       <w:r>
         <w:rPr>
           <w:sz w:val="30"/>
@@ -2115,7 +2117,7 @@
         </w:rPr>
         <w:t>Alcance</w:t>
       </w:r>
-      <w:bookmarkEnd w:id="39"/>
+      <w:bookmarkEnd w:id="40"/>
       <w:r>
         <w:rPr>
           <w:sz w:val="30"/>
@@ -2128,15 +2130,15 @@
       <w:pPr>
         <w:pStyle w:val="Ttulo3"/>
       </w:pPr>
-      <w:bookmarkStart w:id="49" w:name="_Toc527799707"/>
-      <w:bookmarkStart w:id="50" w:name="_Toc940217"/>
-      <w:bookmarkStart w:id="51" w:name="_Toc49842495"/>
+      <w:bookmarkStart w:id="50" w:name="_Toc527799707"/>
+      <w:bookmarkStart w:id="51" w:name="_Toc940217"/>
+      <w:bookmarkStart w:id="52" w:name="_Toc49842495"/>
       <w:r>
         <w:t>El Alcance del proyecto incluirá:</w:t>
       </w:r>
-      <w:bookmarkEnd w:id="49"/>
       <w:bookmarkEnd w:id="50"/>
       <w:bookmarkEnd w:id="51"/>
+      <w:bookmarkEnd w:id="52"/>
     </w:p>
     <w:p>
       <w:pPr>
@@ -2333,11 +2335,11 @@
       <w:pPr>
         <w:pStyle w:val="Ttulo3"/>
       </w:pPr>
-      <w:bookmarkStart w:id="52" w:name="_Toc49842496"/>
+      <w:bookmarkStart w:id="53" w:name="_Toc49842496"/>
       <w:r>
         <w:t>El Alcance del proyecto NO incluirá:</w:t>
       </w:r>
-      <w:bookmarkEnd w:id="52"/>
+      <w:bookmarkEnd w:id="53"/>
     </w:p>
     <w:p>
       <w:pPr>
@@ -2349,11 +2351,11 @@
         <w:spacing w:after="120" w:line="240" w:lineRule="auto"/>
         <w:ind w:left="714" w:hanging="357"/>
       </w:pPr>
-      <w:bookmarkStart w:id="53" w:name="_Toc505591777"/>
-      <w:bookmarkStart w:id="54" w:name="_Toc505594919"/>
-      <w:bookmarkStart w:id="55" w:name="_Toc509397825"/>
-      <w:bookmarkStart w:id="56" w:name="_Toc527799709"/>
-      <w:bookmarkStart w:id="57" w:name="_Toc940219"/>
+      <w:bookmarkStart w:id="54" w:name="_Toc505591777"/>
+      <w:bookmarkStart w:id="55" w:name="_Toc505594919"/>
+      <w:bookmarkStart w:id="56" w:name="_Toc509397825"/>
+      <w:bookmarkStart w:id="57" w:name="_Toc527799709"/>
+      <w:bookmarkStart w:id="58" w:name="_Toc940219"/>
       <w:r>
         <w:t>Un análisis estadístico para pronosticar el resultado de un partido de fútbol.</w:t>
       </w:r>
@@ -2420,8 +2422,7 @@
           <w:szCs w:val="30"/>
         </w:rPr>
       </w:pPr>
-      <w:bookmarkStart w:id="58" w:name="_Toc49842497"/>
-      <w:bookmarkEnd w:id="40"/>
+      <w:bookmarkStart w:id="59" w:name="_Toc49842497"/>
       <w:bookmarkEnd w:id="41"/>
       <w:bookmarkEnd w:id="42"/>
       <w:bookmarkEnd w:id="43"/>
@@ -2430,11 +2431,12 @@
       <w:bookmarkEnd w:id="46"/>
       <w:bookmarkEnd w:id="47"/>
       <w:bookmarkEnd w:id="48"/>
-      <w:bookmarkEnd w:id="53"/>
+      <w:bookmarkEnd w:id="49"/>
       <w:bookmarkEnd w:id="54"/>
       <w:bookmarkEnd w:id="55"/>
       <w:bookmarkEnd w:id="56"/>
       <w:bookmarkEnd w:id="57"/>
+      <w:bookmarkEnd w:id="58"/>
       <w:r>
         <w:rPr>
           <w:sz w:val="30"/>
@@ -2442,7 +2444,7 @@
         </w:rPr>
         <w:t>Cosas que se asumen</w:t>
       </w:r>
-      <w:bookmarkEnd w:id="58"/>
+      <w:bookmarkEnd w:id="59"/>
     </w:p>
     <w:p>
       <w:pPr>
@@ -2621,7 +2623,7 @@
           <w:szCs w:val="32"/>
         </w:rPr>
       </w:pPr>
-      <w:bookmarkStart w:id="59" w:name="_Toc49842498"/>
+      <w:bookmarkStart w:id="60" w:name="_Toc49842498"/>
       <w:r>
         <w:rPr>
           <w:sz w:val="32"/>
@@ -2629,7 +2631,7 @@
         </w:rPr>
         <w:t>Organización del proyecto</w:t>
       </w:r>
-      <w:bookmarkEnd w:id="59"/>
+      <w:bookmarkEnd w:id="60"/>
     </w:p>
     <w:p>
       <w:pPr>
@@ -2639,7 +2641,7 @@
           <w:szCs w:val="30"/>
         </w:rPr>
       </w:pPr>
-      <w:bookmarkStart w:id="60" w:name="_Toc49842499"/>
+      <w:bookmarkStart w:id="61" w:name="_Toc49842499"/>
       <w:r>
         <w:rPr>
           <w:sz w:val="30"/>
@@ -2647,7 +2649,7 @@
         </w:rPr>
         <w:t>Equipo del proyecto</w:t>
       </w:r>
-      <w:bookmarkEnd w:id="60"/>
+      <w:bookmarkEnd w:id="61"/>
     </w:p>
     <w:p>
       <w:pPr>
@@ -5365,8 +5367,8 @@
           <w:szCs w:val="30"/>
         </w:rPr>
       </w:pPr>
-      <w:bookmarkStart w:id="61" w:name="_Toc940224"/>
-      <w:bookmarkStart w:id="62" w:name="_Toc49842500"/>
+      <w:bookmarkStart w:id="62" w:name="_Toc940224"/>
+      <w:bookmarkStart w:id="63" w:name="_Toc49842500"/>
       <w:proofErr w:type="spellStart"/>
       <w:r>
         <w:rPr>
@@ -5376,8 +5378,8 @@
         <w:lastRenderedPageBreak/>
         <w:t>Stakeholders</w:t>
       </w:r>
-      <w:bookmarkEnd w:id="61"/>
       <w:bookmarkEnd w:id="62"/>
+      <w:bookmarkEnd w:id="63"/>
       <w:proofErr w:type="spellEnd"/>
       <w:r>
         <w:rPr>
@@ -5751,7 +5753,7 @@
           <w:szCs w:val="32"/>
         </w:rPr>
       </w:pPr>
-      <w:bookmarkStart w:id="63" w:name="_Toc49842501"/>
+      <w:bookmarkStart w:id="64" w:name="_Toc49842501"/>
       <w:r>
         <w:rPr>
           <w:sz w:val="32"/>
@@ -5766,7 +5768,7 @@
         </w:rPr>
         <w:t>s</w:t>
       </w:r>
-      <w:bookmarkEnd w:id="63"/>
+      <w:bookmarkEnd w:id="64"/>
       <w:r>
         <w:rPr>
           <w:sz w:val="32"/>
@@ -5860,7 +5862,7 @@
           <w:szCs w:val="32"/>
         </w:rPr>
       </w:pPr>
-      <w:bookmarkStart w:id="64" w:name="_Toc49842502"/>
+      <w:bookmarkStart w:id="65" w:name="_Toc49842502"/>
       <w:r>
         <w:rPr>
           <w:sz w:val="32"/>
@@ -5869,7 +5871,7 @@
         <w:lastRenderedPageBreak/>
         <w:t>Enfoque de Trabajo (Declaración Básica)</w:t>
       </w:r>
-      <w:bookmarkEnd w:id="64"/>
+      <w:bookmarkEnd w:id="65"/>
     </w:p>
     <w:p>
       <w:pPr>
@@ -5926,7 +5928,7 @@
           <w:szCs w:val="32"/>
         </w:rPr>
       </w:pPr>
-      <w:bookmarkStart w:id="65" w:name="_Toc49842503"/>
+      <w:bookmarkStart w:id="66" w:name="_Toc49842503"/>
       <w:r>
         <w:rPr>
           <w:sz w:val="32"/>
@@ -5934,7 +5936,7 @@
         </w:rPr>
         <w:t>Riesgos</w:t>
       </w:r>
-      <w:bookmarkEnd w:id="65"/>
+      <w:bookmarkEnd w:id="66"/>
     </w:p>
     <w:p>
       <w:pPr>
@@ -5980,7 +5982,7 @@
           <w:szCs w:val="32"/>
         </w:rPr>
       </w:pPr>
-      <w:bookmarkStart w:id="66" w:name="_Toc49842504"/>
+      <w:bookmarkStart w:id="67" w:name="_Toc49842504"/>
       <w:r>
         <w:rPr>
           <w:sz w:val="32"/>
@@ -5988,7 +5990,7 @@
         </w:rPr>
         <w:t>Aprobación</w:t>
       </w:r>
-      <w:bookmarkEnd w:id="66"/>
+      <w:bookmarkEnd w:id="67"/>
     </w:p>
     <w:tbl>
       <w:tblPr>
@@ -6022,14 +6024,14 @@
                 <w:bCs/>
               </w:rPr>
             </w:pPr>
-            <w:bookmarkStart w:id="67" w:name="_Toc486851558"/>
-            <w:bookmarkStart w:id="68" w:name="_Toc486914694"/>
-            <w:bookmarkStart w:id="69" w:name="_Toc487452792"/>
-            <w:bookmarkStart w:id="70" w:name="_Toc487529398"/>
-            <w:bookmarkStart w:id="71" w:name="_Toc487614384"/>
-            <w:bookmarkStart w:id="72" w:name="_Toc487615428"/>
-            <w:bookmarkStart w:id="73" w:name="_Toc487884232"/>
-            <w:bookmarkStart w:id="74" w:name="_Toc488828615"/>
+            <w:bookmarkStart w:id="68" w:name="_Toc486851558"/>
+            <w:bookmarkStart w:id="69" w:name="_Toc486914694"/>
+            <w:bookmarkStart w:id="70" w:name="_Toc487452792"/>
+            <w:bookmarkStart w:id="71" w:name="_Toc487529398"/>
+            <w:bookmarkStart w:id="72" w:name="_Toc487614384"/>
+            <w:bookmarkStart w:id="73" w:name="_Toc487615428"/>
+            <w:bookmarkStart w:id="74" w:name="_Toc487884232"/>
+            <w:bookmarkStart w:id="75" w:name="_Toc488828615"/>
             <w:r>
               <w:rPr>
                 <w:b/>
@@ -6133,7 +6135,6 @@
           </w:p>
         </w:tc>
       </w:tr>
-      <w:bookmarkEnd w:id="67"/>
       <w:bookmarkEnd w:id="68"/>
       <w:bookmarkEnd w:id="69"/>
       <w:bookmarkEnd w:id="70"/>
@@ -6141,6 +6142,7 @@
       <w:bookmarkEnd w:id="72"/>
       <w:bookmarkEnd w:id="73"/>
       <w:bookmarkEnd w:id="74"/>
+      <w:bookmarkEnd w:id="75"/>
     </w:tbl>
     <w:p>
       <w:pPr>
@@ -6640,21 +6642,12 @@
           <w:lang w:val="es-PE"/>
         </w:rPr>
       </w:pPr>
-      <w:proofErr w:type="spellStart"/>
       <w:r>
         <w:rPr>
           <w:color w:val="000000" w:themeColor="text1"/>
-          <w:lang w:val="en-US"/>
-        </w:rPr>
-        <w:t>GoWin</w:t>
-      </w:r>
-      <w:proofErr w:type="spellEnd"/>
-      <w:r>
-        <w:rPr>
-          <w:color w:val="000000" w:themeColor="text1"/>
-          <w:lang w:val="en-US"/>
-        </w:rPr>
-        <w:t xml:space="preserve">! </w:t>
+          <w:lang w:val="es-PE"/>
+        </w:rPr>
+        <w:t xml:space="preserve">GoWin! </w:t>
       </w:r>
       <w:proofErr w:type="spellStart"/>
       <w:r>
@@ -6895,8 +6888,6 @@
         </w:rPr>
         <w:t>)</w:t>
       </w:r>
-      <w:bookmarkStart w:id="75" w:name="_GoBack"/>
-      <w:bookmarkEnd w:id="75"/>
     </w:p>
     <w:p>
       <w:pPr>
@@ -7320,7 +7311,7 @@
         <w:rStyle w:val="Nmerodepgina"/>
         <w:noProof/>
       </w:rPr>
-      <w:t>12</w:t>
+      <w:t>2</w:t>
     </w:r>
     <w:r>
       <w:rPr>
@@ -12765,7 +12756,7 @@
 </file>
 
 <file path=customXml/itemProps1.xml><?xml version="1.0" encoding="utf-8"?>
-<ds:datastoreItem xmlns:ds="http://schemas.openxmlformats.org/officeDocument/2006/customXml" ds:itemID="{D4843DDE-01F0-4C37-9491-BB3A3D9820FE}">
+<ds:datastoreItem xmlns:ds="http://schemas.openxmlformats.org/officeDocument/2006/customXml" ds:itemID="{0EC1E002-B622-4708-AC5F-593285C823D8}">
   <ds:schemaRefs>
     <ds:schemaRef ds:uri="http://schemas.openxmlformats.org/officeDocument/2006/bibliography"/>
   </ds:schemaRefs>

</xml_diff>

<commit_message>
Actualización de prototipos Actualización de la versión del Project Charter
</commit_message>
<xml_diff>
--- a/Documentos/SISPPAFUT - Project Charter.docx
+++ b/Documentos/SISPPAFUT - Project Charter.docx
@@ -87,8 +87,6 @@
         </w:rPr>
         <w:t>Versión 1.2</w:t>
       </w:r>
-      <w:bookmarkStart w:id="0" w:name="_GoBack"/>
-      <w:bookmarkEnd w:id="0"/>
     </w:p>
     <w:p>
       <w:pPr>
@@ -660,22 +658,22 @@
       <w:pPr>
         <w:pStyle w:val="TDC1"/>
       </w:pPr>
-      <w:bookmarkStart w:id="1" w:name="_Toc484572939"/>
-      <w:bookmarkStart w:id="2" w:name="_Toc486729959"/>
-      <w:bookmarkStart w:id="3" w:name="_Toc487452739"/>
-      <w:bookmarkStart w:id="4" w:name="_Toc487529346"/>
-      <w:bookmarkStart w:id="5" w:name="_Toc487614331"/>
-      <w:bookmarkStart w:id="6" w:name="_Toc487615375"/>
-      <w:bookmarkStart w:id="7" w:name="_Toc487884179"/>
-      <w:bookmarkStart w:id="8" w:name="_Toc488828561"/>
-      <w:bookmarkStart w:id="9" w:name="_Toc504906764"/>
-      <w:bookmarkStart w:id="10" w:name="_Toc504906824"/>
-      <w:bookmarkStart w:id="11" w:name="_Toc505057477"/>
-      <w:bookmarkStart w:id="12" w:name="_Toc505591769"/>
-      <w:bookmarkStart w:id="13" w:name="_Toc505594911"/>
-      <w:bookmarkStart w:id="14" w:name="_Toc509397818"/>
-      <w:bookmarkStart w:id="15" w:name="_Toc527799700"/>
-      <w:bookmarkStart w:id="16" w:name="_Toc940210"/>
+      <w:bookmarkStart w:id="0" w:name="_Toc484572939"/>
+      <w:bookmarkStart w:id="1" w:name="_Toc486729959"/>
+      <w:bookmarkStart w:id="2" w:name="_Toc487452739"/>
+      <w:bookmarkStart w:id="3" w:name="_Toc487529346"/>
+      <w:bookmarkStart w:id="4" w:name="_Toc487614331"/>
+      <w:bookmarkStart w:id="5" w:name="_Toc487615375"/>
+      <w:bookmarkStart w:id="6" w:name="_Toc487884179"/>
+      <w:bookmarkStart w:id="7" w:name="_Toc488828561"/>
+      <w:bookmarkStart w:id="8" w:name="_Toc504906764"/>
+      <w:bookmarkStart w:id="9" w:name="_Toc504906824"/>
+      <w:bookmarkStart w:id="10" w:name="_Toc505057477"/>
+      <w:bookmarkStart w:id="11" w:name="_Toc505591769"/>
+      <w:bookmarkStart w:id="12" w:name="_Toc505594911"/>
+      <w:bookmarkStart w:id="13" w:name="_Toc509397818"/>
+      <w:bookmarkStart w:id="14" w:name="_Toc527799700"/>
+      <w:bookmarkStart w:id="15" w:name="_Toc940210"/>
     </w:p>
     <w:p>
       <w:pPr>
@@ -685,7 +683,8 @@
           <w:szCs w:val="32"/>
         </w:rPr>
       </w:pPr>
-      <w:bookmarkStart w:id="17" w:name="_Toc49842487"/>
+      <w:bookmarkStart w:id="16" w:name="_Toc49842487"/>
+      <w:bookmarkEnd w:id="0"/>
       <w:bookmarkEnd w:id="1"/>
       <w:bookmarkEnd w:id="2"/>
       <w:bookmarkEnd w:id="3"/>
@@ -701,7 +700,6 @@
       <w:bookmarkEnd w:id="13"/>
       <w:bookmarkEnd w:id="14"/>
       <w:bookmarkEnd w:id="15"/>
-      <w:bookmarkEnd w:id="16"/>
       <w:r>
         <w:rPr>
           <w:sz w:val="32"/>
@@ -710,7 +708,7 @@
         <w:lastRenderedPageBreak/>
         <w:t>Introducción</w:t>
       </w:r>
-      <w:bookmarkEnd w:id="17"/>
+      <w:bookmarkEnd w:id="16"/>
     </w:p>
     <w:p>
       <w:pPr>
@@ -721,12 +719,12 @@
           <w:color w:val="000000" w:themeColor="text1"/>
         </w:rPr>
       </w:pPr>
-      <w:bookmarkStart w:id="18" w:name="_Toc504906767"/>
-      <w:bookmarkStart w:id="19" w:name="_Toc504906827"/>
-      <w:bookmarkStart w:id="20" w:name="_Toc505057480"/>
-      <w:bookmarkStart w:id="21" w:name="_Toc505591772"/>
-      <w:bookmarkStart w:id="22" w:name="_Toc505594914"/>
-      <w:bookmarkStart w:id="23" w:name="_Toc509397820"/>
+      <w:bookmarkStart w:id="17" w:name="_Toc504906767"/>
+      <w:bookmarkStart w:id="18" w:name="_Toc504906827"/>
+      <w:bookmarkStart w:id="19" w:name="_Toc505057480"/>
+      <w:bookmarkStart w:id="20" w:name="_Toc505591772"/>
+      <w:bookmarkStart w:id="21" w:name="_Toc505594914"/>
+      <w:bookmarkStart w:id="22" w:name="_Toc509397820"/>
       <w:r>
         <w:rPr>
           <w:rFonts w:cs="Arial"/>
@@ -1435,13 +1433,13 @@
           <w:szCs w:val="32"/>
         </w:rPr>
       </w:pPr>
-      <w:bookmarkStart w:id="24" w:name="_Toc49842489"/>
+      <w:bookmarkStart w:id="23" w:name="_Toc49842489"/>
+      <w:bookmarkEnd w:id="17"/>
       <w:bookmarkEnd w:id="18"/>
       <w:bookmarkEnd w:id="19"/>
       <w:bookmarkEnd w:id="20"/>
       <w:bookmarkEnd w:id="21"/>
       <w:bookmarkEnd w:id="22"/>
-      <w:bookmarkEnd w:id="23"/>
       <w:r>
         <w:rPr>
           <w:sz w:val="32"/>
@@ -1449,7 +1447,7 @@
         </w:rPr>
         <w:t>Alcance y objetivos</w:t>
       </w:r>
-      <w:bookmarkEnd w:id="24"/>
+      <w:bookmarkEnd w:id="23"/>
     </w:p>
     <w:p>
       <w:pPr>
@@ -1459,7 +1457,7 @@
           <w:szCs w:val="30"/>
         </w:rPr>
       </w:pPr>
-      <w:bookmarkStart w:id="25" w:name="_Toc49842491"/>
+      <w:bookmarkStart w:id="24" w:name="_Toc49842491"/>
       <w:r>
         <w:rPr>
           <w:sz w:val="30"/>
@@ -1467,7 +1465,7 @@
         </w:rPr>
         <w:t>Objetivos del negocio</w:t>
       </w:r>
-      <w:bookmarkEnd w:id="25"/>
+      <w:bookmarkEnd w:id="24"/>
     </w:p>
     <w:p>
       <w:pPr>
@@ -1486,19 +1484,19 @@
       </w:r>
     </w:p>
     <w:p>
-      <w:bookmarkStart w:id="26" w:name="_Toc486729965"/>
-      <w:bookmarkStart w:id="27" w:name="_Toc487452745"/>
-      <w:bookmarkStart w:id="28" w:name="_Toc487529352"/>
-      <w:bookmarkStart w:id="29" w:name="_Toc487614337"/>
-      <w:bookmarkStart w:id="30" w:name="_Toc487615381"/>
-      <w:bookmarkStart w:id="31" w:name="_Toc487884185"/>
-      <w:bookmarkStart w:id="32" w:name="_Toc488828567"/>
-      <w:bookmarkStart w:id="33" w:name="_Toc504906771"/>
-      <w:bookmarkStart w:id="34" w:name="_Toc504906831"/>
-      <w:bookmarkStart w:id="35" w:name="_Toc505057484"/>
-      <w:bookmarkStart w:id="36" w:name="_Toc505591775"/>
-      <w:bookmarkStart w:id="37" w:name="_Toc505594917"/>
-      <w:bookmarkStart w:id="38" w:name="_Toc509397823"/>
+      <w:bookmarkStart w:id="25" w:name="_Toc486729965"/>
+      <w:bookmarkStart w:id="26" w:name="_Toc487452745"/>
+      <w:bookmarkStart w:id="27" w:name="_Toc487529352"/>
+      <w:bookmarkStart w:id="28" w:name="_Toc487614337"/>
+      <w:bookmarkStart w:id="29" w:name="_Toc487615381"/>
+      <w:bookmarkStart w:id="30" w:name="_Toc487884185"/>
+      <w:bookmarkStart w:id="31" w:name="_Toc488828567"/>
+      <w:bookmarkStart w:id="32" w:name="_Toc504906771"/>
+      <w:bookmarkStart w:id="33" w:name="_Toc504906831"/>
+      <w:bookmarkStart w:id="34" w:name="_Toc505057484"/>
+      <w:bookmarkStart w:id="35" w:name="_Toc505591775"/>
+      <w:bookmarkStart w:id="36" w:name="_Toc505594917"/>
+      <w:bookmarkStart w:id="37" w:name="_Toc509397823"/>
     </w:p>
     <w:p>
       <w:pPr>
@@ -1508,7 +1506,8 @@
           <w:szCs w:val="30"/>
         </w:rPr>
       </w:pPr>
-      <w:bookmarkStart w:id="39" w:name="_Toc49842492"/>
+      <w:bookmarkStart w:id="38" w:name="_Toc49842492"/>
+      <w:bookmarkEnd w:id="25"/>
       <w:bookmarkEnd w:id="26"/>
       <w:bookmarkEnd w:id="27"/>
       <w:bookmarkEnd w:id="28"/>
@@ -1521,7 +1520,6 @@
       <w:bookmarkEnd w:id="35"/>
       <w:bookmarkEnd w:id="36"/>
       <w:bookmarkEnd w:id="37"/>
-      <w:bookmarkEnd w:id="38"/>
       <w:r>
         <w:rPr>
           <w:sz w:val="30"/>
@@ -1576,7 +1574,7 @@
         </w:rPr>
         <w:t xml:space="preserve">Objetivos </w:t>
       </w:r>
-      <w:bookmarkEnd w:id="39"/>
+      <w:bookmarkEnd w:id="38"/>
       <w:r>
         <w:rPr>
           <w:sz w:val="30"/>
@@ -2100,16 +2098,16 @@
           <w:szCs w:val="30"/>
         </w:rPr>
       </w:pPr>
-      <w:bookmarkStart w:id="40" w:name="_Toc49842494"/>
-      <w:bookmarkStart w:id="41" w:name="_Toc487452746"/>
-      <w:bookmarkStart w:id="42" w:name="_Toc487529353"/>
-      <w:bookmarkStart w:id="43" w:name="_Toc487614338"/>
-      <w:bookmarkStart w:id="44" w:name="_Toc487615382"/>
-      <w:bookmarkStart w:id="45" w:name="_Toc487884186"/>
-      <w:bookmarkStart w:id="46" w:name="_Toc488828568"/>
-      <w:bookmarkStart w:id="47" w:name="_Toc504906772"/>
-      <w:bookmarkStart w:id="48" w:name="_Toc504906832"/>
-      <w:bookmarkStart w:id="49" w:name="_Toc505057485"/>
+      <w:bookmarkStart w:id="39" w:name="_Toc49842494"/>
+      <w:bookmarkStart w:id="40" w:name="_Toc487452746"/>
+      <w:bookmarkStart w:id="41" w:name="_Toc487529353"/>
+      <w:bookmarkStart w:id="42" w:name="_Toc487614338"/>
+      <w:bookmarkStart w:id="43" w:name="_Toc487615382"/>
+      <w:bookmarkStart w:id="44" w:name="_Toc487884186"/>
+      <w:bookmarkStart w:id="45" w:name="_Toc488828568"/>
+      <w:bookmarkStart w:id="46" w:name="_Toc504906772"/>
+      <w:bookmarkStart w:id="47" w:name="_Toc504906832"/>
+      <w:bookmarkStart w:id="48" w:name="_Toc505057485"/>
       <w:r>
         <w:rPr>
           <w:sz w:val="30"/>
@@ -2117,7 +2115,7 @@
         </w:rPr>
         <w:t>Alcance</w:t>
       </w:r>
-      <w:bookmarkEnd w:id="40"/>
+      <w:bookmarkEnd w:id="39"/>
       <w:r>
         <w:rPr>
           <w:sz w:val="30"/>
@@ -2130,15 +2128,15 @@
       <w:pPr>
         <w:pStyle w:val="Ttulo3"/>
       </w:pPr>
-      <w:bookmarkStart w:id="50" w:name="_Toc527799707"/>
-      <w:bookmarkStart w:id="51" w:name="_Toc940217"/>
-      <w:bookmarkStart w:id="52" w:name="_Toc49842495"/>
+      <w:bookmarkStart w:id="49" w:name="_Toc527799707"/>
+      <w:bookmarkStart w:id="50" w:name="_Toc940217"/>
+      <w:bookmarkStart w:id="51" w:name="_Toc49842495"/>
       <w:r>
         <w:t>El Alcance del proyecto incluirá:</w:t>
       </w:r>
+      <w:bookmarkEnd w:id="49"/>
       <w:bookmarkEnd w:id="50"/>
       <w:bookmarkEnd w:id="51"/>
-      <w:bookmarkEnd w:id="52"/>
     </w:p>
     <w:p>
       <w:pPr>
@@ -2335,11 +2333,11 @@
       <w:pPr>
         <w:pStyle w:val="Ttulo3"/>
       </w:pPr>
-      <w:bookmarkStart w:id="53" w:name="_Toc49842496"/>
+      <w:bookmarkStart w:id="52" w:name="_Toc49842496"/>
       <w:r>
         <w:t>El Alcance del proyecto NO incluirá:</w:t>
       </w:r>
-      <w:bookmarkEnd w:id="53"/>
+      <w:bookmarkEnd w:id="52"/>
     </w:p>
     <w:p>
       <w:pPr>
@@ -2351,11 +2349,11 @@
         <w:spacing w:after="120" w:line="240" w:lineRule="auto"/>
         <w:ind w:left="714" w:hanging="357"/>
       </w:pPr>
-      <w:bookmarkStart w:id="54" w:name="_Toc505591777"/>
-      <w:bookmarkStart w:id="55" w:name="_Toc505594919"/>
-      <w:bookmarkStart w:id="56" w:name="_Toc509397825"/>
-      <w:bookmarkStart w:id="57" w:name="_Toc527799709"/>
-      <w:bookmarkStart w:id="58" w:name="_Toc940219"/>
+      <w:bookmarkStart w:id="53" w:name="_Toc505591777"/>
+      <w:bookmarkStart w:id="54" w:name="_Toc505594919"/>
+      <w:bookmarkStart w:id="55" w:name="_Toc509397825"/>
+      <w:bookmarkStart w:id="56" w:name="_Toc527799709"/>
+      <w:bookmarkStart w:id="57" w:name="_Toc940219"/>
       <w:r>
         <w:t>Un análisis estadístico para pronosticar el resultado de un partido de fútbol.</w:t>
       </w:r>
@@ -2422,7 +2420,8 @@
           <w:szCs w:val="30"/>
         </w:rPr>
       </w:pPr>
-      <w:bookmarkStart w:id="59" w:name="_Toc49842497"/>
+      <w:bookmarkStart w:id="58" w:name="_Toc49842497"/>
+      <w:bookmarkEnd w:id="40"/>
       <w:bookmarkEnd w:id="41"/>
       <w:bookmarkEnd w:id="42"/>
       <w:bookmarkEnd w:id="43"/>
@@ -2431,12 +2430,11 @@
       <w:bookmarkEnd w:id="46"/>
       <w:bookmarkEnd w:id="47"/>
       <w:bookmarkEnd w:id="48"/>
-      <w:bookmarkEnd w:id="49"/>
+      <w:bookmarkEnd w:id="53"/>
       <w:bookmarkEnd w:id="54"/>
       <w:bookmarkEnd w:id="55"/>
       <w:bookmarkEnd w:id="56"/>
       <w:bookmarkEnd w:id="57"/>
-      <w:bookmarkEnd w:id="58"/>
       <w:r>
         <w:rPr>
           <w:sz w:val="30"/>
@@ -2444,7 +2442,7 @@
         </w:rPr>
         <w:t>Cosas que se asumen</w:t>
       </w:r>
-      <w:bookmarkEnd w:id="59"/>
+      <w:bookmarkEnd w:id="58"/>
     </w:p>
     <w:p>
       <w:pPr>
@@ -2623,7 +2621,7 @@
           <w:szCs w:val="32"/>
         </w:rPr>
       </w:pPr>
-      <w:bookmarkStart w:id="60" w:name="_Toc49842498"/>
+      <w:bookmarkStart w:id="59" w:name="_Toc49842498"/>
       <w:r>
         <w:rPr>
           <w:sz w:val="32"/>
@@ -2631,7 +2629,7 @@
         </w:rPr>
         <w:t>Organización del proyecto</w:t>
       </w:r>
-      <w:bookmarkEnd w:id="60"/>
+      <w:bookmarkEnd w:id="59"/>
     </w:p>
     <w:p>
       <w:pPr>
@@ -2641,7 +2639,7 @@
           <w:szCs w:val="30"/>
         </w:rPr>
       </w:pPr>
-      <w:bookmarkStart w:id="61" w:name="_Toc49842499"/>
+      <w:bookmarkStart w:id="60" w:name="_Toc49842499"/>
       <w:r>
         <w:rPr>
           <w:sz w:val="30"/>
@@ -2649,7 +2647,7 @@
         </w:rPr>
         <w:t>Equipo del proyecto</w:t>
       </w:r>
-      <w:bookmarkEnd w:id="61"/>
+      <w:bookmarkEnd w:id="60"/>
     </w:p>
     <w:p>
       <w:pPr>
@@ -5367,8 +5365,8 @@
           <w:szCs w:val="30"/>
         </w:rPr>
       </w:pPr>
-      <w:bookmarkStart w:id="62" w:name="_Toc940224"/>
-      <w:bookmarkStart w:id="63" w:name="_Toc49842500"/>
+      <w:bookmarkStart w:id="61" w:name="_Toc940224"/>
+      <w:bookmarkStart w:id="62" w:name="_Toc49842500"/>
       <w:proofErr w:type="spellStart"/>
       <w:r>
         <w:rPr>
@@ -5378,8 +5376,8 @@
         <w:lastRenderedPageBreak/>
         <w:t>Stakeholders</w:t>
       </w:r>
+      <w:bookmarkEnd w:id="61"/>
       <w:bookmarkEnd w:id="62"/>
-      <w:bookmarkEnd w:id="63"/>
       <w:proofErr w:type="spellEnd"/>
       <w:r>
         <w:rPr>
@@ -5615,7 +5613,21 @@
                 <w:szCs w:val="24"/>
                 <w:lang w:val="es-PE" w:eastAsia="es-PE"/>
               </w:rPr>
-              <w:t>Administrador del sistema</w:t>
+              <w:t>Administrador del S</w:t>
+            </w:r>
+            <w:bookmarkStart w:id="63" w:name="_GoBack"/>
+            <w:bookmarkEnd w:id="63"/>
+            <w:r>
+              <w:rPr>
+                <w:rFonts w:cs="Arial"/>
+                <w:b/>
+                <w:bCs/>
+                <w:color w:val="000000"/>
+                <w:spacing w:val="0"/>
+                <w:szCs w:val="24"/>
+                <w:lang w:val="es-PE" w:eastAsia="es-PE"/>
+              </w:rPr>
+              <w:t>istema</w:t>
             </w:r>
           </w:p>
         </w:tc>
@@ -7311,7 +7323,7 @@
         <w:rStyle w:val="Nmerodepgina"/>
         <w:noProof/>
       </w:rPr>
-      <w:t>2</w:t>
+      <w:t>8</w:t>
     </w:r>
     <w:r>
       <w:rPr>
@@ -12756,7 +12768,7 @@
 </file>
 
 <file path=customXml/itemProps1.xml><?xml version="1.0" encoding="utf-8"?>
-<ds:datastoreItem xmlns:ds="http://schemas.openxmlformats.org/officeDocument/2006/customXml" ds:itemID="{0EC1E002-B622-4708-AC5F-593285C823D8}">
+<ds:datastoreItem xmlns:ds="http://schemas.openxmlformats.org/officeDocument/2006/customXml" ds:itemID="{2BB5EA67-3FFE-4B98-9655-5F8DF49DAA36}">
   <ds:schemaRefs>
     <ds:schemaRef ds:uri="http://schemas.openxmlformats.org/officeDocument/2006/bibliography"/>
   </ds:schemaRefs>

</xml_diff>

<commit_message>
Actualización del Charter en cuanto a la fecha de los hitos y artefactos entregables
</commit_message>
<xml_diff>
--- a/Documentos/SISPPAFUT - Project Charter.docx
+++ b/Documentos/SISPPAFUT - Project Charter.docx
@@ -85,7 +85,7 @@
           <w:sz w:val="40"/>
           <w:szCs w:val="40"/>
         </w:rPr>
-        <w:t>Versión 1.2</w:t>
+        <w:t>Versión 1.3</w:t>
       </w:r>
     </w:p>
     <w:p>
@@ -390,6 +390,26 @@
               <w:t>1.2</w:t>
             </w:r>
           </w:p>
+          <w:p>
+            <w:pPr>
+              <w:pStyle w:val="Text1"/>
+              <w:spacing w:before="40" w:after="20"/>
+              <w:jc w:val="center"/>
+              <w:rPr>
+                <w:b/>
+                <w:i/>
+                <w:sz w:val="16"/>
+              </w:rPr>
+            </w:pPr>
+            <w:r>
+              <w:rPr>
+                <w:b/>
+                <w:i/>
+                <w:sz w:val="16"/>
+              </w:rPr>
+              <w:t>1.3</w:t>
+            </w:r>
+          </w:p>
         </w:tc>
         <w:tc>
           <w:tcPr>
@@ -487,6 +507,28 @@
                 <w:lang w:val="es-ES"/>
               </w:rPr>
               <w:t>/02/2012</w:t>
+            </w:r>
+          </w:p>
+          <w:p>
+            <w:pPr>
+              <w:pStyle w:val="Text1"/>
+              <w:spacing w:before="40" w:after="20"/>
+              <w:jc w:val="center"/>
+              <w:rPr>
+                <w:b/>
+                <w:i/>
+                <w:sz w:val="16"/>
+                <w:lang w:val="es-ES"/>
+              </w:rPr>
+            </w:pPr>
+            <w:r>
+              <w:rPr>
+                <w:b/>
+                <w:i/>
+                <w:sz w:val="16"/>
+                <w:lang w:val="es-ES"/>
+              </w:rPr>
+              <w:t>19/03/2012</w:t>
             </w:r>
           </w:p>
         </w:tc>
@@ -533,6 +575,28 @@
                 <w:lang w:val="es-ES"/>
               </w:rPr>
               <w:t>Michael Roland</w:t>
+            </w:r>
+          </w:p>
+          <w:p>
+            <w:pPr>
+              <w:pStyle w:val="Text1"/>
+              <w:spacing w:before="40" w:after="20"/>
+              <w:jc w:val="center"/>
+              <w:rPr>
+                <w:b/>
+                <w:i/>
+                <w:sz w:val="16"/>
+                <w:lang w:val="es-ES"/>
+              </w:rPr>
+            </w:pPr>
+            <w:r>
+              <w:rPr>
+                <w:b/>
+                <w:i/>
+                <w:sz w:val="16"/>
+                <w:lang w:val="es-ES"/>
+              </w:rPr>
+              <w:t>Martínez Meneses, Michael Roland</w:t>
             </w:r>
           </w:p>
           <w:p>
@@ -605,6 +669,28 @@
                 <w:lang w:val="es-ES"/>
               </w:rPr>
               <w:t>Creación del documento</w:t>
+            </w:r>
+          </w:p>
+          <w:p>
+            <w:pPr>
+              <w:pStyle w:val="Text1"/>
+              <w:spacing w:before="40" w:after="20"/>
+              <w:jc w:val="center"/>
+              <w:rPr>
+                <w:b/>
+                <w:i/>
+                <w:sz w:val="16"/>
+                <w:lang w:val="es-ES"/>
+              </w:rPr>
+            </w:pPr>
+            <w:r>
+              <w:rPr>
+                <w:b/>
+                <w:i/>
+                <w:sz w:val="16"/>
+                <w:lang w:val="es-ES"/>
+              </w:rPr>
+              <w:t>Modificación del documento</w:t>
             </w:r>
           </w:p>
           <w:p>
@@ -705,7 +791,6 @@
           <w:sz w:val="32"/>
           <w:szCs w:val="32"/>
         </w:rPr>
-        <w:lastRenderedPageBreak/>
         <w:t>Introducción</w:t>
       </w:r>
       <w:bookmarkEnd w:id="16"/>
@@ -1313,7 +1398,14 @@
         <w:rPr>
           <w:color w:val="000000" w:themeColor="text1"/>
         </w:rPr>
-        <w:t>, dichos programas tienen un costo de adquisición y no asegura una rentabilidad. Sin embargo si se elige adecuadamente un método eficaz para realizar pronósticos se pueden obtener mejores resultados</w:t>
+        <w:t xml:space="preserve">, dichos programas tienen un costo de adquisición y no asegura una rentabilidad. Sin embargo si se elige adecuadamente un método eficaz para realizar pronósticos se pueden obtener </w:t>
+      </w:r>
+      <w:r>
+        <w:rPr>
+          <w:color w:val="000000" w:themeColor="text1"/>
+        </w:rPr>
+        <w:lastRenderedPageBreak/>
+        <w:t>mejores resultados</w:t>
       </w:r>
       <w:r>
         <w:rPr>
@@ -1334,7 +1426,6 @@
         <w:rPr>
           <w:color w:val="000000" w:themeColor="text1"/>
         </w:rPr>
-        <w:lastRenderedPageBreak/>
         <w:t xml:space="preserve">A mediados del ciclo académico 2011 – I, el profesor David Mauricio Sánchez </w:t>
       </w:r>
       <w:r>
@@ -1739,6 +1830,7 @@
         <w:rPr>
           <w:rFonts w:cs="Arial"/>
         </w:rPr>
+        <w:lastRenderedPageBreak/>
         <w:t>O.E.7</w:t>
       </w:r>
       <w:r>
@@ -1802,7 +1894,6 @@
         <w:rPr>
           <w:rFonts w:cs="Arial"/>
         </w:rPr>
-        <w:lastRenderedPageBreak/>
         <w:t>O.E.8</w:t>
       </w:r>
       <w:r>
@@ -1943,7 +2034,13 @@
         <w:t xml:space="preserve">ebe haberse corrido una cantidad </w:t>
       </w:r>
       <w:r>
-        <w:t xml:space="preserve">no menos de 500 </w:t>
+        <w:t xml:space="preserve">no menos de </w:t>
+      </w:r>
+      <w:r>
+        <w:t>35</w:t>
+      </w:r>
+      <w:r>
+        <w:t xml:space="preserve">0 </w:t>
       </w:r>
       <w:r>
         <w:t>casos de prueba con datos que no hayan sido probados en la fase de entrenamiento</w:t>
@@ -2226,6 +2323,7 @@
         <w:ind w:left="714" w:hanging="357"/>
       </w:pPr>
       <w:r>
+        <w:lastRenderedPageBreak/>
         <w:t>Gestionar las posiciones de los clubes a lo largo de una temporada de las ligas que comprenderán el rango de pruebas.</w:t>
       </w:r>
     </w:p>
@@ -2240,7 +2338,6 @@
         <w:ind w:left="714" w:hanging="357"/>
       </w:pPr>
       <w:r>
-        <w:lastRenderedPageBreak/>
         <w:t xml:space="preserve">Gestionar los puntos obtenidos por los clubes en los partidos previos y que reflejen </w:t>
       </w:r>
       <w:r>
@@ -2608,11 +2705,6 @@
       </w:r>
     </w:p>
     <w:p/>
-    <w:p/>
-    <w:p/>
-    <w:p/>
-    <w:p/>
-    <w:p/>
     <w:p>
       <w:pPr>
         <w:pStyle w:val="Ttulo1"/>
@@ -2627,6 +2719,7 @@
           <w:sz w:val="32"/>
           <w:szCs w:val="32"/>
         </w:rPr>
+        <w:lastRenderedPageBreak/>
         <w:t>Organización del proyecto</w:t>
       </w:r>
       <w:bookmarkEnd w:id="59"/>
@@ -3847,6 +3940,7 @@
           <w:sz w:val="30"/>
           <w:szCs w:val="30"/>
         </w:rPr>
+        <w:lastRenderedPageBreak/>
         <w:t>Roles y Responsabilidades</w:t>
       </w:r>
     </w:p>
@@ -4514,7 +4608,7 @@
                 <w:szCs w:val="24"/>
                 <w:lang w:val="es-PE" w:eastAsia="es-PE"/>
               </w:rPr>
-              <w:t>Gerente de Proyectos</w:t>
+              <w:t>Jaime Coronado</w:t>
             </w:r>
           </w:p>
         </w:tc>
@@ -4933,111 +5027,6 @@
                 <w:lang w:val="es-PE" w:eastAsia="es-PE"/>
               </w:rPr>
               <w:t>Persona encargada de asignar el desarrollo de las funcionalidades y de integrar las mismas en la solución final.</w:t>
-            </w:r>
-          </w:p>
-        </w:tc>
-      </w:tr>
-      <w:tr>
-        <w:trPr>
-          <w:trHeight w:val="1515"/>
-        </w:trPr>
-        <w:tc>
-          <w:tcPr>
-            <w:tcW w:w="1858" w:type="dxa"/>
-            <w:tcBorders>
-              <w:top w:val="nil"/>
-              <w:left w:val="single" w:sz="8" w:space="0" w:color="999999"/>
-              <w:bottom w:val="nil"/>
-              <w:right w:val="single" w:sz="8" w:space="0" w:color="999999"/>
-            </w:tcBorders>
-            <w:shd w:val="clear" w:color="auto" w:fill="auto"/>
-            <w:noWrap/>
-            <w:vAlign w:val="center"/>
-            <w:hideMark/>
-          </w:tcPr>
-          <w:p>
-            <w:pPr>
-              <w:rPr>
-                <w:lang w:val="es-PE" w:eastAsia="es-PE"/>
-              </w:rPr>
-            </w:pPr>
-            <w:r>
-              <w:rPr>
-                <w:lang w:val="es-PE" w:eastAsia="es-PE"/>
-              </w:rPr>
-              <w:t>Analista de Sistemas y de Procesos</w:t>
-            </w:r>
-          </w:p>
-        </w:tc>
-        <w:tc>
-          <w:tcPr>
-            <w:tcW w:w="2126" w:type="dxa"/>
-            <w:tcBorders>
-              <w:top w:val="nil"/>
-              <w:left w:val="nil"/>
-              <w:bottom w:val="nil"/>
-              <w:right w:val="single" w:sz="8" w:space="0" w:color="999999"/>
-            </w:tcBorders>
-            <w:shd w:val="clear" w:color="auto" w:fill="auto"/>
-            <w:vAlign w:val="center"/>
-            <w:hideMark/>
-          </w:tcPr>
-          <w:p>
-            <w:pPr>
-              <w:jc w:val="center"/>
-              <w:rPr>
-                <w:rFonts w:cs="Arial"/>
-                <w:color w:val="000000"/>
-                <w:spacing w:val="0"/>
-                <w:szCs w:val="24"/>
-                <w:lang w:val="es-PE" w:eastAsia="es-PE"/>
-              </w:rPr>
-            </w:pPr>
-            <w:r>
-              <w:rPr>
-                <w:rFonts w:cs="Arial"/>
-                <w:color w:val="000000"/>
-                <w:spacing w:val="0"/>
-                <w:szCs w:val="24"/>
-                <w:lang w:val="es-PE" w:eastAsia="es-PE"/>
-              </w:rPr>
-              <w:t>Michael Martínez</w:t>
-            </w:r>
-          </w:p>
-        </w:tc>
-        <w:tc>
-          <w:tcPr>
-            <w:tcW w:w="4962" w:type="dxa"/>
-            <w:tcBorders>
-              <w:top w:val="nil"/>
-              <w:left w:val="nil"/>
-              <w:bottom w:val="nil"/>
-              <w:right w:val="single" w:sz="8" w:space="0" w:color="999999"/>
-            </w:tcBorders>
-            <w:shd w:val="clear" w:color="auto" w:fill="auto"/>
-            <w:vAlign w:val="center"/>
-            <w:hideMark/>
-          </w:tcPr>
-          <w:p>
-            <w:pPr>
-              <w:jc w:val="both"/>
-              <w:rPr>
-                <w:rFonts w:cs="Arial"/>
-                <w:color w:val="000000"/>
-                <w:spacing w:val="0"/>
-                <w:szCs w:val="24"/>
-                <w:lang w:val="es-PE" w:eastAsia="es-PE"/>
-              </w:rPr>
-            </w:pPr>
-            <w:r>
-              <w:rPr>
-                <w:rFonts w:cs="Arial"/>
-                <w:color w:val="000000"/>
-                <w:spacing w:val="0"/>
-                <w:szCs w:val="24"/>
-                <w:lang w:val="es-PE" w:eastAsia="es-PE"/>
-              </w:rPr>
-              <w:t>Persona encargada de modelar los casos de uso del negocio. Además de la especificación y validación de los requerimientos con los clientes y los usuarios.</w:t>
             </w:r>
           </w:p>
         </w:tc>
@@ -5341,6 +5330,46 @@
         </w:tc>
       </w:tr>
     </w:tbl>
+    <w:p>
+      <w:pPr>
+        <w:rPr>
+          <w:color w:val="0000FF"/>
+          <w:lang w:val="es-PE"/>
+        </w:rPr>
+      </w:pPr>
+    </w:p>
+    <w:p>
+      <w:pPr>
+        <w:rPr>
+          <w:color w:val="0000FF"/>
+          <w:lang w:val="es-PE"/>
+        </w:rPr>
+      </w:pPr>
+    </w:p>
+    <w:p>
+      <w:pPr>
+        <w:rPr>
+          <w:color w:val="0000FF"/>
+          <w:lang w:val="es-PE"/>
+        </w:rPr>
+      </w:pPr>
+    </w:p>
+    <w:p>
+      <w:pPr>
+        <w:rPr>
+          <w:color w:val="0000FF"/>
+          <w:lang w:val="es-PE"/>
+        </w:rPr>
+      </w:pPr>
+    </w:p>
+    <w:p>
+      <w:pPr>
+        <w:rPr>
+          <w:color w:val="0000FF"/>
+          <w:lang w:val="es-PE"/>
+        </w:rPr>
+      </w:pPr>
+    </w:p>
     <w:p>
       <w:pPr>
         <w:rPr>
@@ -5615,8 +5644,6 @@
               </w:rPr>
               <w:t>Administrador del S</w:t>
             </w:r>
-            <w:bookmarkStart w:id="63" w:name="_GoBack"/>
-            <w:bookmarkEnd w:id="63"/>
             <w:r>
               <w:rPr>
                 <w:rFonts w:cs="Arial"/>
@@ -5756,7 +5783,6 @@
         </w:rPr>
       </w:pPr>
     </w:p>
-    <w:p/>
     <w:p>
       <w:pPr>
         <w:pStyle w:val="Ttulo1"/>
@@ -5765,12 +5791,15 @@
           <w:szCs w:val="32"/>
         </w:rPr>
       </w:pPr>
-      <w:bookmarkStart w:id="64" w:name="_Toc49842501"/>
+      <w:bookmarkStart w:id="63" w:name="_Toc49842501"/>
+      <w:bookmarkStart w:id="64" w:name="_GoBack"/>
+      <w:bookmarkEnd w:id="64"/>
       <w:r>
         <w:rPr>
           <w:sz w:val="32"/>
           <w:szCs w:val="32"/>
         </w:rPr>
+        <w:lastRenderedPageBreak/>
         <w:t>Fase</w:t>
       </w:r>
       <w:r>
@@ -5780,7 +5809,7 @@
         </w:rPr>
         <w:t>s</w:t>
       </w:r>
-      <w:bookmarkEnd w:id="64"/>
+      <w:bookmarkEnd w:id="63"/>
       <w:r>
         <w:rPr>
           <w:sz w:val="32"/>
@@ -5801,10 +5830,10 @@
           <w:lang w:val="es-PE" w:eastAsia="es-PE"/>
         </w:rPr>
         <w:drawing>
-          <wp:inline distT="0" distB="0" distL="0" distR="0" wp14:anchorId="3EE9AE85" wp14:editId="25D90666">
-            <wp:extent cx="5274945" cy="4235941"/>
-            <wp:effectExtent l="0" t="0" r="1905" b="0"/>
-            <wp:docPr id="1" name="Imagen 1"/>
+          <wp:inline distT="0" distB="0" distL="0" distR="0" wp14:anchorId="65D07DB1" wp14:editId="0A72E4B8">
+            <wp:extent cx="5274945" cy="5825211"/>
+            <wp:effectExtent l="0" t="0" r="1905" b="4445"/>
+            <wp:docPr id="19" name="Imagen 19"/>
             <wp:cNvGraphicFramePr>
               <a:graphicFrameLocks xmlns:a="http://schemas.openxmlformats.org/drawingml/2006/main" noChangeAspect="1"/>
             </wp:cNvGraphicFramePr>
@@ -5833,7 +5862,7 @@
                   <pic:spPr bwMode="auto">
                     <a:xfrm>
                       <a:off x="0" y="0"/>
-                      <a:ext cx="5274945" cy="4235941"/>
+                      <a:ext cx="5274945" cy="5825211"/>
                     </a:xfrm>
                     <a:prstGeom prst="rect">
                       <a:avLst/>
@@ -5853,6 +5882,69 @@
     <w:p>
       <w:pPr>
         <w:rPr>
+          <w:lang w:val="en-GB"/>
+        </w:rPr>
+      </w:pPr>
+    </w:p>
+    <w:p>
+      <w:pPr>
+        <w:rPr>
+          <w:b/>
+          <w:bCs/>
+          <w:lang w:val="en-GB"/>
+        </w:rPr>
+      </w:pPr>
+    </w:p>
+    <w:p>
+      <w:pPr>
+        <w:rPr>
+          <w:b/>
+          <w:bCs/>
+          <w:lang w:val="en-GB"/>
+        </w:rPr>
+      </w:pPr>
+    </w:p>
+    <w:p>
+      <w:pPr>
+        <w:rPr>
+          <w:b/>
+          <w:bCs/>
+          <w:lang w:val="en-GB"/>
+        </w:rPr>
+      </w:pPr>
+    </w:p>
+    <w:p>
+      <w:pPr>
+        <w:rPr>
+          <w:b/>
+          <w:bCs/>
+          <w:lang w:val="en-GB"/>
+        </w:rPr>
+      </w:pPr>
+    </w:p>
+    <w:p>
+      <w:pPr>
+        <w:rPr>
+          <w:b/>
+          <w:bCs/>
+          <w:lang w:val="en-GB"/>
+        </w:rPr>
+      </w:pPr>
+    </w:p>
+    <w:p>
+      <w:pPr>
+        <w:rPr>
+          <w:b/>
+          <w:bCs/>
+          <w:lang w:val="en-GB"/>
+        </w:rPr>
+      </w:pPr>
+    </w:p>
+    <w:p>
+      <w:pPr>
+        <w:rPr>
+          <w:b/>
+          <w:bCs/>
           <w:lang w:val="en-GB"/>
         </w:rPr>
       </w:pPr>
@@ -7323,7 +7415,7 @@
         <w:rStyle w:val="Nmerodepgina"/>
         <w:noProof/>
       </w:rPr>
-      <w:t>8</w:t>
+      <w:t>4</w:t>
     </w:r>
     <w:r>
       <w:rPr>
@@ -12768,7 +12860,7 @@
 </file>
 
 <file path=customXml/itemProps1.xml><?xml version="1.0" encoding="utf-8"?>
-<ds:datastoreItem xmlns:ds="http://schemas.openxmlformats.org/officeDocument/2006/customXml" ds:itemID="{2BB5EA67-3FFE-4B98-9655-5F8DF49DAA36}">
+<ds:datastoreItem xmlns:ds="http://schemas.openxmlformats.org/officeDocument/2006/customXml" ds:itemID="{098727C9-35FD-4E3D-94E0-6F393CA3A6CD}">
   <ds:schemaRefs>
     <ds:schemaRef ds:uri="http://schemas.openxmlformats.org/officeDocument/2006/bibliography"/>
   </ds:schemaRefs>

</xml_diff>

<commit_message>
Se actualizó el resumen ejecutivo. Se actualizó elplanteamiento del problema.
</commit_message>
<xml_diff>
--- a/Documentos/SISPPAFUT - Project Charter.docx
+++ b/Documentos/SISPPAFUT - Project Charter.docx
@@ -84,11 +84,21 @@
         <w:pStyle w:val="Ttulo"/>
         <w:jc w:val="right"/>
       </w:pPr>
-      <w:fldSimple w:instr=" DOCPROPERTY  Company  \* MERGEFORMAT ">
-        <w:r>
-          <w:t>UPC</w:t>
-        </w:r>
-      </w:fldSimple>
+      <w:r>
+        <w:fldChar w:fldCharType="begin"/>
+      </w:r>
+      <w:r>
+        <w:instrText xml:space="preserve"> DOCPROPERTY  Company  \* MERGEFORMAT </w:instrText>
+      </w:r>
+      <w:r>
+        <w:fldChar w:fldCharType="separate"/>
+      </w:r>
+      <w:r>
+        <w:t>UPC</w:t>
+      </w:r>
+      <w:r>
+        <w:fldChar w:fldCharType="end"/>
+      </w:r>
     </w:p>
     <w:p>
       <w:pPr>
@@ -226,8 +236,10 @@
           <w:sz w:val="48"/>
           <w:lang w:val="es-PE"/>
         </w:rPr>
-        <w:t>4</w:t>
-      </w:r>
+        <w:t>6</w:t>
+      </w:r>
+      <w:bookmarkStart w:id="0" w:name="_GoBack"/>
+      <w:bookmarkEnd w:id="0"/>
       <w:r>
         <w:rPr>
           <w:sz w:val="48"/>
@@ -1076,6 +1088,228 @@
           </w:p>
         </w:tc>
       </w:tr>
+      <w:tr>
+        <w:trPr>
+          <w:trHeight w:val="287"/>
+          <w:jc w:val="center"/>
+        </w:trPr>
+        <w:tc>
+          <w:tcPr>
+            <w:tcW w:w="1080" w:type="dxa"/>
+            <w:tcBorders>
+              <w:top w:val="single" w:sz="8" w:space="0" w:color="4F81BD"/>
+              <w:left w:val="single" w:sz="8" w:space="0" w:color="4F81BD"/>
+              <w:bottom w:val="single" w:sz="8" w:space="0" w:color="4F81BD"/>
+              <w:right w:val="single" w:sz="8" w:space="0" w:color="4F81BD"/>
+            </w:tcBorders>
+          </w:tcPr>
+          <w:p>
+            <w:pPr>
+              <w:pStyle w:val="TableText"/>
+              <w:spacing w:before="20" w:after="60"/>
+              <w:rPr>
+                <w:rFonts w:ascii="Times New Roman" w:hAnsi="Times New Roman"/>
+                <w:color w:val="0000FF"/>
+                <w:sz w:val="22"/>
+                <w:szCs w:val="22"/>
+                <w:lang w:val="es-PE"/>
+              </w:rPr>
+            </w:pPr>
+            <w:r>
+              <w:rPr>
+                <w:rFonts w:ascii="Times New Roman" w:hAnsi="Times New Roman"/>
+                <w:color w:val="0000FF"/>
+                <w:sz w:val="22"/>
+                <w:szCs w:val="22"/>
+                <w:lang w:val="es-PE"/>
+              </w:rPr>
+              <w:t>1.5</w:t>
+            </w:r>
+          </w:p>
+        </w:tc>
+        <w:tc>
+          <w:tcPr>
+            <w:tcW w:w="1260" w:type="dxa"/>
+            <w:tcBorders>
+              <w:top w:val="single" w:sz="8" w:space="0" w:color="4F81BD"/>
+              <w:bottom w:val="single" w:sz="8" w:space="0" w:color="4F81BD"/>
+            </w:tcBorders>
+          </w:tcPr>
+          <w:p>
+            <w:pPr>
+              <w:pStyle w:val="TableText"/>
+              <w:spacing w:before="20" w:after="60"/>
+              <w:rPr>
+                <w:rFonts w:ascii="Times New Roman" w:hAnsi="Times New Roman"/>
+                <w:color w:val="0000FF"/>
+                <w:sz w:val="22"/>
+                <w:szCs w:val="22"/>
+                <w:lang w:val="es-PE"/>
+              </w:rPr>
+            </w:pPr>
+            <w:r>
+              <w:rPr>
+                <w:rFonts w:ascii="Times New Roman" w:hAnsi="Times New Roman"/>
+                <w:color w:val="0000FF"/>
+                <w:sz w:val="22"/>
+                <w:szCs w:val="22"/>
+                <w:lang w:val="es-PE"/>
+              </w:rPr>
+              <w:t>04/04/2012</w:t>
+            </w:r>
+          </w:p>
+        </w:tc>
+        <w:tc>
+          <w:tcPr>
+            <w:tcW w:w="1980" w:type="dxa"/>
+            <w:tcBorders>
+              <w:top w:val="single" w:sz="8" w:space="0" w:color="4F81BD"/>
+              <w:left w:val="single" w:sz="8" w:space="0" w:color="4F81BD"/>
+              <w:bottom w:val="single" w:sz="8" w:space="0" w:color="4F81BD"/>
+              <w:right w:val="single" w:sz="8" w:space="0" w:color="4F81BD"/>
+            </w:tcBorders>
+          </w:tcPr>
+          <w:p>
+            <w:r>
+              <w:t>Martínez Meneses, Michael Roland</w:t>
+            </w:r>
+          </w:p>
+        </w:tc>
+        <w:tc>
+          <w:tcPr>
+            <w:tcW w:w="4320" w:type="dxa"/>
+            <w:tcBorders>
+              <w:top w:val="single" w:sz="8" w:space="0" w:color="4F81BD"/>
+              <w:bottom w:val="single" w:sz="8" w:space="0" w:color="4F81BD"/>
+              <w:right w:val="single" w:sz="8" w:space="0" w:color="4F81BD"/>
+            </w:tcBorders>
+          </w:tcPr>
+          <w:p>
+            <w:pPr>
+              <w:rPr>
+                <w:lang w:val="es-PE"/>
+              </w:rPr>
+            </w:pPr>
+            <w:r>
+              <w:rPr>
+                <w:lang w:val="es-PE"/>
+              </w:rPr>
+              <w:t>Modificación del documento</w:t>
+            </w:r>
+          </w:p>
+        </w:tc>
+      </w:tr>
+      <w:tr>
+        <w:trPr>
+          <w:trHeight w:val="287"/>
+          <w:jc w:val="center"/>
+        </w:trPr>
+        <w:tc>
+          <w:tcPr>
+            <w:tcW w:w="1080" w:type="dxa"/>
+            <w:tcBorders>
+              <w:top w:val="single" w:sz="8" w:space="0" w:color="4F81BD"/>
+              <w:left w:val="single" w:sz="8" w:space="0" w:color="4F81BD"/>
+              <w:bottom w:val="single" w:sz="8" w:space="0" w:color="4F81BD"/>
+              <w:right w:val="single" w:sz="8" w:space="0" w:color="4F81BD"/>
+            </w:tcBorders>
+          </w:tcPr>
+          <w:p>
+            <w:pPr>
+              <w:pStyle w:val="TableText"/>
+              <w:spacing w:before="20" w:after="60"/>
+              <w:rPr>
+                <w:rFonts w:ascii="Times New Roman" w:hAnsi="Times New Roman"/>
+                <w:color w:val="0000FF"/>
+                <w:sz w:val="22"/>
+                <w:szCs w:val="22"/>
+                <w:lang w:val="es-PE"/>
+              </w:rPr>
+            </w:pPr>
+            <w:r>
+              <w:rPr>
+                <w:rFonts w:ascii="Times New Roman" w:hAnsi="Times New Roman"/>
+                <w:color w:val="0000FF"/>
+                <w:sz w:val="22"/>
+                <w:szCs w:val="22"/>
+                <w:lang w:val="es-PE"/>
+              </w:rPr>
+              <w:t>1.6</w:t>
+            </w:r>
+          </w:p>
+        </w:tc>
+        <w:tc>
+          <w:tcPr>
+            <w:tcW w:w="1260" w:type="dxa"/>
+            <w:tcBorders>
+              <w:top w:val="single" w:sz="8" w:space="0" w:color="4F81BD"/>
+              <w:bottom w:val="single" w:sz="8" w:space="0" w:color="4F81BD"/>
+            </w:tcBorders>
+          </w:tcPr>
+          <w:p>
+            <w:pPr>
+              <w:pStyle w:val="TableText"/>
+              <w:spacing w:before="20" w:after="60"/>
+              <w:rPr>
+                <w:rFonts w:ascii="Times New Roman" w:hAnsi="Times New Roman"/>
+                <w:color w:val="0000FF"/>
+                <w:sz w:val="22"/>
+                <w:szCs w:val="22"/>
+                <w:lang w:val="es-PE"/>
+              </w:rPr>
+            </w:pPr>
+            <w:r>
+              <w:rPr>
+                <w:rFonts w:ascii="Times New Roman" w:hAnsi="Times New Roman"/>
+                <w:color w:val="0000FF"/>
+                <w:sz w:val="22"/>
+                <w:szCs w:val="22"/>
+                <w:lang w:val="es-PE"/>
+              </w:rPr>
+              <w:t>09/04/2012</w:t>
+            </w:r>
+          </w:p>
+        </w:tc>
+        <w:tc>
+          <w:tcPr>
+            <w:tcW w:w="1980" w:type="dxa"/>
+            <w:tcBorders>
+              <w:top w:val="single" w:sz="8" w:space="0" w:color="4F81BD"/>
+              <w:left w:val="single" w:sz="8" w:space="0" w:color="4F81BD"/>
+              <w:bottom w:val="single" w:sz="8" w:space="0" w:color="4F81BD"/>
+              <w:right w:val="single" w:sz="8" w:space="0" w:color="4F81BD"/>
+            </w:tcBorders>
+          </w:tcPr>
+          <w:p>
+            <w:r>
+              <w:t>Martínez Meneses, Michael Roland</w:t>
+            </w:r>
+          </w:p>
+        </w:tc>
+        <w:tc>
+          <w:tcPr>
+            <w:tcW w:w="4320" w:type="dxa"/>
+            <w:tcBorders>
+              <w:top w:val="single" w:sz="8" w:space="0" w:color="4F81BD"/>
+              <w:bottom w:val="single" w:sz="8" w:space="0" w:color="4F81BD"/>
+              <w:right w:val="single" w:sz="8" w:space="0" w:color="4F81BD"/>
+            </w:tcBorders>
+          </w:tcPr>
+          <w:p>
+            <w:pPr>
+              <w:rPr>
+                <w:lang w:val="es-PE"/>
+              </w:rPr>
+            </w:pPr>
+            <w:r>
+              <w:rPr>
+                <w:lang w:val="es-PE"/>
+              </w:rPr>
+              <w:t>Modificación del documento</w:t>
+            </w:r>
+          </w:p>
+        </w:tc>
+      </w:tr>
     </w:tbl>
     <w:p>
       <w:pPr>
@@ -1098,8 +1332,6 @@
         <w:t>Índice de Contenidos</w:t>
       </w:r>
     </w:p>
-    <w:bookmarkStart w:id="0" w:name="_GoBack"/>
-    <w:bookmarkEnd w:id="0"/>
     <w:p>
       <w:pPr>
         <w:pStyle w:val="TDC1"/>
@@ -1121,7 +1353,7 @@
       <w:r>
         <w:fldChar w:fldCharType="separate"/>
       </w:r>
-      <w:hyperlink w:anchor="_Toc321149702" w:history="1">
+      <w:hyperlink w:anchor="_Toc321928480" w:history="1">
         <w:r>
           <w:rPr>
             <w:rStyle w:val="Hipervnculo"/>
@@ -1144,7 +1376,7 @@
           <w:rPr>
             <w:webHidden/>
           </w:rPr>
-          <w:instrText xml:space="preserve"> PAGEREF _Toc321149702 \h </w:instrText>
+          <w:instrText xml:space="preserve"> PAGEREF _Toc321928480 \h </w:instrText>
         </w:r>
         <w:r>
           <w:rPr>
@@ -1183,7 +1415,7 @@
           <w:lang w:val="es-PE" w:eastAsia="es-PE" w:bidi="ar-SA"/>
         </w:rPr>
       </w:pPr>
-      <w:hyperlink w:anchor="_Toc321149703" w:history="1">
+      <w:hyperlink w:anchor="_Toc321928481" w:history="1">
         <w:r>
           <w:rPr>
             <w:rStyle w:val="Hipervnculo"/>
@@ -1206,7 +1438,7 @@
           <w:rPr>
             <w:webHidden/>
           </w:rPr>
-          <w:instrText xml:space="preserve"> PAGEREF _Toc321149703 \h </w:instrText>
+          <w:instrText xml:space="preserve"> PAGEREF _Toc321928481 \h </w:instrText>
         </w:r>
         <w:r>
           <w:rPr>
@@ -1245,7 +1477,7 @@
           <w:lang w:val="es-PE" w:eastAsia="es-PE" w:bidi="ar-SA"/>
         </w:rPr>
       </w:pPr>
-      <w:hyperlink w:anchor="_Toc321149704" w:history="1">
+      <w:hyperlink w:anchor="_Toc321928482" w:history="1">
         <w:r>
           <w:rPr>
             <w:rStyle w:val="Hipervnculo"/>
@@ -1268,7 +1500,7 @@
           <w:rPr>
             <w:webHidden/>
           </w:rPr>
-          <w:instrText xml:space="preserve"> PAGEREF _Toc321149704 \h </w:instrText>
+          <w:instrText xml:space="preserve"> PAGEREF _Toc321928482 \h </w:instrText>
         </w:r>
         <w:r>
           <w:rPr>
@@ -1305,7 +1537,7 @@
           <w:lang w:val="es-PE" w:eastAsia="es-PE" w:bidi="ar-SA"/>
         </w:rPr>
       </w:pPr>
-      <w:hyperlink w:anchor="_Toc321149705" w:history="1">
+      <w:hyperlink w:anchor="_Toc321928483" w:history="1">
         <w:r>
           <w:rPr>
             <w:rStyle w:val="Hipervnculo"/>
@@ -1328,7 +1560,7 @@
           <w:rPr>
             <w:webHidden/>
           </w:rPr>
-          <w:instrText xml:space="preserve"> PAGEREF _Toc321149705 \h </w:instrText>
+          <w:instrText xml:space="preserve"> PAGEREF _Toc321928483 \h </w:instrText>
         </w:r>
         <w:r>
           <w:rPr>
@@ -1365,7 +1597,7 @@
           <w:lang w:val="es-PE" w:eastAsia="es-PE" w:bidi="ar-SA"/>
         </w:rPr>
       </w:pPr>
-      <w:hyperlink w:anchor="_Toc321149706" w:history="1">
+      <w:hyperlink w:anchor="_Toc321928484" w:history="1">
         <w:r>
           <w:rPr>
             <w:rStyle w:val="Hipervnculo"/>
@@ -1389,7 +1621,7 @@
           <w:rPr>
             <w:webHidden/>
           </w:rPr>
-          <w:instrText xml:space="preserve"> PAGEREF _Toc321149706 \h </w:instrText>
+          <w:instrText xml:space="preserve"> PAGEREF _Toc321928484 \h </w:instrText>
         </w:r>
         <w:r>
           <w:rPr>
@@ -1429,7 +1661,7 @@
           <w:lang w:val="es-PE" w:eastAsia="es-PE" w:bidi="ar-SA"/>
         </w:rPr>
       </w:pPr>
-      <w:hyperlink w:anchor="_Toc321149707" w:history="1">
+      <w:hyperlink w:anchor="_Toc321928485" w:history="1">
         <w:r>
           <w:rPr>
             <w:rStyle w:val="Hipervnculo"/>
@@ -1457,7 +1689,7 @@
             <w:noProof/>
             <w:webHidden/>
           </w:rPr>
-          <w:instrText xml:space="preserve"> PAGEREF _Toc321149707 \h </w:instrText>
+          <w:instrText xml:space="preserve"> PAGEREF _Toc321928485 \h </w:instrText>
         </w:r>
         <w:r>
           <w:rPr>
@@ -1501,7 +1733,7 @@
           <w:lang w:val="es-PE" w:eastAsia="es-PE" w:bidi="ar-SA"/>
         </w:rPr>
       </w:pPr>
-      <w:hyperlink w:anchor="_Toc321149708" w:history="1">
+      <w:hyperlink w:anchor="_Toc321928486" w:history="1">
         <w:r>
           <w:rPr>
             <w:rStyle w:val="Hipervnculo"/>
@@ -1529,7 +1761,7 @@
             <w:noProof/>
             <w:webHidden/>
           </w:rPr>
-          <w:instrText xml:space="preserve"> PAGEREF _Toc321149708 \h </w:instrText>
+          <w:instrText xml:space="preserve"> PAGEREF _Toc321928486 \h </w:instrText>
         </w:r>
         <w:r>
           <w:rPr>
@@ -1570,7 +1802,7 @@
           <w:lang w:val="es-PE" w:eastAsia="es-PE" w:bidi="ar-SA"/>
         </w:rPr>
       </w:pPr>
-      <w:hyperlink w:anchor="_Toc321149709" w:history="1">
+      <w:hyperlink w:anchor="_Toc321928487" w:history="1">
         <w:r>
           <w:rPr>
             <w:rStyle w:val="Hipervnculo"/>
@@ -1594,7 +1826,7 @@
           <w:rPr>
             <w:webHidden/>
           </w:rPr>
-          <w:instrText xml:space="preserve"> PAGEREF _Toc321149709 \h </w:instrText>
+          <w:instrText xml:space="preserve"> PAGEREF _Toc321928487 \h </w:instrText>
         </w:r>
         <w:r>
           <w:rPr>
@@ -1631,7 +1863,7 @@
           <w:lang w:val="es-PE" w:eastAsia="es-PE" w:bidi="ar-SA"/>
         </w:rPr>
       </w:pPr>
-      <w:hyperlink w:anchor="_Toc321149710" w:history="1">
+      <w:hyperlink w:anchor="_Toc321928488" w:history="1">
         <w:r>
           <w:rPr>
             <w:rStyle w:val="Hipervnculo"/>
@@ -1655,7 +1887,7 @@
           <w:rPr>
             <w:webHidden/>
           </w:rPr>
-          <w:instrText xml:space="preserve"> PAGEREF _Toc321149710 \h </w:instrText>
+          <w:instrText xml:space="preserve"> PAGEREF _Toc321928488 \h </w:instrText>
         </w:r>
         <w:r>
           <w:rPr>
@@ -1695,7 +1927,7 @@
           <w:lang w:val="es-PE" w:eastAsia="es-PE" w:bidi="ar-SA"/>
         </w:rPr>
       </w:pPr>
-      <w:hyperlink w:anchor="_Toc321149711" w:history="1">
+      <w:hyperlink w:anchor="_Toc321928489" w:history="1">
         <w:r>
           <w:rPr>
             <w:rStyle w:val="Hipervnculo"/>
@@ -1722,7 +1954,7 @@
             <w:noProof/>
             <w:webHidden/>
           </w:rPr>
-          <w:instrText xml:space="preserve"> PAGEREF _Toc321149711 \h </w:instrText>
+          <w:instrText xml:space="preserve"> PAGEREF _Toc321928489 \h </w:instrText>
         </w:r>
         <w:r>
           <w:rPr>
@@ -1766,7 +1998,7 @@
           <w:lang w:val="es-PE" w:eastAsia="es-PE" w:bidi="ar-SA"/>
         </w:rPr>
       </w:pPr>
-      <w:hyperlink w:anchor="_Toc321149712" w:history="1">
+      <w:hyperlink w:anchor="_Toc321928490" w:history="1">
         <w:r>
           <w:rPr>
             <w:rStyle w:val="Hipervnculo"/>
@@ -1793,7 +2025,7 @@
             <w:noProof/>
             <w:webHidden/>
           </w:rPr>
-          <w:instrText xml:space="preserve"> PAGEREF _Toc321149712 \h </w:instrText>
+          <w:instrText xml:space="preserve"> PAGEREF _Toc321928490 \h </w:instrText>
         </w:r>
         <w:r>
           <w:rPr>
@@ -1834,7 +2066,7 @@
           <w:lang w:val="es-PE" w:eastAsia="es-PE" w:bidi="ar-SA"/>
         </w:rPr>
       </w:pPr>
-      <w:hyperlink w:anchor="_Toc321149713" w:history="1">
+      <w:hyperlink w:anchor="_Toc321928491" w:history="1">
         <w:r>
           <w:rPr>
             <w:rStyle w:val="Hipervnculo"/>
@@ -1858,7 +2090,7 @@
           <w:rPr>
             <w:webHidden/>
           </w:rPr>
-          <w:instrText xml:space="preserve"> PAGEREF _Toc321149713 \h </w:instrText>
+          <w:instrText xml:space="preserve"> PAGEREF _Toc321928491 \h </w:instrText>
         </w:r>
         <w:r>
           <w:rPr>
@@ -1897,7 +2129,7 @@
           <w:lang w:val="es-PE" w:eastAsia="es-PE" w:bidi="ar-SA"/>
         </w:rPr>
       </w:pPr>
-      <w:hyperlink w:anchor="_Toc321149714" w:history="1">
+      <w:hyperlink w:anchor="_Toc321928492" w:history="1">
         <w:r>
           <w:rPr>
             <w:rStyle w:val="Hipervnculo"/>
@@ -1920,7 +2152,7 @@
           <w:rPr>
             <w:webHidden/>
           </w:rPr>
-          <w:instrText xml:space="preserve"> PAGEREF _Toc321149714 \h </w:instrText>
+          <w:instrText xml:space="preserve"> PAGEREF _Toc321928492 \h </w:instrText>
         </w:r>
         <w:r>
           <w:rPr>
@@ -1957,7 +2189,7 @@
           <w:lang w:val="es-PE" w:eastAsia="es-PE" w:bidi="ar-SA"/>
         </w:rPr>
       </w:pPr>
-      <w:hyperlink w:anchor="_Toc321149715" w:history="1">
+      <w:hyperlink w:anchor="_Toc321928493" w:history="1">
         <w:r>
           <w:rPr>
             <w:rStyle w:val="Hipervnculo"/>
@@ -1981,7 +2213,7 @@
           <w:rPr>
             <w:webHidden/>
           </w:rPr>
-          <w:instrText xml:space="preserve"> PAGEREF _Toc321149715 \h </w:instrText>
+          <w:instrText xml:space="preserve"> PAGEREF _Toc321928493 \h </w:instrText>
         </w:r>
         <w:r>
           <w:rPr>
@@ -2018,7 +2250,7 @@
           <w:lang w:val="es-PE" w:eastAsia="es-PE" w:bidi="ar-SA"/>
         </w:rPr>
       </w:pPr>
-      <w:hyperlink w:anchor="_Toc321149716" w:history="1">
+      <w:hyperlink w:anchor="_Toc321928494" w:history="1">
         <w:r>
           <w:rPr>
             <w:rStyle w:val="Hipervnculo"/>
@@ -2042,7 +2274,7 @@
           <w:rPr>
             <w:webHidden/>
           </w:rPr>
-          <w:instrText xml:space="preserve"> PAGEREF _Toc321149716 \h </w:instrText>
+          <w:instrText xml:space="preserve"> PAGEREF _Toc321928494 \h </w:instrText>
         </w:r>
         <w:r>
           <w:rPr>
@@ -2079,7 +2311,7 @@
           <w:lang w:val="es-PE" w:eastAsia="es-PE" w:bidi="ar-SA"/>
         </w:rPr>
       </w:pPr>
-      <w:hyperlink w:anchor="_Toc321149717" w:history="1">
+      <w:hyperlink w:anchor="_Toc321928495" w:history="1">
         <w:r>
           <w:rPr>
             <w:rStyle w:val="Hipervnculo"/>
@@ -2103,7 +2335,7 @@
           <w:rPr>
             <w:webHidden/>
           </w:rPr>
-          <w:instrText xml:space="preserve"> PAGEREF _Toc321149717 \h </w:instrText>
+          <w:instrText xml:space="preserve"> PAGEREF _Toc321928495 \h </w:instrText>
         </w:r>
         <w:r>
           <w:rPr>
@@ -2140,7 +2372,7 @@
           <w:lang w:val="es-PE" w:eastAsia="es-PE" w:bidi="ar-SA"/>
         </w:rPr>
       </w:pPr>
-      <w:hyperlink w:anchor="_Toc321149718" w:history="1">
+      <w:hyperlink w:anchor="_Toc321928496" w:history="1">
         <w:r>
           <w:rPr>
             <w:rStyle w:val="Hipervnculo"/>
@@ -2164,7 +2396,7 @@
           <w:rPr>
             <w:webHidden/>
           </w:rPr>
-          <w:instrText xml:space="preserve"> PAGEREF _Toc321149718 \h </w:instrText>
+          <w:instrText xml:space="preserve"> PAGEREF _Toc321928496 \h </w:instrText>
         </w:r>
         <w:r>
           <w:rPr>
@@ -2181,7 +2413,7 @@
           <w:rPr>
             <w:webHidden/>
           </w:rPr>
-          <w:t>12</w:t>
+          <w:t>13</w:t>
         </w:r>
         <w:r>
           <w:rPr>
@@ -2201,7 +2433,7 @@
           <w:lang w:val="es-PE" w:eastAsia="es-PE" w:bidi="ar-SA"/>
         </w:rPr>
       </w:pPr>
-      <w:hyperlink w:anchor="_Toc321149719" w:history="1">
+      <w:hyperlink w:anchor="_Toc321928497" w:history="1">
         <w:r>
           <w:rPr>
             <w:rStyle w:val="Hipervnculo"/>
@@ -2225,7 +2457,7 @@
           <w:rPr>
             <w:webHidden/>
           </w:rPr>
-          <w:instrText xml:space="preserve"> PAGEREF _Toc321149719 \h </w:instrText>
+          <w:instrText xml:space="preserve"> PAGEREF _Toc321928497 \h </w:instrText>
         </w:r>
         <w:r>
           <w:rPr>
@@ -2262,7 +2494,7 @@
           <w:lang w:val="es-PE" w:eastAsia="es-PE" w:bidi="ar-SA"/>
         </w:rPr>
       </w:pPr>
-      <w:hyperlink w:anchor="_Toc321149720" w:history="1">
+      <w:hyperlink w:anchor="_Toc321928498" w:history="1">
         <w:r>
           <w:rPr>
             <w:rStyle w:val="Hipervnculo"/>
@@ -2286,7 +2518,7 @@
           <w:rPr>
             <w:webHidden/>
           </w:rPr>
-          <w:instrText xml:space="preserve"> PAGEREF _Toc321149720 \h </w:instrText>
+          <w:instrText xml:space="preserve"> PAGEREF _Toc321928498 \h </w:instrText>
         </w:r>
         <w:r>
           <w:rPr>
@@ -2325,7 +2557,7 @@
           <w:lang w:val="es-PE" w:eastAsia="es-PE" w:bidi="ar-SA"/>
         </w:rPr>
       </w:pPr>
-      <w:hyperlink w:anchor="_Toc321149721" w:history="1">
+      <w:hyperlink w:anchor="_Toc321928499" w:history="1">
         <w:r>
           <w:rPr>
             <w:rStyle w:val="Hipervnculo"/>
@@ -2349,7 +2581,7 @@
           <w:rPr>
             <w:webHidden/>
           </w:rPr>
-          <w:instrText xml:space="preserve"> PAGEREF _Toc321149721 \h </w:instrText>
+          <w:instrText xml:space="preserve"> PAGEREF _Toc321928499 \h </w:instrText>
         </w:r>
         <w:r>
           <w:rPr>
@@ -2388,7 +2620,7 @@
           <w:lang w:val="es-PE" w:eastAsia="es-PE" w:bidi="ar-SA"/>
         </w:rPr>
       </w:pPr>
-      <w:hyperlink w:anchor="_Toc321149722" w:history="1">
+      <w:hyperlink w:anchor="_Toc321928500" w:history="1">
         <w:r>
           <w:rPr>
             <w:rStyle w:val="Hipervnculo"/>
@@ -2412,7 +2644,7 @@
           <w:rPr>
             <w:webHidden/>
           </w:rPr>
-          <w:instrText xml:space="preserve"> PAGEREF _Toc321149722 \h </w:instrText>
+          <w:instrText xml:space="preserve"> PAGEREF _Toc321928500 \h </w:instrText>
         </w:r>
         <w:r>
           <w:rPr>
@@ -2451,7 +2683,7 @@
           <w:lang w:val="es-PE" w:eastAsia="es-PE" w:bidi="ar-SA"/>
         </w:rPr>
       </w:pPr>
-      <w:hyperlink w:anchor="_Toc321149723" w:history="1">
+      <w:hyperlink w:anchor="_Toc321928501" w:history="1">
         <w:r>
           <w:rPr>
             <w:rStyle w:val="Hipervnculo"/>
@@ -2475,7 +2707,7 @@
           <w:rPr>
             <w:webHidden/>
           </w:rPr>
-          <w:instrText xml:space="preserve"> PAGEREF _Toc321149723 \h </w:instrText>
+          <w:instrText xml:space="preserve"> PAGEREF _Toc321928501 \h </w:instrText>
         </w:r>
         <w:r>
           <w:rPr>
@@ -2492,7 +2724,7 @@
           <w:rPr>
             <w:webHidden/>
           </w:rPr>
-          <w:t>18</w:t>
+          <w:t>19</w:t>
         </w:r>
         <w:r>
           <w:rPr>
@@ -2514,7 +2746,7 @@
           <w:lang w:val="es-PE" w:eastAsia="es-PE" w:bidi="ar-SA"/>
         </w:rPr>
       </w:pPr>
-      <w:hyperlink w:anchor="_Toc321149724" w:history="1">
+      <w:hyperlink w:anchor="_Toc321928502" w:history="1">
         <w:r>
           <w:rPr>
             <w:rStyle w:val="Hipervnculo"/>
@@ -2538,7 +2770,7 @@
           <w:rPr>
             <w:webHidden/>
           </w:rPr>
-          <w:instrText xml:space="preserve"> PAGEREF _Toc321149724 \h </w:instrText>
+          <w:instrText xml:space="preserve"> PAGEREF _Toc321928502 \h </w:instrText>
         </w:r>
         <w:r>
           <w:rPr>
@@ -2586,7 +2818,7 @@
       <w:pPr>
         <w:pStyle w:val="Ttulo1"/>
       </w:pPr>
-      <w:bookmarkStart w:id="3" w:name="_Toc321149702"/>
+      <w:bookmarkStart w:id="3" w:name="_Toc321928480"/>
       <w:bookmarkEnd w:id="1"/>
       <w:bookmarkEnd w:id="2"/>
       <w:r>
@@ -2608,123 +2840,227 @@
           <w:rFonts w:cs="Arial"/>
           <w:color w:val="000000"/>
         </w:rPr>
-        <w:t xml:space="preserve">Se está proponiendo el desarrollo de una aplicación inteligente que los apostadores de eventos deportivos usarán para saber la mejor opción en una apuesta en el fútbol mejorando así sus ingresos y </w:t>
+        <w:t xml:space="preserve">Se está proponiendo el desarrollo de una aplicación inteligente </w:t>
       </w:r>
       <w:r>
         <w:rPr>
           <w:rFonts w:cs="Arial"/>
           <w:color w:val="000000"/>
         </w:rPr>
-        <w:t xml:space="preserve">lograr </w:t>
+        <w:t xml:space="preserve">para ayudar a la predicción </w:t>
       </w:r>
       <w:r>
         <w:rPr>
           <w:rFonts w:cs="Arial"/>
           <w:color w:val="000000"/>
         </w:rPr>
-        <w:t>mantenerse vinculada a tal actividad.</w:t>
-      </w:r>
-    </w:p>
-    <w:p>
-      <w:pPr>
-        <w:spacing w:after="120" w:line="276" w:lineRule="auto"/>
+        <w:t xml:space="preserve">en </w:t>
+      </w:r>
+      <w:r>
         <w:rPr>
           <w:rFonts w:cs="Arial"/>
           <w:color w:val="000000"/>
         </w:rPr>
-      </w:pPr>
+        <w:t>las</w:t>
+      </w:r>
       <w:r>
         <w:rPr>
           <w:rFonts w:cs="Arial"/>
           <w:color w:val="000000"/>
         </w:rPr>
-        <w:t>La aplicación permitirá el</w:t>
+        <w:t xml:space="preserve"> apuesta en el fútbol</w:t>
       </w:r>
       <w:r>
         <w:rPr>
           <w:rFonts w:cs="Arial"/>
           <w:color w:val="000000"/>
         </w:rPr>
-        <w:t xml:space="preserve"> acceso a los pronósticos de los partidos de las ligas más importantes del mundo.</w:t>
-      </w:r>
-    </w:p>
-    <w:p>
-      <w:pPr>
-        <w:spacing w:after="120" w:line="276" w:lineRule="auto"/>
+        <w:t>. De manera que pueda mejorar</w:t>
+      </w:r>
+      <w:r>
         <w:rPr>
           <w:rFonts w:cs="Arial"/>
           <w:color w:val="000000"/>
         </w:rPr>
-      </w:pPr>
+        <w:t xml:space="preserve"> </w:t>
+      </w:r>
       <w:r>
         <w:rPr>
           <w:rFonts w:cs="Arial"/>
           <w:color w:val="000000"/>
         </w:rPr>
-        <w:t>La aplicación posibilitará la búsqueda por ligas de los pronósticos así como generar un pronóstico en particular.</w:t>
-      </w:r>
-    </w:p>
-    <w:p>
-      <w:pPr>
-        <w:spacing w:after="120" w:line="276" w:lineRule="auto"/>
+        <w:t>los</w:t>
+      </w:r>
+      <w:r>
         <w:rPr>
           <w:rFonts w:cs="Arial"/>
           <w:color w:val="000000"/>
         </w:rPr>
-      </w:pPr>
+        <w:t xml:space="preserve"> ingresos </w:t>
+      </w:r>
       <w:r>
         <w:rPr>
           <w:rFonts w:cs="Arial"/>
           <w:color w:val="000000"/>
         </w:rPr>
-        <w:t>El sistema está dirigido fundamentalmente a los apostadores de fútbol en el Perú que realizan sus apuestas en los portales de Betsson e Intralot, Ganagol y Te apuesto.</w:t>
-      </w:r>
-    </w:p>
-    <w:p>
-      <w:pPr>
-        <w:spacing w:after="120" w:line="276" w:lineRule="auto"/>
+        <w:t xml:space="preserve">de los apostadores de fútbol </w:t>
+      </w:r>
+      <w:r>
         <w:rPr>
           <w:rFonts w:cs="Arial"/>
           <w:color w:val="000000"/>
         </w:rPr>
-      </w:pPr>
+        <w:t xml:space="preserve">y </w:t>
+      </w:r>
       <w:r>
         <w:rPr>
           <w:rFonts w:cs="Arial"/>
           <w:color w:val="000000"/>
         </w:rPr>
-        <w:t>Se ha considerado que los factores claves de éxito de la propuesta presentada radican en ser la primera aplicación en el Perú que cuente con un sistema inteligente para realizar óptimos pronósticos de las ligas más importantes del mundo, y el uso de un algoritmo de aprendizaje que permitirá al sistema aprender y corregir sus propios errores.</w:t>
-      </w:r>
-    </w:p>
-    <w:p>
-      <w:pPr>
-        <w:spacing w:after="120" w:line="276" w:lineRule="auto"/>
+        <w:t xml:space="preserve">además apoyar la fidelización en esta </w:t>
+      </w:r>
+      <w:r>
         <w:rPr>
           <w:rFonts w:cs="Arial"/>
           <w:color w:val="000000"/>
         </w:rPr>
-      </w:pPr>
-      <w:r>
+        <w:t>actividad.</w:t>
+      </w:r>
+    </w:p>
+    <w:p>
+      <w:pPr>
+        <w:spacing w:after="120" w:line="276" w:lineRule="auto"/>
         <w:rPr>
           <w:rFonts w:cs="Arial"/>
           <w:color w:val="000000"/>
         </w:rPr>
-        <w:t xml:space="preserve">Finalmente, el sistema propuesto será desarrollado a lo largo de dos ciclos regulares y se alimentará con data real la base de datos histórica. Para tal fin se requerirá de dos colaboradores de desarrollo así como dos ordenadores con el lenguaje de programación en el que se </w:t>
-      </w:r>
+      </w:pPr>
       <w:r>
         <w:rPr>
           <w:rFonts w:cs="Arial"/>
           <w:color w:val="000000"/>
         </w:rPr>
-        <w:t>implementará</w:t>
+        <w:t>El sistema está dirigido fundamentalmente a los apostadores de Perú que realizan sus apuestas en los portales de Betsson e Intralot, Ganagol y Te apuesto</w:t>
       </w:r>
       <w:r>
         <w:rPr>
           <w:rFonts w:cs="Arial"/>
           <w:color w:val="000000"/>
         </w:rPr>
+        <w:t xml:space="preserve"> y que a través de la aplicación podrán acceder a los pronósticos de los partidos de la liga española.</w:t>
+      </w:r>
+    </w:p>
+    <w:p>
+      <w:pPr>
+        <w:spacing w:after="120" w:line="276" w:lineRule="auto"/>
+        <w:rPr>
+          <w:rFonts w:cs="Arial"/>
+          <w:color w:val="000000"/>
+        </w:rPr>
+      </w:pPr>
+      <w:r>
+        <w:rPr>
+          <w:rFonts w:cs="Arial"/>
+          <w:color w:val="000000"/>
+        </w:rPr>
+        <w:t>Se ha considerado que los factores claves de éxito de la propuesta presentada radican en ser la primera aplicación en el Perú que cuente con un sistema inteligente para rea</w:t>
+      </w:r>
+      <w:r>
+        <w:rPr>
+          <w:rFonts w:cs="Arial"/>
+          <w:color w:val="000000"/>
+        </w:rPr>
+        <w:t xml:space="preserve">lizar </w:t>
+      </w:r>
+      <w:r>
+        <w:rPr>
+          <w:rFonts w:cs="Arial"/>
+          <w:color w:val="000000"/>
+        </w:rPr>
+        <w:t>buenos</w:t>
+      </w:r>
+      <w:r>
+        <w:rPr>
+          <w:rFonts w:cs="Arial"/>
+          <w:color w:val="000000"/>
+        </w:rPr>
+        <w:t xml:space="preserve"> pronósticos de la liga</w:t>
+      </w:r>
+      <w:r>
+        <w:rPr>
+          <w:rFonts w:cs="Arial"/>
+          <w:color w:val="000000"/>
+        </w:rPr>
+        <w:t xml:space="preserve"> </w:t>
+      </w:r>
+      <w:r>
+        <w:rPr>
+          <w:rFonts w:cs="Arial"/>
+          <w:color w:val="000000"/>
+        </w:rPr>
+        <w:t>española</w:t>
+      </w:r>
+      <w:r>
+        <w:rPr>
+          <w:rFonts w:cs="Arial"/>
+          <w:color w:val="000000"/>
+        </w:rPr>
+        <w:t>, y el uso de un algoritmo de aprendizaje que permitirá al sistema aprender y corregir sus propios errores.</w:t>
+      </w:r>
+    </w:p>
+    <w:p>
+      <w:pPr>
+        <w:spacing w:after="120" w:line="276" w:lineRule="auto"/>
+        <w:rPr>
+          <w:rFonts w:cs="Arial"/>
+          <w:color w:val="000000"/>
+        </w:rPr>
+      </w:pPr>
+      <w:r>
+        <w:rPr>
+          <w:rFonts w:cs="Arial"/>
+          <w:color w:val="000000"/>
+        </w:rPr>
+        <w:t xml:space="preserve">Finalmente, el sistema propuesto será desarrollado a lo largo de dos ciclos regulares y </w:t>
+      </w:r>
+      <w:r>
+        <w:rPr>
+          <w:rFonts w:cs="Arial"/>
+          <w:color w:val="000000"/>
+        </w:rPr>
+        <w:t xml:space="preserve">la base de datos histórica </w:t>
+      </w:r>
+      <w:r>
+        <w:rPr>
+          <w:rFonts w:cs="Arial"/>
+          <w:color w:val="000000"/>
+        </w:rPr>
+        <w:t xml:space="preserve">se alimentará con data real. Para tal fin se requerirá de dos colaboradores de desarrollo así como dos ordenadores con el lenguaje de programación en el que se </w:t>
+      </w:r>
+      <w:r>
+        <w:rPr>
+          <w:rFonts w:cs="Arial"/>
+          <w:color w:val="000000"/>
+        </w:rPr>
+        <w:t>implementará</w:t>
+      </w:r>
+      <w:r>
+        <w:rPr>
+          <w:rFonts w:cs="Arial"/>
+          <w:color w:val="000000"/>
+        </w:rPr>
         <w:t xml:space="preserve"> la aplicación.</w:t>
       </w:r>
+    </w:p>
+    <w:p/>
+    <w:p>
+      <w:pPr>
+        <w:spacing w:after="120" w:line="276" w:lineRule="auto"/>
+        <w:rPr>
+          <w:rFonts w:cs="Arial"/>
+          <w:color w:val="000000"/>
+        </w:rPr>
+      </w:pPr>
     </w:p>
     <w:p>
       <w:r>
@@ -2741,7 +3077,7 @@
           <w:szCs w:val="26"/>
         </w:rPr>
       </w:pPr>
-      <w:bookmarkStart w:id="4" w:name="_Toc321149703"/>
+      <w:bookmarkStart w:id="4" w:name="_Toc321928481"/>
       <w:r>
         <w:rPr>
           <w:sz w:val="26"/>
@@ -3127,7 +3463,7 @@
           <w:szCs w:val="26"/>
         </w:rPr>
       </w:pPr>
-      <w:bookmarkStart w:id="5" w:name="_Toc321149704"/>
+      <w:bookmarkStart w:id="5" w:name="_Toc321928482"/>
       <w:r>
         <w:rPr>
           <w:sz w:val="26"/>
@@ -3149,7 +3485,7 @@
       <w:pPr>
         <w:pStyle w:val="Ttulo2"/>
       </w:pPr>
-      <w:bookmarkStart w:id="6" w:name="_Toc321149705"/>
+      <w:bookmarkStart w:id="6" w:name="_Toc321928483"/>
       <w:r>
         <w:t>Planteamiento</w:t>
       </w:r>
@@ -3257,34 +3593,6 @@
               <w:t>No es experto, solo un aficionado</w:t>
             </w:r>
           </w:p>
-          <w:p>
-            <w:pPr>
-              <w:jc w:val="left"/>
-            </w:pPr>
-          </w:p>
-          <w:p>
-            <w:pPr>
-              <w:jc w:val="left"/>
-            </w:pPr>
-          </w:p>
-          <w:p>
-            <w:pPr>
-              <w:jc w:val="left"/>
-            </w:pPr>
-            <w:r>
-              <w:t>El ser humano envejece</w:t>
-            </w:r>
-          </w:p>
-          <w:p>
-            <w:pPr>
-              <w:jc w:val="left"/>
-              <w:rPr>
-                <w:rFonts w:ascii="Times New Roman" w:hAnsi="Times New Roman"/>
-                <w:color w:val="0000FF"/>
-                <w:szCs w:val="22"/>
-              </w:rPr>
-            </w:pPr>
-          </w:p>
         </w:tc>
         <w:tc>
           <w:tcPr>
@@ -3305,12 +3613,6 @@
           <w:p>
             <w:r>
               <w:t>Muchas veces el apostador no tiene los conocimientos necesarios para elegir adecuadamente y cree que solo por el simple hecho de gustarle un deporte puede predecir un resultado correctamente.</w:t>
-            </w:r>
-          </w:p>
-          <w:p/>
-          <w:p>
-            <w:r>
-              <w:t>El ser humano pierde potencial a lo largo de su vida hasta su fin lo que está ligado estrechamente a la pérdida de conocimiento o tacto en algún tema específico.</w:t>
             </w:r>
           </w:p>
         </w:tc>
@@ -3359,6 +3661,45 @@
             <w:pPr>
               <w:jc w:val="left"/>
             </w:pPr>
+            <w:r>
+              <w:t>Variabilidad de los eventos deportivos</w:t>
+            </w:r>
+          </w:p>
+          <w:p>
+            <w:pPr>
+              <w:jc w:val="left"/>
+            </w:pPr>
+          </w:p>
+          <w:p>
+            <w:pPr>
+              <w:jc w:val="left"/>
+            </w:pPr>
+            <w:r>
+              <w:t xml:space="preserve">Variables que influyen </w:t>
+            </w:r>
+          </w:p>
+          <w:p>
+            <w:pPr>
+              <w:jc w:val="left"/>
+            </w:pPr>
+          </w:p>
+          <w:p>
+            <w:pPr>
+              <w:jc w:val="left"/>
+            </w:pPr>
+          </w:p>
+          <w:p>
+            <w:pPr>
+              <w:jc w:val="left"/>
+            </w:pPr>
+          </w:p>
+          <w:p>
+            <w:pPr>
+              <w:jc w:val="left"/>
+            </w:pPr>
+            <w:r>
+              <w:t>Comportamiento de los resultados</w:t>
+            </w:r>
           </w:p>
         </w:tc>
         <w:tc>
@@ -3368,7 +3709,44 @@
               <w:left w:val="single" w:sz="8" w:space="0" w:color="4F81BD"/>
             </w:tcBorders>
           </w:tcPr>
+          <w:p>
+            <w:r>
+              <w:t>Todo evento deportivo posee de c</w:t>
+            </w:r>
+            <w:r>
+              <w:t>omportamiento</w:t>
+            </w:r>
+            <w:r>
+              <w:t>s distintos que imposibilitan tratar a un deporte como otros.</w:t>
+            </w:r>
+          </w:p>
           <w:p/>
+          <w:p>
+            <w:r>
+              <w:t xml:space="preserve">Existe una gran </w:t>
+            </w:r>
+            <w:r>
+              <w:t>d</w:t>
+            </w:r>
+            <w:r>
+              <w:t>iversidad de variables</w:t>
+            </w:r>
+            <w:r>
+              <w:t xml:space="preserve"> que influyen en el resultado final de un partido de fútbol</w:t>
+            </w:r>
+            <w:r>
+              <w:t xml:space="preserve"> como estado anímico del jugador, actuación del réferi, entre otras que son muy difíciles de medir. </w:t>
+            </w:r>
+          </w:p>
+          <w:p/>
+          <w:p>
+            <w:r>
+              <w:t>El apostador desconoce la existencia de patrones que aproximan</w:t>
+            </w:r>
+            <w:r>
+              <w:t xml:space="preserve"> el resultado final de un partido.</w:t>
+            </w:r>
+          </w:p>
         </w:tc>
       </w:tr>
     </w:tbl>
@@ -3382,7 +3760,7 @@
           <w:lang w:val="es-PE"/>
         </w:rPr>
       </w:pPr>
-      <w:bookmarkStart w:id="8" w:name="_Toc321149706"/>
+      <w:bookmarkStart w:id="8" w:name="_Toc321928484"/>
       <w:bookmarkEnd w:id="7"/>
       <w:r>
         <w:rPr>
@@ -3406,7 +3784,7 @@
           <w:lang w:val="es-PE"/>
         </w:rPr>
       </w:pPr>
-      <w:bookmarkStart w:id="9" w:name="_Toc321149707"/>
+      <w:bookmarkStart w:id="9" w:name="_Toc321928485"/>
       <w:r>
         <w:rPr>
           <w:lang w:val="es-PE"/>
@@ -3450,7 +3828,7 @@
           <w:lang w:val="es-PE"/>
         </w:rPr>
       </w:pPr>
-      <w:bookmarkStart w:id="10" w:name="_Toc321149708"/>
+      <w:bookmarkStart w:id="10" w:name="_Toc321928486"/>
       <w:r>
         <w:rPr>
           <w:lang w:val="es-PE"/>
@@ -3488,7 +3866,13 @@
         <w:rPr>
           <w:rFonts w:cs="Arial"/>
         </w:rPr>
-        <w:t xml:space="preserve">0% de aciertos para los partidos </w:t>
+        <w:t>5</w:t>
+      </w:r>
+      <w:r>
+        <w:rPr>
+          <w:rFonts w:cs="Arial"/>
+        </w:rPr>
+        <w:t xml:space="preserve">% de aciertos para los partidos </w:t>
       </w:r>
       <w:r>
         <w:rPr>
@@ -3751,7 +4135,7 @@
         </w:rPr>
         <w:br w:type="page"/>
       </w:r>
-      <w:bookmarkStart w:id="11" w:name="_Toc321149709"/>
+      <w:bookmarkStart w:id="11" w:name="_Toc321928487"/>
       <w:r>
         <w:rPr>
           <w:lang w:val="es-PE"/>
@@ -3809,7 +4193,10 @@
         <w:t xml:space="preserve">tbol que conforman el rango de pruebas debe ser </w:t>
       </w:r>
       <w:r>
-        <w:t xml:space="preserve">no más del 15% </w:t>
+        <w:t>no más del 25</w:t>
+      </w:r>
+      <w:r>
+        <w:t xml:space="preserve">% </w:t>
       </w:r>
       <w:r>
         <w:t xml:space="preserve">cada vez que haya un </w:t>
@@ -3967,19 +4354,12 @@
     </w:p>
     <w:p>
       <w:pPr>
-        <w:rPr>
-          <w:lang w:val="es-PE"/>
-        </w:rPr>
-      </w:pPr>
-    </w:p>
-    <w:p>
-      <w:pPr>
         <w:pStyle w:val="Ttulo2"/>
         <w:rPr>
           <w:lang w:val="es-PE"/>
         </w:rPr>
       </w:pPr>
-      <w:bookmarkStart w:id="12" w:name="_Toc321149710"/>
+      <w:bookmarkStart w:id="12" w:name="_Toc321928488"/>
       <w:r>
         <w:rPr>
           <w:lang w:val="es-PE"/>
@@ -3995,7 +4375,7 @@
       <w:bookmarkStart w:id="13" w:name="_Toc527799707"/>
       <w:bookmarkStart w:id="14" w:name="_Toc940217"/>
       <w:bookmarkStart w:id="15" w:name="_Toc49842495"/>
-      <w:bookmarkStart w:id="16" w:name="_Toc321149711"/>
+      <w:bookmarkStart w:id="16" w:name="_Toc321928489"/>
       <w:r>
         <w:t>El Alcance del proyecto incluirá:</w:t>
       </w:r>
@@ -4248,7 +4628,7 @@
         <w:pStyle w:val="Ttulo3"/>
       </w:pPr>
       <w:bookmarkStart w:id="17" w:name="_Toc49842496"/>
-      <w:bookmarkStart w:id="18" w:name="_Toc321149712"/>
+      <w:bookmarkStart w:id="18" w:name="_Toc321928490"/>
       <w:r>
         <w:t>El Alcance del proyecto NO incluirá:</w:t>
       </w:r>
@@ -4330,20 +4710,7 @@
         <w:t>mantenimiento del producto luego del despliegue.</w:t>
       </w:r>
     </w:p>
-    <w:p>
-      <w:pPr>
-        <w:rPr>
-          <w:lang w:val="es-PE"/>
-        </w:rPr>
-      </w:pPr>
-    </w:p>
-    <w:p>
-      <w:pPr>
-        <w:rPr>
-          <w:lang w:val="es-PE"/>
-        </w:rPr>
-      </w:pPr>
-    </w:p>
+    <w:p/>
     <w:p>
       <w:pPr>
         <w:pStyle w:val="Ttulo2"/>
@@ -4351,7 +4718,7 @@
           <w:lang w:val="es-PE"/>
         </w:rPr>
       </w:pPr>
-      <w:bookmarkStart w:id="19" w:name="_Toc321149713"/>
+      <w:bookmarkStart w:id="19" w:name="_Toc321928491"/>
       <w:r>
         <w:rPr>
           <w:lang w:val="es-PE"/>
@@ -4359,13 +4726,6 @@
         <w:t>Suposiciones y Restricciones</w:t>
       </w:r>
       <w:bookmarkEnd w:id="19"/>
-    </w:p>
-    <w:p>
-      <w:pPr>
-        <w:rPr>
-          <w:lang w:val="es-PE"/>
-        </w:rPr>
-      </w:pPr>
     </w:p>
     <w:p>
       <w:pPr>
@@ -4593,7 +4953,16 @@
           <w:p/>
           <w:p>
             <w:r>
-              <w:t>El equipo de proyecto tomará responsabilidad de emplear un algoritmo de aprendizaje, así como de implementar una red neuronal.</w:t>
+              <w:t>El equipo de proyecto tomará responsabilidad de emplear un</w:t>
+            </w:r>
+            <w:r>
+              <w:t xml:space="preserve">a herramienta que implemente el </w:t>
+            </w:r>
+            <w:r>
+              <w:t>algoritmo de aprendizaje</w:t>
+            </w:r>
+            <w:r>
+              <w:t>.</w:t>
             </w:r>
           </w:p>
           <w:p/>
@@ -4645,41 +5014,6 @@
         </w:tc>
       </w:tr>
     </w:tbl>
-    <w:p>
-      <w:pPr>
-        <w:rPr>
-          <w:lang w:val="es-PE"/>
-        </w:rPr>
-      </w:pPr>
-    </w:p>
-    <w:p>
-      <w:pPr>
-        <w:rPr>
-          <w:lang w:val="es-PE"/>
-        </w:rPr>
-      </w:pPr>
-    </w:p>
-    <w:p>
-      <w:pPr>
-        <w:rPr>
-          <w:lang w:val="es-PE"/>
-        </w:rPr>
-      </w:pPr>
-    </w:p>
-    <w:p>
-      <w:pPr>
-        <w:rPr>
-          <w:lang w:val="es-PE"/>
-        </w:rPr>
-      </w:pPr>
-    </w:p>
-    <w:p>
-      <w:pPr>
-        <w:rPr>
-          <w:lang w:val="es-PE"/>
-        </w:rPr>
-      </w:pPr>
-    </w:p>
     <w:p>
       <w:pPr>
         <w:rPr>
@@ -4916,7 +5250,7 @@
           <w:szCs w:val="26"/>
         </w:rPr>
       </w:pPr>
-      <w:bookmarkStart w:id="20" w:name="_Toc321149714"/>
+      <w:bookmarkStart w:id="20" w:name="_Toc321928492"/>
       <w:r>
         <w:rPr>
           <w:sz w:val="26"/>
@@ -4946,7 +5280,7 @@
           <w:lang w:val="es-PE"/>
         </w:rPr>
       </w:pPr>
-      <w:bookmarkStart w:id="21" w:name="_Toc321149715"/>
+      <w:bookmarkStart w:id="21" w:name="_Toc321928493"/>
       <w:r>
         <w:rPr>
           <w:lang w:val="es-PE"/>
@@ -5794,12 +6128,47 @@
     </w:p>
     <w:p>
       <w:pPr>
+        <w:rPr>
+          <w:lang w:val="es-PE"/>
+        </w:rPr>
+      </w:pPr>
+    </w:p>
+    <w:p>
+      <w:pPr>
+        <w:rPr>
+          <w:lang w:val="es-PE"/>
+        </w:rPr>
+      </w:pPr>
+    </w:p>
+    <w:p>
+      <w:pPr>
+        <w:rPr>
+          <w:lang w:val="es-PE"/>
+        </w:rPr>
+      </w:pPr>
+    </w:p>
+    <w:p>
+      <w:pPr>
+        <w:rPr>
+          <w:lang w:val="es-PE"/>
+        </w:rPr>
+      </w:pPr>
+    </w:p>
+    <w:p>
+      <w:pPr>
+        <w:rPr>
+          <w:lang w:val="es-PE"/>
+        </w:rPr>
+      </w:pPr>
+    </w:p>
+    <w:p>
+      <w:pPr>
         <w:pStyle w:val="Ttulo2"/>
         <w:rPr>
           <w:lang w:val="es-PE"/>
         </w:rPr>
       </w:pPr>
-      <w:bookmarkStart w:id="22" w:name="_Toc321149716"/>
+      <w:bookmarkStart w:id="22" w:name="_Toc321928494"/>
       <w:r>
         <w:rPr>
           <w:lang w:val="es-PE"/>
@@ -5807,13 +6176,6 @@
         <w:t>Stakeholders y Usuarios</w:t>
       </w:r>
       <w:bookmarkEnd w:id="22"/>
-    </w:p>
-    <w:p>
-      <w:pPr>
-        <w:rPr>
-          <w:lang w:val="es-PE"/>
-        </w:rPr>
-      </w:pPr>
     </w:p>
     <w:p>
       <w:pPr>
@@ -6602,7 +6964,7 @@
           <w:lang w:val="es-PE"/>
         </w:rPr>
       </w:pPr>
-      <w:bookmarkStart w:id="23" w:name="_Toc321149717"/>
+      <w:bookmarkStart w:id="23" w:name="_Toc321928495"/>
       <w:r>
         <w:rPr>
           <w:lang w:val="es-PE"/>
@@ -6714,12 +7076,54 @@
     </w:p>
     <w:p>
       <w:pPr>
+        <w:rPr>
+          <w:lang w:val="es-PE"/>
+        </w:rPr>
+      </w:pPr>
+    </w:p>
+    <w:p>
+      <w:pPr>
+        <w:rPr>
+          <w:lang w:val="es-PE"/>
+        </w:rPr>
+      </w:pPr>
+    </w:p>
+    <w:p>
+      <w:pPr>
+        <w:rPr>
+          <w:lang w:val="es-PE"/>
+        </w:rPr>
+      </w:pPr>
+    </w:p>
+    <w:p>
+      <w:pPr>
+        <w:rPr>
+          <w:lang w:val="es-PE"/>
+        </w:rPr>
+      </w:pPr>
+    </w:p>
+    <w:p>
+      <w:pPr>
+        <w:rPr>
+          <w:lang w:val="es-PE"/>
+        </w:rPr>
+      </w:pPr>
+    </w:p>
+    <w:p>
+      <w:pPr>
+        <w:rPr>
+          <w:lang w:val="es-PE"/>
+        </w:rPr>
+      </w:pPr>
+    </w:p>
+    <w:p>
+      <w:pPr>
         <w:pStyle w:val="Ttulo2"/>
         <w:rPr>
           <w:lang w:val="es-PE"/>
         </w:rPr>
       </w:pPr>
-      <w:bookmarkStart w:id="24" w:name="_Toc321149718"/>
+      <w:bookmarkStart w:id="24" w:name="_Toc321928496"/>
       <w:r>
         <w:rPr>
           <w:lang w:val="es-PE"/>
@@ -6744,9 +7148,9 @@
     </w:p>
     <w:tbl>
       <w:tblPr>
-        <w:tblW w:w="8454" w:type="dxa"/>
+        <w:tblW w:w="8725" w:type="dxa"/>
         <w:jc w:val="center"/>
-        <w:tblInd w:w="115" w:type="dxa"/>
+        <w:tblInd w:w="371" w:type="dxa"/>
         <w:tblBorders>
           <w:top w:val="single" w:sz="8" w:space="0" w:color="4F81BD"/>
           <w:left w:val="single" w:sz="8" w:space="0" w:color="4F81BD"/>
@@ -6758,10 +7162,10 @@
         <w:tblLook w:val="01E0" w:firstRow="1" w:lastRow="1" w:firstColumn="1" w:lastColumn="1" w:noHBand="0" w:noVBand="0"/>
       </w:tblPr>
       <w:tblGrid>
-        <w:gridCol w:w="2250"/>
+        <w:gridCol w:w="2677"/>
         <w:gridCol w:w="1294"/>
-        <w:gridCol w:w="3477"/>
-        <w:gridCol w:w="1433"/>
+        <w:gridCol w:w="3596"/>
+        <w:gridCol w:w="1158"/>
       </w:tblGrid>
       <w:tr>
         <w:trPr>
@@ -6770,7 +7174,7 @@
         </w:trPr>
         <w:tc>
           <w:tcPr>
-            <w:tcW w:w="2250" w:type="dxa"/>
+            <w:tcW w:w="2677" w:type="dxa"/>
             <w:shd w:val="clear" w:color="auto" w:fill="DBE5F1"/>
             <w:tcMar>
               <w:top w:w="43" w:type="dxa"/>
@@ -6832,7 +7236,7 @@
         </w:tc>
         <w:tc>
           <w:tcPr>
-            <w:tcW w:w="3477" w:type="dxa"/>
+            <w:tcW w:w="3596" w:type="dxa"/>
             <w:shd w:val="clear" w:color="auto" w:fill="DBE5F1"/>
             <w:tcMar>
               <w:top w:w="43" w:type="dxa"/>
@@ -6863,7 +7267,7 @@
         </w:tc>
         <w:tc>
           <w:tcPr>
-            <w:tcW w:w="1433" w:type="dxa"/>
+            <w:tcW w:w="1158" w:type="dxa"/>
             <w:shd w:val="clear" w:color="auto" w:fill="DBE5F1"/>
             <w:tcMar>
               <w:top w:w="43" w:type="dxa"/>
@@ -6899,7 +7303,7 @@
         </w:trPr>
         <w:tc>
           <w:tcPr>
-            <w:tcW w:w="2250" w:type="dxa"/>
+            <w:tcW w:w="2677" w:type="dxa"/>
             <w:tcMar>
               <w:top w:w="43" w:type="dxa"/>
               <w:left w:w="115" w:type="dxa"/>
@@ -6964,7 +7368,7 @@
         </w:tc>
         <w:tc>
           <w:tcPr>
-            <w:tcW w:w="3477" w:type="dxa"/>
+            <w:tcW w:w="3596" w:type="dxa"/>
             <w:tcMar>
               <w:top w:w="43" w:type="dxa"/>
               <w:left w:w="115" w:type="dxa"/>
@@ -7005,7 +7409,7 @@
         </w:tc>
         <w:tc>
           <w:tcPr>
-            <w:tcW w:w="1433" w:type="dxa"/>
+            <w:tcW w:w="1158" w:type="dxa"/>
             <w:tcMar>
               <w:top w:w="43" w:type="dxa"/>
               <w:left w:w="115" w:type="dxa"/>
@@ -7036,7 +7440,7 @@
         </w:trPr>
         <w:tc>
           <w:tcPr>
-            <w:tcW w:w="2250" w:type="dxa"/>
+            <w:tcW w:w="2677" w:type="dxa"/>
             <w:tcMar>
               <w:top w:w="43" w:type="dxa"/>
               <w:left w:w="115" w:type="dxa"/>
@@ -7149,7 +7553,7 @@
         </w:tc>
         <w:tc>
           <w:tcPr>
-            <w:tcW w:w="3477" w:type="dxa"/>
+            <w:tcW w:w="3596" w:type="dxa"/>
             <w:tcMar>
               <w:top w:w="43" w:type="dxa"/>
               <w:left w:w="115" w:type="dxa"/>
@@ -7243,14 +7647,28 @@
               <w:rPr>
                 <w:rFonts w:ascii="Calibri" w:hAnsi="Calibri" w:cs="Calibri"/>
               </w:rPr>
-              <w:t xml:space="preserve"> de </w:t>
+              <w:t xml:space="preserve"> de Sprints</w:t>
+            </w:r>
+          </w:p>
+          <w:p>
+            <w:pPr>
+              <w:pStyle w:val="FieldLabel"/>
+              <w:rPr>
+                <w:rFonts w:ascii="Calibri" w:hAnsi="Calibri" w:cs="Calibri"/>
+              </w:rPr>
+            </w:pPr>
+            <w:r>
+              <w:rPr>
+                <w:rFonts w:ascii="Calibri" w:hAnsi="Calibri" w:cs="Calibri"/>
+              </w:rPr>
+              <w:t xml:space="preserve">Determinación de </w:t>
             </w:r>
             <w:proofErr w:type="spellStart"/>
             <w:r>
               <w:rPr>
                 <w:rFonts w:ascii="Calibri" w:hAnsi="Calibri" w:cs="Calibri"/>
               </w:rPr>
-              <w:t>Sprints</w:t>
+              <w:t>Backlog</w:t>
             </w:r>
             <w:proofErr w:type="spellEnd"/>
           </w:p>
@@ -7265,6 +7683,20 @@
               <w:rPr>
                 <w:rFonts w:ascii="Calibri" w:hAnsi="Calibri" w:cs="Calibri"/>
               </w:rPr>
+              <w:t>Determinación de duración de Sprints</w:t>
+            </w:r>
+          </w:p>
+          <w:p>
+            <w:pPr>
+              <w:pStyle w:val="FieldLabel"/>
+              <w:rPr>
+                <w:rFonts w:ascii="Calibri" w:hAnsi="Calibri" w:cs="Calibri"/>
+              </w:rPr>
+            </w:pPr>
+            <w:r>
+              <w:rPr>
+                <w:rFonts w:ascii="Calibri" w:hAnsi="Calibri" w:cs="Calibri"/>
+              </w:rPr>
               <w:t xml:space="preserve">Determinación de </w:t>
             </w:r>
             <w:proofErr w:type="spellStart"/>
@@ -7272,7 +7704,7 @@
               <w:rPr>
                 <w:rFonts w:ascii="Calibri" w:hAnsi="Calibri" w:cs="Calibri"/>
               </w:rPr>
-              <w:t>Backlog</w:t>
+              <w:t>Release</w:t>
             </w:r>
             <w:proofErr w:type="spellEnd"/>
           </w:p>
@@ -7287,16 +7719,8 @@
               <w:rPr>
                 <w:rFonts w:ascii="Calibri" w:hAnsi="Calibri" w:cs="Calibri"/>
               </w:rPr>
-              <w:t xml:space="preserve">Determinación de duración de </w:t>
-            </w:r>
-            <w:proofErr w:type="spellStart"/>
-            <w:r>
-              <w:rPr>
-                <w:rFonts w:ascii="Calibri" w:hAnsi="Calibri" w:cs="Calibri"/>
-              </w:rPr>
-              <w:t>Sprints</w:t>
-            </w:r>
-            <w:proofErr w:type="spellEnd"/>
+              <w:t>Diseño de Base de Datos</w:t>
+            </w:r>
           </w:p>
           <w:p>
             <w:pPr>
@@ -7309,49 +7733,13 @@
               <w:rPr>
                 <w:rFonts w:ascii="Calibri" w:hAnsi="Calibri" w:cs="Calibri"/>
               </w:rPr>
-              <w:t xml:space="preserve">Determinación de </w:t>
-            </w:r>
-            <w:proofErr w:type="spellStart"/>
-            <w:r>
-              <w:rPr>
-                <w:rFonts w:ascii="Calibri" w:hAnsi="Calibri" w:cs="Calibri"/>
-              </w:rPr>
-              <w:t>Release</w:t>
-            </w:r>
-            <w:proofErr w:type="spellEnd"/>
-          </w:p>
-          <w:p>
-            <w:pPr>
-              <w:pStyle w:val="FieldLabel"/>
-              <w:rPr>
-                <w:rFonts w:ascii="Calibri" w:hAnsi="Calibri" w:cs="Calibri"/>
-              </w:rPr>
-            </w:pPr>
-            <w:r>
-              <w:rPr>
-                <w:rFonts w:ascii="Calibri" w:hAnsi="Calibri" w:cs="Calibri"/>
-              </w:rPr>
-              <w:t>Diseño de Base de Datos</w:t>
-            </w:r>
-          </w:p>
-          <w:p>
-            <w:pPr>
-              <w:pStyle w:val="FieldLabel"/>
-              <w:rPr>
-                <w:rFonts w:ascii="Calibri" w:hAnsi="Calibri" w:cs="Calibri"/>
-              </w:rPr>
-            </w:pPr>
-            <w:r>
-              <w:rPr>
-                <w:rFonts w:ascii="Calibri" w:hAnsi="Calibri" w:cs="Calibri"/>
-              </w:rPr>
               <w:t>Prototipos</w:t>
             </w:r>
           </w:p>
         </w:tc>
         <w:tc>
           <w:tcPr>
-            <w:tcW w:w="1433" w:type="dxa"/>
+            <w:tcW w:w="1158" w:type="dxa"/>
             <w:tcMar>
               <w:top w:w="43" w:type="dxa"/>
               <w:left w:w="115" w:type="dxa"/>
@@ -7382,7 +7770,7 @@
         </w:trPr>
         <w:tc>
           <w:tcPr>
-            <w:tcW w:w="2250" w:type="dxa"/>
+            <w:tcW w:w="2677" w:type="dxa"/>
             <w:tcMar>
               <w:top w:w="43" w:type="dxa"/>
               <w:left w:w="115" w:type="dxa"/>
@@ -7465,7 +7853,7 @@
         </w:tc>
         <w:tc>
           <w:tcPr>
-            <w:tcW w:w="3477" w:type="dxa"/>
+            <w:tcW w:w="3596" w:type="dxa"/>
             <w:tcMar>
               <w:top w:w="43" w:type="dxa"/>
               <w:left w:w="115" w:type="dxa"/>
@@ -7490,7 +7878,7 @@
         </w:tc>
         <w:tc>
           <w:tcPr>
-            <w:tcW w:w="1433" w:type="dxa"/>
+            <w:tcW w:w="1158" w:type="dxa"/>
             <w:tcMar>
               <w:top w:w="43" w:type="dxa"/>
               <w:left w:w="115" w:type="dxa"/>
@@ -7521,7 +7909,7 @@
         </w:trPr>
         <w:tc>
           <w:tcPr>
-            <w:tcW w:w="2250" w:type="dxa"/>
+            <w:tcW w:w="2677" w:type="dxa"/>
             <w:tcMar>
               <w:top w:w="43" w:type="dxa"/>
               <w:left w:w="115" w:type="dxa"/>
@@ -7616,7 +8004,7 @@
         </w:tc>
         <w:tc>
           <w:tcPr>
-            <w:tcW w:w="3477" w:type="dxa"/>
+            <w:tcW w:w="3596" w:type="dxa"/>
             <w:tcMar>
               <w:top w:w="43" w:type="dxa"/>
               <w:left w:w="115" w:type="dxa"/>
@@ -7641,7 +8029,7 @@
         </w:tc>
         <w:tc>
           <w:tcPr>
-            <w:tcW w:w="1433" w:type="dxa"/>
+            <w:tcW w:w="1158" w:type="dxa"/>
             <w:tcMar>
               <w:top w:w="43" w:type="dxa"/>
               <w:left w:w="115" w:type="dxa"/>
@@ -7672,7 +8060,7 @@
         </w:trPr>
         <w:tc>
           <w:tcPr>
-            <w:tcW w:w="2250" w:type="dxa"/>
+            <w:tcW w:w="2677" w:type="dxa"/>
             <w:tcMar>
               <w:top w:w="43" w:type="dxa"/>
               <w:left w:w="115" w:type="dxa"/>
@@ -7767,7 +8155,7 @@
         </w:tc>
         <w:tc>
           <w:tcPr>
-            <w:tcW w:w="3477" w:type="dxa"/>
+            <w:tcW w:w="3596" w:type="dxa"/>
             <w:tcMar>
               <w:top w:w="43" w:type="dxa"/>
               <w:left w:w="115" w:type="dxa"/>
@@ -7798,7 +8186,7 @@
         </w:tc>
         <w:tc>
           <w:tcPr>
-            <w:tcW w:w="1433" w:type="dxa"/>
+            <w:tcW w:w="1158" w:type="dxa"/>
             <w:tcMar>
               <w:top w:w="43" w:type="dxa"/>
               <w:left w:w="115" w:type="dxa"/>
@@ -7829,7 +8217,7 @@
         </w:trPr>
         <w:tc>
           <w:tcPr>
-            <w:tcW w:w="2250" w:type="dxa"/>
+            <w:tcW w:w="2677" w:type="dxa"/>
             <w:tcMar>
               <w:top w:w="43" w:type="dxa"/>
               <w:left w:w="115" w:type="dxa"/>
@@ -7924,7 +8312,7 @@
         </w:tc>
         <w:tc>
           <w:tcPr>
-            <w:tcW w:w="3477" w:type="dxa"/>
+            <w:tcW w:w="3596" w:type="dxa"/>
             <w:tcMar>
               <w:top w:w="43" w:type="dxa"/>
               <w:left w:w="115" w:type="dxa"/>
@@ -7955,7 +8343,7 @@
         </w:tc>
         <w:tc>
           <w:tcPr>
-            <w:tcW w:w="1433" w:type="dxa"/>
+            <w:tcW w:w="1158" w:type="dxa"/>
             <w:tcMar>
               <w:top w:w="43" w:type="dxa"/>
               <w:left w:w="115" w:type="dxa"/>
@@ -7986,7 +8374,7 @@
         </w:trPr>
         <w:tc>
           <w:tcPr>
-            <w:tcW w:w="2250" w:type="dxa"/>
+            <w:tcW w:w="2677" w:type="dxa"/>
             <w:tcMar>
               <w:top w:w="43" w:type="dxa"/>
               <w:left w:w="115" w:type="dxa"/>
@@ -8081,7 +8469,7 @@
         </w:tc>
         <w:tc>
           <w:tcPr>
-            <w:tcW w:w="3477" w:type="dxa"/>
+            <w:tcW w:w="3596" w:type="dxa"/>
             <w:tcMar>
               <w:top w:w="43" w:type="dxa"/>
               <w:left w:w="115" w:type="dxa"/>
@@ -8112,7 +8500,7 @@
         </w:tc>
         <w:tc>
           <w:tcPr>
-            <w:tcW w:w="1433" w:type="dxa"/>
+            <w:tcW w:w="1158" w:type="dxa"/>
             <w:tcMar>
               <w:top w:w="43" w:type="dxa"/>
               <w:left w:w="115" w:type="dxa"/>
@@ -8143,7 +8531,7 @@
         </w:trPr>
         <w:tc>
           <w:tcPr>
-            <w:tcW w:w="2250" w:type="dxa"/>
+            <w:tcW w:w="2677" w:type="dxa"/>
             <w:tcMar>
               <w:top w:w="43" w:type="dxa"/>
               <w:left w:w="115" w:type="dxa"/>
@@ -8226,7 +8614,7 @@
         </w:tc>
         <w:tc>
           <w:tcPr>
-            <w:tcW w:w="3477" w:type="dxa"/>
+            <w:tcW w:w="3596" w:type="dxa"/>
             <w:tcMar>
               <w:top w:w="43" w:type="dxa"/>
               <w:left w:w="115" w:type="dxa"/>
@@ -8257,7 +8645,7 @@
         </w:tc>
         <w:tc>
           <w:tcPr>
-            <w:tcW w:w="1433" w:type="dxa"/>
+            <w:tcW w:w="1158" w:type="dxa"/>
             <w:tcMar>
               <w:top w:w="43" w:type="dxa"/>
               <w:left w:w="115" w:type="dxa"/>
@@ -8288,7 +8676,7 @@
         </w:trPr>
         <w:tc>
           <w:tcPr>
-            <w:tcW w:w="2250" w:type="dxa"/>
+            <w:tcW w:w="2677" w:type="dxa"/>
             <w:tcMar>
               <w:top w:w="43" w:type="dxa"/>
               <w:left w:w="115" w:type="dxa"/>
@@ -8353,7 +8741,7 @@
         </w:tc>
         <w:tc>
           <w:tcPr>
-            <w:tcW w:w="3477" w:type="dxa"/>
+            <w:tcW w:w="3596" w:type="dxa"/>
             <w:tcMar>
               <w:top w:w="43" w:type="dxa"/>
               <w:left w:w="115" w:type="dxa"/>
@@ -8378,7 +8766,7 @@
         </w:tc>
         <w:tc>
           <w:tcPr>
-            <w:tcW w:w="1433" w:type="dxa"/>
+            <w:tcW w:w="1158" w:type="dxa"/>
             <w:tcMar>
               <w:top w:w="43" w:type="dxa"/>
               <w:left w:w="115" w:type="dxa"/>
@@ -8409,7 +8797,7 @@
         </w:trPr>
         <w:tc>
           <w:tcPr>
-            <w:tcW w:w="2250" w:type="dxa"/>
+            <w:tcW w:w="2677" w:type="dxa"/>
             <w:tcMar>
               <w:top w:w="43" w:type="dxa"/>
               <w:left w:w="115" w:type="dxa"/>
@@ -8474,7 +8862,7 @@
         </w:tc>
         <w:tc>
           <w:tcPr>
-            <w:tcW w:w="3477" w:type="dxa"/>
+            <w:tcW w:w="3596" w:type="dxa"/>
             <w:tcMar>
               <w:top w:w="43" w:type="dxa"/>
               <w:left w:w="115" w:type="dxa"/>
@@ -8499,7 +8887,7 @@
         </w:tc>
         <w:tc>
           <w:tcPr>
-            <w:tcW w:w="1433" w:type="dxa"/>
+            <w:tcW w:w="1158" w:type="dxa"/>
             <w:tcMar>
               <w:top w:w="43" w:type="dxa"/>
               <w:left w:w="115" w:type="dxa"/>
@@ -8530,7 +8918,7 @@
         </w:trPr>
         <w:tc>
           <w:tcPr>
-            <w:tcW w:w="2250" w:type="dxa"/>
+            <w:tcW w:w="2677" w:type="dxa"/>
             <w:tcMar>
               <w:top w:w="43" w:type="dxa"/>
               <w:left w:w="115" w:type="dxa"/>
@@ -8595,7 +8983,7 @@
         </w:tc>
         <w:tc>
           <w:tcPr>
-            <w:tcW w:w="3477" w:type="dxa"/>
+            <w:tcW w:w="3596" w:type="dxa"/>
             <w:tcMar>
               <w:top w:w="43" w:type="dxa"/>
               <w:left w:w="115" w:type="dxa"/>
@@ -8634,7 +9022,7 @@
         </w:tc>
         <w:tc>
           <w:tcPr>
-            <w:tcW w:w="1433" w:type="dxa"/>
+            <w:tcW w:w="1158" w:type="dxa"/>
             <w:tcMar>
               <w:top w:w="43" w:type="dxa"/>
               <w:left w:w="115" w:type="dxa"/>
@@ -8665,7 +9053,7 @@
         </w:trPr>
         <w:tc>
           <w:tcPr>
-            <w:tcW w:w="2250" w:type="dxa"/>
+            <w:tcW w:w="2677" w:type="dxa"/>
             <w:tcMar>
               <w:top w:w="43" w:type="dxa"/>
               <w:left w:w="115" w:type="dxa"/>
@@ -8730,7 +9118,7 @@
         </w:tc>
         <w:tc>
           <w:tcPr>
-            <w:tcW w:w="3477" w:type="dxa"/>
+            <w:tcW w:w="3596" w:type="dxa"/>
             <w:tcMar>
               <w:top w:w="43" w:type="dxa"/>
               <w:left w:w="115" w:type="dxa"/>
@@ -8755,7 +9143,7 @@
         </w:tc>
         <w:tc>
           <w:tcPr>
-            <w:tcW w:w="1433" w:type="dxa"/>
+            <w:tcW w:w="1158" w:type="dxa"/>
             <w:tcMar>
               <w:top w:w="43" w:type="dxa"/>
               <w:left w:w="115" w:type="dxa"/>
@@ -8786,7 +9174,7 @@
         </w:trPr>
         <w:tc>
           <w:tcPr>
-            <w:tcW w:w="2250" w:type="dxa"/>
+            <w:tcW w:w="2677" w:type="dxa"/>
             <w:tcMar>
               <w:top w:w="43" w:type="dxa"/>
               <w:left w:w="115" w:type="dxa"/>
@@ -8837,7 +9225,7 @@
         </w:tc>
         <w:tc>
           <w:tcPr>
-            <w:tcW w:w="3477" w:type="dxa"/>
+            <w:tcW w:w="3596" w:type="dxa"/>
             <w:tcMar>
               <w:top w:w="43" w:type="dxa"/>
               <w:left w:w="115" w:type="dxa"/>
@@ -8856,7 +9244,7 @@
         </w:tc>
         <w:tc>
           <w:tcPr>
-            <w:tcW w:w="1433" w:type="dxa"/>
+            <w:tcW w:w="1158" w:type="dxa"/>
             <w:tcMar>
               <w:top w:w="43" w:type="dxa"/>
               <w:left w:w="115" w:type="dxa"/>
@@ -8897,7 +9285,7 @@
           <w:lang w:val="es-PE"/>
         </w:rPr>
       </w:pPr>
-      <w:bookmarkStart w:id="25" w:name="_Toc321149719"/>
+      <w:bookmarkStart w:id="25" w:name="_Toc321928497"/>
       <w:r>
         <w:rPr>
           <w:lang w:val="es-PE"/>
@@ -8924,23 +9312,7 @@
         <w:t>El proyecto se pretende desarrollar bajo el marco que establece la metodología SCRUM</w:t>
       </w:r>
       <w:r>
-        <w:t xml:space="preserve">, mediante planeación de </w:t>
-      </w:r>
-      <w:proofErr w:type="spellStart"/>
-      <w:r>
-        <w:t>sprints</w:t>
-      </w:r>
-      <w:proofErr w:type="spellEnd"/>
-      <w:r>
-        <w:t xml:space="preserve">. En cada </w:t>
-      </w:r>
-      <w:proofErr w:type="spellStart"/>
-      <w:r>
-        <w:t>sprint</w:t>
-      </w:r>
-      <w:proofErr w:type="spellEnd"/>
-      <w:r>
-        <w:t xml:space="preserve"> se implementará, se harán pruebas unitarias</w:t>
+        <w:t>, mediante planeación de sprints. En cada sprint se implementará, se harán pruebas unitarias</w:t>
       </w:r>
       <w:r>
         <w:t>, entre otras actividades propias a dicha metodología</w:t>
@@ -9032,12 +9404,82 @@
     </w:p>
     <w:p>
       <w:pPr>
+        <w:rPr>
+          <w:lang w:val="es-PE"/>
+        </w:rPr>
+      </w:pPr>
+    </w:p>
+    <w:p>
+      <w:pPr>
+        <w:rPr>
+          <w:lang w:val="es-PE"/>
+        </w:rPr>
+      </w:pPr>
+    </w:p>
+    <w:p>
+      <w:pPr>
+        <w:rPr>
+          <w:lang w:val="es-PE"/>
+        </w:rPr>
+      </w:pPr>
+    </w:p>
+    <w:p>
+      <w:pPr>
+        <w:rPr>
+          <w:lang w:val="es-PE"/>
+        </w:rPr>
+      </w:pPr>
+    </w:p>
+    <w:p>
+      <w:pPr>
+        <w:rPr>
+          <w:lang w:val="es-PE"/>
+        </w:rPr>
+      </w:pPr>
+    </w:p>
+    <w:p>
+      <w:pPr>
+        <w:rPr>
+          <w:lang w:val="es-PE"/>
+        </w:rPr>
+      </w:pPr>
+    </w:p>
+    <w:p>
+      <w:pPr>
+        <w:rPr>
+          <w:lang w:val="es-PE"/>
+        </w:rPr>
+      </w:pPr>
+    </w:p>
+    <w:p>
+      <w:pPr>
+        <w:rPr>
+          <w:lang w:val="es-PE"/>
+        </w:rPr>
+      </w:pPr>
+    </w:p>
+    <w:p>
+      <w:pPr>
+        <w:rPr>
+          <w:lang w:val="es-PE"/>
+        </w:rPr>
+      </w:pPr>
+    </w:p>
+    <w:p>
+      <w:pPr>
+        <w:rPr>
+          <w:lang w:val="es-PE"/>
+        </w:rPr>
+      </w:pPr>
+    </w:p>
+    <w:p>
+      <w:pPr>
         <w:pStyle w:val="Ttulo2"/>
         <w:rPr>
           <w:lang w:val="es-PE"/>
         </w:rPr>
       </w:pPr>
-      <w:bookmarkStart w:id="26" w:name="_Toc321149720"/>
+      <w:bookmarkStart w:id="26" w:name="_Toc321928498"/>
       <w:r>
         <w:rPr>
           <w:lang w:val="es-PE"/>
@@ -9084,12 +9526,6 @@
         <w:gridCol w:w="3136"/>
       </w:tblGrid>
       <w:tr>
-        <w:tblPrEx>
-          <w:tblCellMar>
-            <w:top w:w="0" w:type="dxa"/>
-            <w:bottom w:w="0" w:type="dxa"/>
-          </w:tblCellMar>
-        </w:tblPrEx>
         <w:trPr>
           <w:trHeight w:val="288"/>
           <w:tblHeader/>
@@ -9271,12 +9707,6 @@
         </w:tc>
       </w:tr>
       <w:tr>
-        <w:tblPrEx>
-          <w:tblCellMar>
-            <w:top w:w="0" w:type="dxa"/>
-            <w:bottom w:w="0" w:type="dxa"/>
-          </w:tblCellMar>
-        </w:tblPrEx>
         <w:trPr>
           <w:trHeight w:val="249"/>
           <w:jc w:val="center"/>
@@ -9472,12 +9902,6 @@
         </w:tc>
       </w:tr>
       <w:tr>
-        <w:tblPrEx>
-          <w:tblCellMar>
-            <w:top w:w="0" w:type="dxa"/>
-            <w:bottom w:w="0" w:type="dxa"/>
-          </w:tblCellMar>
-        </w:tblPrEx>
         <w:trPr>
           <w:trHeight w:val="249"/>
           <w:jc w:val="center"/>
@@ -9644,12 +10068,6 @@
         </w:tc>
       </w:tr>
       <w:tr>
-        <w:tblPrEx>
-          <w:tblCellMar>
-            <w:top w:w="0" w:type="dxa"/>
-            <w:bottom w:w="0" w:type="dxa"/>
-          </w:tblCellMar>
-        </w:tblPrEx>
         <w:trPr>
           <w:trHeight w:val="249"/>
           <w:jc w:val="center"/>
@@ -9798,12 +10216,6 @@
         </w:tc>
       </w:tr>
       <w:tr>
-        <w:tblPrEx>
-          <w:tblCellMar>
-            <w:top w:w="0" w:type="dxa"/>
-            <w:bottom w:w="0" w:type="dxa"/>
-          </w:tblCellMar>
-        </w:tblPrEx>
         <w:trPr>
           <w:trHeight w:val="249"/>
           <w:jc w:val="center"/>
@@ -9925,12 +10337,6 @@
         </w:tc>
       </w:tr>
       <w:tr>
-        <w:tblPrEx>
-          <w:tblCellMar>
-            <w:top w:w="0" w:type="dxa"/>
-            <w:bottom w:w="0" w:type="dxa"/>
-          </w:tblCellMar>
-        </w:tblPrEx>
         <w:trPr>
           <w:trHeight w:val="249"/>
           <w:jc w:val="center"/>
@@ -10082,12 +10488,6 @@
         </w:tc>
       </w:tr>
       <w:tr>
-        <w:tblPrEx>
-          <w:tblCellMar>
-            <w:top w:w="0" w:type="dxa"/>
-            <w:bottom w:w="0" w:type="dxa"/>
-          </w:tblCellMar>
-        </w:tblPrEx>
         <w:trPr>
           <w:trHeight w:val="249"/>
           <w:jc w:val="center"/>
@@ -10233,12 +10633,6 @@
         </w:tc>
       </w:tr>
       <w:tr>
-        <w:tblPrEx>
-          <w:tblCellMar>
-            <w:top w:w="0" w:type="dxa"/>
-            <w:bottom w:w="0" w:type="dxa"/>
-          </w:tblCellMar>
-        </w:tblPrEx>
         <w:trPr>
           <w:trHeight w:val="249"/>
           <w:jc w:val="center"/>
@@ -10378,12 +10772,6 @@
         </w:tc>
       </w:tr>
       <w:tr>
-        <w:tblPrEx>
-          <w:tblCellMar>
-            <w:top w:w="0" w:type="dxa"/>
-            <w:bottom w:w="0" w:type="dxa"/>
-          </w:tblCellMar>
-        </w:tblPrEx>
         <w:trPr>
           <w:trHeight w:val="249"/>
           <w:jc w:val="center"/>
@@ -10543,12 +10931,55 @@
           <w:lang w:val="es-PE"/>
         </w:rPr>
       </w:pPr>
-      <w:r>
-        <w:rPr>
-          <w:lang w:val="es-PE"/>
-        </w:rPr>
-        <w:br w:type="page"/>
-      </w:r>
+    </w:p>
+    <w:p>
+      <w:pPr>
+        <w:rPr>
+          <w:lang w:val="es-PE"/>
+        </w:rPr>
+      </w:pPr>
+    </w:p>
+    <w:p>
+      <w:pPr>
+        <w:rPr>
+          <w:lang w:val="es-PE"/>
+        </w:rPr>
+      </w:pPr>
+    </w:p>
+    <w:p>
+      <w:pPr>
+        <w:rPr>
+          <w:lang w:val="es-PE"/>
+        </w:rPr>
+      </w:pPr>
+    </w:p>
+    <w:p>
+      <w:pPr>
+        <w:rPr>
+          <w:lang w:val="es-PE"/>
+        </w:rPr>
+      </w:pPr>
+    </w:p>
+    <w:p>
+      <w:pPr>
+        <w:rPr>
+          <w:lang w:val="es-PE"/>
+        </w:rPr>
+      </w:pPr>
+    </w:p>
+    <w:p>
+      <w:pPr>
+        <w:rPr>
+          <w:lang w:val="es-PE"/>
+        </w:rPr>
+      </w:pPr>
+    </w:p>
+    <w:p>
+      <w:pPr>
+        <w:rPr>
+          <w:lang w:val="es-PE"/>
+        </w:rPr>
+      </w:pPr>
     </w:p>
     <w:p>
       <w:pPr>
@@ -10557,7 +10988,7 @@
           <w:lang w:val="es-PE"/>
         </w:rPr>
       </w:pPr>
-      <w:bookmarkStart w:id="27" w:name="_Toc321149721"/>
+      <w:bookmarkStart w:id="27" w:name="_Toc321928499"/>
       <w:r>
         <w:rPr>
           <w:lang w:val="es-PE"/>
@@ -11393,7 +11824,7 @@
           <w:lang w:val="es-PE"/>
         </w:rPr>
       </w:pPr>
-      <w:bookmarkStart w:id="28" w:name="_Toc321149722"/>
+      <w:bookmarkStart w:id="28" w:name="_Toc321928500"/>
       <w:r>
         <w:rPr>
           <w:lang w:val="es-PE"/>
@@ -11423,132 +11854,129 @@
           <w:szCs w:val="24"/>
           <w:lang w:val="es-PE"/>
         </w:rPr>
-        <w:t>BETSSON (2012) Casa de apuesta online (consulta: 22 de febrero) (https://www.betsson.com/start/pe/)</w:t>
-      </w:r>
-    </w:p>
-    <w:p>
-      <w:pPr>
+        <w:t>[</w:t>
+      </w:r>
+      <w:r>
         <w:rPr>
           <w:rFonts w:eastAsia="Calibri" w:cs="Arial"/>
           <w:szCs w:val="24"/>
           <w:lang w:val="es-PE"/>
         </w:rPr>
-      </w:pPr>
-    </w:p>
-    <w:p>
-      <w:pPr>
+        <w:t>BETSSON (2012) Casa de apuesta online (consulta: 22 de febrero) (https://www.betsson.com/start/pe/)</w:t>
+      </w:r>
+      <w:r>
         <w:rPr>
           <w:rFonts w:eastAsia="Calibri" w:cs="Arial"/>
           <w:szCs w:val="24"/>
           <w:lang w:val="es-PE"/>
         </w:rPr>
-      </w:pPr>
-      <w:r>
+        <w:t>]</w:t>
+      </w:r>
+    </w:p>
+    <w:p>
+      <w:pPr>
         <w:rPr>
           <w:rFonts w:eastAsia="Calibri" w:cs="Arial"/>
           <w:szCs w:val="24"/>
           <w:lang w:val="es-PE"/>
         </w:rPr>
-        <w:t xml:space="preserve">BWIN (2012) </w:t>
-      </w:r>
-      <w:proofErr w:type="spellStart"/>
-      <w:r>
+      </w:pPr>
+    </w:p>
+    <w:p>
+      <w:pPr>
         <w:rPr>
           <w:rFonts w:eastAsia="Calibri" w:cs="Arial"/>
           <w:szCs w:val="24"/>
           <w:lang w:val="es-PE"/>
         </w:rPr>
-        <w:t>Bwin</w:t>
-      </w:r>
-      <w:proofErr w:type="spellEnd"/>
+      </w:pPr>
       <w:r>
         <w:rPr>
           <w:rFonts w:eastAsia="Calibri" w:cs="Arial"/>
           <w:szCs w:val="24"/>
           <w:lang w:val="es-PE"/>
         </w:rPr>
-        <w:t xml:space="preserve"> </w:t>
-      </w:r>
-      <w:proofErr w:type="spellStart"/>
+        <w:t>[</w:t>
+      </w:r>
       <w:r>
         <w:rPr>
           <w:rFonts w:eastAsia="Calibri" w:cs="Arial"/>
           <w:szCs w:val="24"/>
           <w:lang w:val="es-PE"/>
         </w:rPr>
-        <w:t>Interactive</w:t>
-      </w:r>
-      <w:proofErr w:type="spellEnd"/>
+        <w:t xml:space="preserve">BWIN (2012) </w:t>
+      </w:r>
+      <w:proofErr w:type="spellStart"/>
       <w:r>
         <w:rPr>
           <w:rFonts w:eastAsia="Calibri" w:cs="Arial"/>
           <w:szCs w:val="24"/>
           <w:lang w:val="es-PE"/>
         </w:rPr>
-        <w:t xml:space="preserve"> </w:t>
-      </w:r>
-      <w:proofErr w:type="spellStart"/>
+        <w:t>Bwin</w:t>
+      </w:r>
+      <w:proofErr w:type="spellEnd"/>
       <w:r>
         <w:rPr>
           <w:rFonts w:eastAsia="Calibri" w:cs="Arial"/>
           <w:szCs w:val="24"/>
           <w:lang w:val="es-PE"/>
         </w:rPr>
-        <w:t>Entertainment</w:t>
-      </w:r>
-      <w:proofErr w:type="spellEnd"/>
+        <w:t xml:space="preserve"> </w:t>
+      </w:r>
+      <w:proofErr w:type="spellStart"/>
       <w:r>
         <w:rPr>
           <w:rFonts w:eastAsia="Calibri" w:cs="Arial"/>
           <w:szCs w:val="24"/>
           <w:lang w:val="es-PE"/>
         </w:rPr>
-        <w:t xml:space="preserve"> AG (consulta: 22 de febrero) (https://www.bwin.com)</w:t>
-      </w:r>
-    </w:p>
-    <w:p>
-      <w:pPr>
+        <w:t>Interactive</w:t>
+      </w:r>
+      <w:proofErr w:type="spellEnd"/>
+      <w:r>
         <w:rPr>
           <w:rFonts w:eastAsia="Calibri" w:cs="Arial"/>
           <w:szCs w:val="24"/>
           <w:lang w:val="es-PE"/>
         </w:rPr>
-      </w:pPr>
-    </w:p>
-    <w:p>
-      <w:pPr>
+        <w:t xml:space="preserve"> </w:t>
+      </w:r>
+      <w:proofErr w:type="spellStart"/>
+      <w:r>
         <w:rPr>
           <w:rFonts w:eastAsia="Calibri" w:cs="Arial"/>
           <w:szCs w:val="24"/>
           <w:lang w:val="es-PE"/>
         </w:rPr>
-      </w:pPr>
+        <w:t>Entertainment</w:t>
+      </w:r>
+      <w:proofErr w:type="spellEnd"/>
       <w:r>
         <w:rPr>
           <w:rFonts w:eastAsia="Calibri" w:cs="Arial"/>
           <w:szCs w:val="24"/>
           <w:lang w:val="es-PE"/>
         </w:rPr>
-        <w:t xml:space="preserve">EL PAIS (2007) </w:t>
-      </w:r>
-      <w:proofErr w:type="spellStart"/>
+        <w:t xml:space="preserve"> AG (consulta: 22 de febrero) (https://www.bwin.com)</w:t>
+      </w:r>
       <w:r>
         <w:rPr>
           <w:rFonts w:eastAsia="Calibri" w:cs="Arial"/>
           <w:szCs w:val="24"/>
           <w:lang w:val="es-PE"/>
         </w:rPr>
-        <w:t>Bwin</w:t>
-      </w:r>
-      <w:proofErr w:type="spellEnd"/>
-      <w:r>
+        <w:t>]</w:t>
+      </w:r>
+    </w:p>
+    <w:p>
+      <w:pPr>
         <w:rPr>
           <w:rFonts w:eastAsia="Calibri" w:cs="Arial"/>
           <w:szCs w:val="24"/>
           <w:lang w:val="es-PE"/>
         </w:rPr>
-        <w:t xml:space="preserve"> será el nuevo patrocinador del Real Madrid (consulta: 26 de octubre de 2011)</w:t>
-      </w:r>
+      </w:pPr>
     </w:p>
     <w:p>
       <w:pPr>
@@ -11564,7 +11992,58 @@
           <w:szCs w:val="24"/>
           <w:lang w:val="es-PE"/>
         </w:rPr>
+        <w:t>[</w:t>
+      </w:r>
+      <w:r>
+        <w:rPr>
+          <w:rFonts w:eastAsia="Calibri" w:cs="Arial"/>
+          <w:szCs w:val="24"/>
+          <w:lang w:val="es-PE"/>
+        </w:rPr>
+        <w:t xml:space="preserve">EL PAIS (2007) </w:t>
+      </w:r>
+      <w:proofErr w:type="spellStart"/>
+      <w:r>
+        <w:rPr>
+          <w:rFonts w:eastAsia="Calibri" w:cs="Arial"/>
+          <w:szCs w:val="24"/>
+          <w:lang w:val="es-PE"/>
+        </w:rPr>
+        <w:t>Bwin</w:t>
+      </w:r>
+      <w:proofErr w:type="spellEnd"/>
+      <w:r>
+        <w:rPr>
+          <w:rFonts w:eastAsia="Calibri" w:cs="Arial"/>
+          <w:szCs w:val="24"/>
+          <w:lang w:val="es-PE"/>
+        </w:rPr>
+        <w:t xml:space="preserve"> será el nuevo patrocinador del Real Madrid (consulta: 26 de octubre de 2011)</w:t>
+      </w:r>
+    </w:p>
+    <w:p>
+      <w:pPr>
+        <w:rPr>
+          <w:rFonts w:eastAsia="Calibri" w:cs="Arial"/>
+          <w:szCs w:val="24"/>
+          <w:lang w:val="es-PE"/>
+        </w:rPr>
+      </w:pPr>
+      <w:r>
+        <w:rPr>
+          <w:rFonts w:eastAsia="Calibri" w:cs="Arial"/>
+          <w:szCs w:val="24"/>
+          <w:lang w:val="es-PE"/>
+        </w:rPr>
         <w:t>(http://www.elpais.com/articulo/deportes/Bwin/sera/nuevo/patrocinador/Real/Madrid/elpepudep/20070611elpepudep_13/Tes)</w:t>
+      </w:r>
+      <w:r>
+        <w:rPr>
+          <w:rFonts w:eastAsia="Calibri" w:cs="Arial"/>
+          <w:szCs w:val="24"/>
+          <w:lang w:val="es-PE"/>
+        </w:rPr>
+        <w:t>]</w:t>
       </w:r>
     </w:p>
     <w:p>
@@ -11588,313 +12067,396 @@
           <w:szCs w:val="24"/>
           <w:lang w:val="en-US"/>
         </w:rPr>
-        <w:t>FIFA (2007) FIFA Big Count 2006: 270 million people active in football (</w:t>
-      </w:r>
-      <w:proofErr w:type="spellStart"/>
+        <w:t>[</w:t>
+      </w:r>
       <w:r>
         <w:rPr>
           <w:rFonts w:eastAsia="Calibri" w:cs="Arial"/>
           <w:szCs w:val="24"/>
           <w:lang w:val="en-US"/>
         </w:rPr>
-        <w:t>consulta</w:t>
-      </w:r>
-      <w:proofErr w:type="spellEnd"/>
+        <w:t>FIFA (2007) FIFA Big Count 2006: 270 million people active in football (</w:t>
+      </w:r>
+      <w:proofErr w:type="spellStart"/>
       <w:r>
         <w:rPr>
           <w:rFonts w:eastAsia="Calibri" w:cs="Arial"/>
           <w:szCs w:val="24"/>
           <w:lang w:val="en-US"/>
         </w:rPr>
-        <w:t xml:space="preserve">: 25 de </w:t>
-      </w:r>
-      <w:proofErr w:type="spellStart"/>
+        <w:t>consulta</w:t>
+      </w:r>
+      <w:proofErr w:type="spellEnd"/>
       <w:r>
         <w:rPr>
           <w:rFonts w:eastAsia="Calibri" w:cs="Arial"/>
           <w:szCs w:val="24"/>
           <w:lang w:val="en-US"/>
         </w:rPr>
-        <w:t>octubre</w:t>
-      </w:r>
-      <w:proofErr w:type="spellEnd"/>
+        <w:t xml:space="preserve">: 25 de </w:t>
+      </w:r>
+      <w:proofErr w:type="spellStart"/>
       <w:r>
         <w:rPr>
           <w:rFonts w:eastAsia="Calibri" w:cs="Arial"/>
           <w:szCs w:val="24"/>
           <w:lang w:val="en-US"/>
         </w:rPr>
-        <w:t xml:space="preserve"> de 2011) (http://www.fifa.com/mm/document/fifafacts/bcoffsurv/bigcount.statspackage_7024.pdf)</w:t>
-      </w:r>
-    </w:p>
-    <w:p>
-      <w:pPr>
+        <w:t>octubre</w:t>
+      </w:r>
+      <w:proofErr w:type="spellEnd"/>
+      <w:r>
         <w:rPr>
           <w:rFonts w:eastAsia="Calibri" w:cs="Arial"/>
           <w:szCs w:val="24"/>
           <w:lang w:val="en-US"/>
         </w:rPr>
-      </w:pPr>
-    </w:p>
-    <w:p>
-      <w:pPr>
-        <w:rPr>
-          <w:rFonts w:eastAsia="Calibri" w:cs="Arial"/>
-          <w:szCs w:val="24"/>
-          <w:lang w:val="es-PE"/>
-        </w:rPr>
-      </w:pPr>
-      <w:proofErr w:type="spellStart"/>
-      <w:r>
-        <w:rPr>
-          <w:color w:val="000000"/>
-          <w:lang w:val="es-PE"/>
-        </w:rPr>
-        <w:t>GoWin</w:t>
-      </w:r>
-      <w:proofErr w:type="spellEnd"/>
-      <w:r>
-        <w:rPr>
-          <w:color w:val="000000"/>
-          <w:lang w:val="es-PE"/>
-        </w:rPr>
-        <w:t xml:space="preserve">! </w:t>
-      </w:r>
-      <w:proofErr w:type="spellStart"/>
-      <w:r>
-        <w:rPr>
-          <w:color w:val="000000"/>
-          <w:lang w:val="es-PE"/>
-        </w:rPr>
-        <w:t>The</w:t>
-      </w:r>
-      <w:proofErr w:type="spellEnd"/>
-      <w:r>
-        <w:rPr>
-          <w:color w:val="000000"/>
-          <w:lang w:val="es-PE"/>
-        </w:rPr>
-        <w:t xml:space="preserve"> </w:t>
-      </w:r>
-      <w:proofErr w:type="spellStart"/>
-      <w:r>
-        <w:rPr>
-          <w:color w:val="000000"/>
-          <w:lang w:val="es-PE"/>
-        </w:rPr>
-        <w:t>Football</w:t>
-      </w:r>
-      <w:proofErr w:type="spellEnd"/>
-      <w:r>
-        <w:rPr>
-          <w:color w:val="000000"/>
-          <w:lang w:val="es-PE"/>
-        </w:rPr>
-        <w:t xml:space="preserve"> </w:t>
-      </w:r>
-      <w:proofErr w:type="spellStart"/>
-      <w:r>
-        <w:rPr>
-          <w:color w:val="000000"/>
-          <w:lang w:val="es-PE"/>
-        </w:rPr>
-        <w:t>Forecaste</w:t>
-      </w:r>
-      <w:proofErr w:type="spellEnd"/>
-      <w:r>
-        <w:rPr>
-          <w:color w:val="000000"/>
-          <w:lang w:val="es-PE"/>
-        </w:rPr>
-        <w:t xml:space="preserve"> (2012) Es un software de venta para predicción de partidos de fútbol (consulta: 22 de febrero) (http://www.gowinsoftware.com/)</w:t>
-      </w:r>
-    </w:p>
-    <w:p>
-      <w:pPr>
-        <w:rPr>
-          <w:rFonts w:eastAsia="Calibri" w:cs="Arial"/>
-          <w:szCs w:val="24"/>
-          <w:lang w:val="es-PE"/>
-        </w:rPr>
-      </w:pPr>
-    </w:p>
-    <w:p>
-      <w:pPr>
-        <w:rPr>
-          <w:rFonts w:eastAsia="Calibri" w:cs="Arial"/>
-          <w:szCs w:val="24"/>
-          <w:lang w:val="es-PE"/>
-        </w:rPr>
-      </w:pPr>
-      <w:r>
-        <w:rPr>
-          <w:rFonts w:eastAsia="Calibri" w:cs="Arial"/>
-          <w:szCs w:val="24"/>
-          <w:lang w:val="es-PE"/>
-        </w:rPr>
-        <w:t>INTRALOT (2012) Intralot del Perú dispone de los juegos Te Apuesto y Ganagol entre otros (consulta: 22 de febrero) (http://www.intralot.com.pe)</w:t>
-      </w:r>
-    </w:p>
-    <w:p>
-      <w:pPr>
-        <w:rPr>
-          <w:rFonts w:eastAsia="Calibri" w:cs="Arial"/>
-          <w:szCs w:val="24"/>
-          <w:lang w:val="es-PE"/>
-        </w:rPr>
-      </w:pPr>
-    </w:p>
-    <w:p>
-      <w:pPr>
-        <w:rPr>
-          <w:rFonts w:eastAsia="Calibri" w:cs="Arial"/>
-          <w:szCs w:val="24"/>
-          <w:lang w:val="es-PE"/>
-        </w:rPr>
-      </w:pPr>
-      <w:r>
-        <w:rPr>
-          <w:rFonts w:eastAsia="Calibri" w:cs="Arial"/>
-          <w:szCs w:val="24"/>
-          <w:lang w:val="es-PE"/>
-        </w:rPr>
-        <w:t>TERRA (2011) Blatter: "El deporte no puede tolerar manipulaciones" (consulta: 26 de octubre)</w:t>
-      </w:r>
-    </w:p>
-    <w:p>
-      <w:pPr>
-        <w:rPr>
-          <w:rFonts w:eastAsia="Calibri" w:cs="Arial"/>
-          <w:szCs w:val="24"/>
-          <w:lang w:val="es-PE"/>
-        </w:rPr>
-      </w:pPr>
-      <w:r>
-        <w:rPr>
-          <w:rFonts w:eastAsia="Calibri" w:cs="Arial"/>
-          <w:szCs w:val="24"/>
-          <w:lang w:val="es-PE"/>
-        </w:rPr>
-        <w:t>(http://www.terra.com/musica/noticias/blatter_el_deporte_no_puede_tolerar_manipulaciones/fox1691649)</w:t>
-      </w:r>
-    </w:p>
-    <w:p>
-      <w:pPr>
-        <w:rPr>
-          <w:rFonts w:eastAsia="Calibri" w:cs="Arial"/>
-          <w:szCs w:val="24"/>
-          <w:lang w:val="es-PE"/>
-        </w:rPr>
-      </w:pPr>
-    </w:p>
-    <w:p>
-      <w:pPr>
-        <w:rPr>
-          <w:rFonts w:eastAsia="Calibri" w:cs="Arial"/>
-          <w:szCs w:val="24"/>
-          <w:lang w:val="es-PE"/>
-        </w:rPr>
-      </w:pPr>
-      <w:proofErr w:type="spellStart"/>
-      <w:r>
-        <w:rPr>
-          <w:color w:val="000000"/>
-        </w:rPr>
-        <w:t>RosportsVip</w:t>
-      </w:r>
-      <w:proofErr w:type="spellEnd"/>
-      <w:r>
-        <w:rPr>
-          <w:color w:val="000000"/>
-        </w:rPr>
-        <w:t xml:space="preserve"> (2012) Portal de apuestas deportivas por membresía (consulta: 22 de febrero) (http://www.rosportsvip.com/)</w:t>
-      </w:r>
-    </w:p>
-    <w:p>
-      <w:pPr>
-        <w:rPr>
-          <w:rFonts w:eastAsia="Calibri" w:cs="Arial"/>
-          <w:szCs w:val="24"/>
-          <w:lang w:val="es-PE"/>
-        </w:rPr>
-      </w:pPr>
-    </w:p>
-    <w:p>
-      <w:pPr>
+        <w:t xml:space="preserve"> de 2011) (http://www.fifa.com/mm/document/fifafacts/bcoffsurv/bigcount.statspackage_7024.pdf)</w:t>
+      </w:r>
+      <w:r>
         <w:rPr>
           <w:rFonts w:eastAsia="Calibri" w:cs="Arial"/>
           <w:szCs w:val="24"/>
           <w:lang w:val="en-US"/>
         </w:rPr>
-      </w:pPr>
-      <w:r>
+        <w:t>]</w:t>
+      </w:r>
+    </w:p>
+    <w:p>
+      <w:pPr>
         <w:rPr>
           <w:rFonts w:eastAsia="Calibri" w:cs="Arial"/>
           <w:szCs w:val="24"/>
           <w:lang w:val="en-US"/>
         </w:rPr>
-        <w:t>VITIBET (2011) TOP 50 BOOKMAKERS (</w:t>
+      </w:pPr>
+    </w:p>
+    <w:p>
+      <w:pPr>
+        <w:rPr>
+          <w:rFonts w:eastAsia="Calibri" w:cs="Arial"/>
+          <w:szCs w:val="24"/>
+          <w:lang w:val="es-PE"/>
+        </w:rPr>
+      </w:pPr>
+      <w:r>
+        <w:rPr>
+          <w:color w:val="000000"/>
+          <w:lang w:val="es-PE"/>
+        </w:rPr>
+        <w:t>[</w:t>
       </w:r>
       <w:proofErr w:type="spellStart"/>
       <w:r>
+        <w:rPr>
+          <w:color w:val="000000"/>
+          <w:lang w:val="es-PE"/>
+        </w:rPr>
+        <w:t>GoWin</w:t>
+      </w:r>
+      <w:proofErr w:type="spellEnd"/>
+      <w:r>
+        <w:rPr>
+          <w:color w:val="000000"/>
+          <w:lang w:val="es-PE"/>
+        </w:rPr>
+        <w:t xml:space="preserve">! </w:t>
+      </w:r>
+      <w:proofErr w:type="spellStart"/>
+      <w:r>
+        <w:rPr>
+          <w:color w:val="000000"/>
+          <w:lang w:val="es-PE"/>
+        </w:rPr>
+        <w:t>The</w:t>
+      </w:r>
+      <w:proofErr w:type="spellEnd"/>
+      <w:r>
+        <w:rPr>
+          <w:color w:val="000000"/>
+          <w:lang w:val="es-PE"/>
+        </w:rPr>
+        <w:t xml:space="preserve"> </w:t>
+      </w:r>
+      <w:proofErr w:type="spellStart"/>
+      <w:r>
+        <w:rPr>
+          <w:color w:val="000000"/>
+          <w:lang w:val="es-PE"/>
+        </w:rPr>
+        <w:t>Football</w:t>
+      </w:r>
+      <w:proofErr w:type="spellEnd"/>
+      <w:r>
+        <w:rPr>
+          <w:color w:val="000000"/>
+          <w:lang w:val="es-PE"/>
+        </w:rPr>
+        <w:t xml:space="preserve"> </w:t>
+      </w:r>
+      <w:proofErr w:type="spellStart"/>
+      <w:r>
+        <w:rPr>
+          <w:color w:val="000000"/>
+          <w:lang w:val="es-PE"/>
+        </w:rPr>
+        <w:t>Forecaste</w:t>
+      </w:r>
+      <w:proofErr w:type="spellEnd"/>
+      <w:r>
+        <w:rPr>
+          <w:color w:val="000000"/>
+          <w:lang w:val="es-PE"/>
+        </w:rPr>
+        <w:t xml:space="preserve"> (2012) Es un software de venta para predicción de partidos de fútbol (consulta: 22 de febrero) (http://www.gowinsoftware.com/)</w:t>
+      </w:r>
+      <w:r>
+        <w:rPr>
+          <w:color w:val="000000"/>
+          <w:lang w:val="es-PE"/>
+        </w:rPr>
+        <w:t>]</w:t>
+      </w:r>
+    </w:p>
+    <w:p>
+      <w:pPr>
+        <w:rPr>
+          <w:rFonts w:eastAsia="Calibri" w:cs="Arial"/>
+          <w:szCs w:val="24"/>
+          <w:lang w:val="es-PE"/>
+        </w:rPr>
+      </w:pPr>
+    </w:p>
+    <w:p>
+      <w:pPr>
+        <w:rPr>
+          <w:rFonts w:eastAsia="Calibri" w:cs="Arial"/>
+          <w:szCs w:val="24"/>
+          <w:lang w:val="es-PE"/>
+        </w:rPr>
+      </w:pPr>
+      <w:r>
+        <w:rPr>
+          <w:rFonts w:eastAsia="Calibri" w:cs="Arial"/>
+          <w:szCs w:val="24"/>
+          <w:lang w:val="es-PE"/>
+        </w:rPr>
+        <w:t>[</w:t>
+      </w:r>
+      <w:r>
+        <w:rPr>
+          <w:rFonts w:eastAsia="Calibri" w:cs="Arial"/>
+          <w:szCs w:val="24"/>
+          <w:lang w:val="es-PE"/>
+        </w:rPr>
+        <w:t>INTRALOT (2012) Intralot del Perú dispone de los juegos Te Apuesto y Ganagol entre otros (consulta: 22 de febrero) (http://www.intralot.com.pe)</w:t>
+      </w:r>
+      <w:r>
+        <w:rPr>
+          <w:rFonts w:eastAsia="Calibri" w:cs="Arial"/>
+          <w:szCs w:val="24"/>
+          <w:lang w:val="es-PE"/>
+        </w:rPr>
+        <w:t>]</w:t>
+      </w:r>
+    </w:p>
+    <w:p>
+      <w:pPr>
+        <w:rPr>
+          <w:rFonts w:eastAsia="Calibri" w:cs="Arial"/>
+          <w:szCs w:val="24"/>
+          <w:lang w:val="es-PE"/>
+        </w:rPr>
+      </w:pPr>
+    </w:p>
+    <w:p>
+      <w:pPr>
+        <w:rPr>
+          <w:rFonts w:eastAsia="Calibri" w:cs="Arial"/>
+          <w:szCs w:val="24"/>
+          <w:lang w:val="es-PE"/>
+        </w:rPr>
+      </w:pPr>
+      <w:r>
+        <w:rPr>
+          <w:rFonts w:eastAsia="Calibri" w:cs="Arial"/>
+          <w:szCs w:val="24"/>
+          <w:lang w:val="es-PE"/>
+        </w:rPr>
+        <w:t>[</w:t>
+      </w:r>
+      <w:r>
+        <w:rPr>
+          <w:rFonts w:eastAsia="Calibri" w:cs="Arial"/>
+          <w:szCs w:val="24"/>
+          <w:lang w:val="es-PE"/>
+        </w:rPr>
+        <w:t>TERRA (2011) Blatter: "El deporte no puede tolerar manipulaciones" (consulta: 26 de octubre)</w:t>
+      </w:r>
+    </w:p>
+    <w:p>
+      <w:pPr>
+        <w:rPr>
+          <w:rFonts w:eastAsia="Calibri" w:cs="Arial"/>
+          <w:szCs w:val="24"/>
+          <w:lang w:val="es-PE"/>
+        </w:rPr>
+      </w:pPr>
+      <w:r>
+        <w:rPr>
+          <w:rFonts w:eastAsia="Calibri" w:cs="Arial"/>
+          <w:szCs w:val="24"/>
+          <w:lang w:val="es-PE"/>
+        </w:rPr>
+        <w:t>(http://www.terra.com/musica/noticias/blatter_el_deporte_no_puede_tolerar_manipulaciones/fox1691649)</w:t>
+      </w:r>
+      <w:r>
+        <w:rPr>
+          <w:rFonts w:eastAsia="Calibri" w:cs="Arial"/>
+          <w:szCs w:val="24"/>
+          <w:lang w:val="es-PE"/>
+        </w:rPr>
+        <w:t>]</w:t>
+      </w:r>
+    </w:p>
+    <w:p>
+      <w:pPr>
+        <w:rPr>
+          <w:rFonts w:eastAsia="Calibri" w:cs="Arial"/>
+          <w:szCs w:val="24"/>
+          <w:lang w:val="es-PE"/>
+        </w:rPr>
+      </w:pPr>
+    </w:p>
+    <w:p>
+      <w:pPr>
+        <w:rPr>
+          <w:rFonts w:eastAsia="Calibri" w:cs="Arial"/>
+          <w:szCs w:val="24"/>
+          <w:lang w:val="es-PE"/>
+        </w:rPr>
+      </w:pPr>
+      <w:r>
+        <w:rPr>
+          <w:color w:val="000000"/>
+        </w:rPr>
+        <w:t>[</w:t>
+      </w:r>
+      <w:proofErr w:type="spellStart"/>
+      <w:r>
+        <w:rPr>
+          <w:color w:val="000000"/>
+        </w:rPr>
+        <w:t>RosportsVip</w:t>
+      </w:r>
+      <w:proofErr w:type="spellEnd"/>
+      <w:r>
+        <w:rPr>
+          <w:color w:val="000000"/>
+        </w:rPr>
+        <w:t xml:space="preserve"> (2012) Portal de apuestas deportivas por membresía (consulta: 22 de febrero) (http://www.rosportsvip.com/)</w:t>
+      </w:r>
+      <w:r>
+        <w:rPr>
+          <w:color w:val="000000"/>
+        </w:rPr>
+        <w:t>]</w:t>
+      </w:r>
+    </w:p>
+    <w:p>
+      <w:pPr>
+        <w:rPr>
+          <w:rFonts w:eastAsia="Calibri" w:cs="Arial"/>
+          <w:szCs w:val="24"/>
+          <w:lang w:val="es-PE"/>
+        </w:rPr>
+      </w:pPr>
+    </w:p>
+    <w:p>
+      <w:pPr>
         <w:rPr>
           <w:rFonts w:eastAsia="Calibri" w:cs="Arial"/>
           <w:szCs w:val="24"/>
           <w:lang w:val="en-US"/>
         </w:rPr>
-        <w:t>consulta</w:t>
-      </w:r>
-      <w:proofErr w:type="spellEnd"/>
+      </w:pPr>
       <w:r>
         <w:rPr>
           <w:rFonts w:eastAsia="Calibri" w:cs="Arial"/>
           <w:szCs w:val="24"/>
           <w:lang w:val="en-US"/>
         </w:rPr>
-        <w:t xml:space="preserve">: 27 de </w:t>
-      </w:r>
-      <w:proofErr w:type="spellStart"/>
+        <w:t>[</w:t>
+      </w:r>
       <w:r>
         <w:rPr>
           <w:rFonts w:eastAsia="Calibri" w:cs="Arial"/>
           <w:szCs w:val="24"/>
           <w:lang w:val="en-US"/>
         </w:rPr>
-        <w:t>octubre</w:t>
-      </w:r>
-      <w:proofErr w:type="spellEnd"/>
+        <w:t>VITIBET (2011) TOP 50 BOOKMAKERS (</w:t>
+      </w:r>
+      <w:proofErr w:type="spellStart"/>
       <w:r>
         <w:rPr>
           <w:rFonts w:eastAsia="Calibri" w:cs="Arial"/>
           <w:szCs w:val="24"/>
           <w:lang w:val="en-US"/>
         </w:rPr>
-        <w:t>)</w:t>
-      </w:r>
-    </w:p>
-    <w:p>
-      <w:pPr>
+        <w:t>consulta</w:t>
+      </w:r>
+      <w:proofErr w:type="spellEnd"/>
+      <w:r>
         <w:rPr>
           <w:rFonts w:eastAsia="Calibri" w:cs="Arial"/>
           <w:szCs w:val="24"/>
           <w:lang w:val="en-US"/>
         </w:rPr>
-      </w:pPr>
+        <w:t xml:space="preserve">: 27 de </w:t>
+      </w:r>
+      <w:proofErr w:type="spellStart"/>
       <w:r>
         <w:rPr>
           <w:rFonts w:eastAsia="Calibri" w:cs="Arial"/>
           <w:szCs w:val="24"/>
           <w:lang w:val="en-US"/>
         </w:rPr>
+        <w:t>octubre</w:t>
+      </w:r>
+      <w:proofErr w:type="spellEnd"/>
+      <w:r>
+        <w:rPr>
+          <w:rFonts w:eastAsia="Calibri" w:cs="Arial"/>
+          <w:szCs w:val="24"/>
+          <w:lang w:val="en-US"/>
+        </w:rPr>
+        <w:t>)</w:t>
+      </w:r>
+    </w:p>
+    <w:p>
+      <w:pPr>
+        <w:rPr>
+          <w:rFonts w:eastAsia="Calibri" w:cs="Arial"/>
+          <w:szCs w:val="24"/>
+          <w:lang w:val="en-US"/>
+        </w:rPr>
+      </w:pPr>
+      <w:r>
+        <w:rPr>
+          <w:rFonts w:eastAsia="Calibri" w:cs="Arial"/>
+          <w:szCs w:val="24"/>
+          <w:lang w:val="en-US"/>
+        </w:rPr>
         <w:t>(http://www.vitibet.com/index.php?clanek=bookies&amp;lang=en)</w:t>
       </w:r>
-    </w:p>
-    <w:p>
-      <w:pPr>
-        <w:rPr>
+      <w:r>
+        <w:rPr>
+          <w:rFonts w:eastAsia="Calibri" w:cs="Arial"/>
+          <w:szCs w:val="24"/>
           <w:lang w:val="en-US"/>
         </w:rPr>
-      </w:pPr>
+        <w:t>]</w:t>
+      </w:r>
     </w:p>
     <w:p>
       <w:pPr>
@@ -11975,12 +12537,26 @@
     </w:p>
     <w:p>
       <w:pPr>
+        <w:rPr>
+          <w:lang w:val="en-US"/>
+        </w:rPr>
+      </w:pPr>
+    </w:p>
+    <w:p>
+      <w:pPr>
+        <w:rPr>
+          <w:lang w:val="en-US"/>
+        </w:rPr>
+      </w:pPr>
+    </w:p>
+    <w:p>
+      <w:pPr>
         <w:pStyle w:val="Ttulo1"/>
         <w:rPr>
           <w:lang w:val="es-PE"/>
         </w:rPr>
       </w:pPr>
-      <w:bookmarkStart w:id="29" w:name="_Toc321149723"/>
+      <w:bookmarkStart w:id="29" w:name="_Toc321928501"/>
       <w:r>
         <w:rPr>
           <w:lang w:val="es-PE"/>
@@ -12350,7 +12926,7 @@
         </w:rPr>
         <w:br w:type="page"/>
       </w:r>
-      <w:bookmarkStart w:id="30" w:name="_Toc321149724"/>
+      <w:bookmarkStart w:id="30" w:name="_Toc321928502"/>
       <w:r>
         <w:rPr>
           <w:lang w:val="es-PE"/>
@@ -12617,7 +13193,7 @@
               <w:b/>
               <w:noProof/>
             </w:rPr>
-            <w:t>3</w:t>
+            <w:t>2</w:t>
           </w:r>
           <w:r>
             <w:fldChar w:fldCharType="end"/>
@@ -15032,11 +15608,15 @@
   </w:style>
   <w:style w:type="character" w:default="1" w:styleId="Fuentedeprrafopredeter">
     <w:name w:val="Default Paragraph Font"/>
+    <w:uiPriority w:val="1"/>
     <w:semiHidden/>
+    <w:unhideWhenUsed/>
   </w:style>
   <w:style w:type="table" w:default="1" w:styleId="Tablanormal">
     <w:name w:val="Normal Table"/>
+    <w:uiPriority w:val="99"/>
     <w:semiHidden/>
+    <w:unhideWhenUsed/>
     <w:tblPr>
       <w:tblInd w:w="0" w:type="dxa"/>
       <w:tblCellMar>
@@ -15049,7 +15629,9 @@
   </w:style>
   <w:style w:type="numbering" w:default="1" w:styleId="Sinlista">
     <w:name w:val="No List"/>
+    <w:uiPriority w:val="99"/>
     <w:semiHidden/>
+    <w:unhideWhenUsed/>
   </w:style>
   <w:style w:type="paragraph" w:styleId="TDC1">
     <w:name w:val="toc 1"/>
@@ -15849,7 +16431,7 @@
       <w:shd w:val="clear" w:color="auto" w:fill="FFFFCC"/>
     </w:tcPr>
   </w:style>
-  <w:style w:type="table" w:styleId="TablaWeb1">
+  <w:style w:type="table" w:customStyle="1" w:styleId="TablaWeb1">
     <w:name w:val="Tabla Web 1"/>
     <w:basedOn w:val="Tablanormal"/>
     <w:rsid w:val="00864225"/>
@@ -15946,6 +16528,7 @@
   </w:style>
   <w:style w:type="character" w:customStyle="1" w:styleId="Ttulo3Car">
     <w:name w:val="Título 3 Car"/>
+    <w:aliases w:val="Heading 3 Char Car"/>
     <w:link w:val="Ttulo3"/>
     <w:uiPriority w:val="9"/>
     <w:rsid w:val="007D3F4F"/>
@@ -16257,8 +16840,8 @@
       <w:szCs w:val="20"/>
     </w:rPr>
   </w:style>
-  <w:style w:type="table" w:customStyle="1" w:styleId="Listaclara-nfasis1">
-    <w:name w:val="Light List Accent 1"/>
+  <w:style w:type="table" w:customStyle="1" w:styleId="Listaclara-nfasis11">
+    <w:name w:val="Lista clara - Énfasis 11"/>
     <w:basedOn w:val="Tablanormal"/>
     <w:uiPriority w:val="61"/>
     <w:rsid w:val="00F12F6A"/>
@@ -16748,11 +17331,15 @@
   </w:style>
   <w:style w:type="character" w:default="1" w:styleId="Fuentedeprrafopredeter">
     <w:name w:val="Default Paragraph Font"/>
+    <w:uiPriority w:val="1"/>
     <w:semiHidden/>
+    <w:unhideWhenUsed/>
   </w:style>
   <w:style w:type="table" w:default="1" w:styleId="Tablanormal">
     <w:name w:val="Normal Table"/>
+    <w:uiPriority w:val="99"/>
     <w:semiHidden/>
+    <w:unhideWhenUsed/>
     <w:tblPr>
       <w:tblInd w:w="0" w:type="dxa"/>
       <w:tblCellMar>
@@ -16765,7 +17352,9 @@
   </w:style>
   <w:style w:type="numbering" w:default="1" w:styleId="Sinlista">
     <w:name w:val="No List"/>
+    <w:uiPriority w:val="99"/>
     <w:semiHidden/>
+    <w:unhideWhenUsed/>
   </w:style>
   <w:style w:type="paragraph" w:styleId="TDC1">
     <w:name w:val="toc 1"/>
@@ -17565,7 +18154,7 @@
       <w:shd w:val="clear" w:color="auto" w:fill="FFFFCC"/>
     </w:tcPr>
   </w:style>
-  <w:style w:type="table" w:styleId="TablaWeb1">
+  <w:style w:type="table" w:customStyle="1" w:styleId="TablaWeb1">
     <w:name w:val="Tabla Web 1"/>
     <w:basedOn w:val="Tablanormal"/>
     <w:rsid w:val="00864225"/>
@@ -17662,6 +18251,7 @@
   </w:style>
   <w:style w:type="character" w:customStyle="1" w:styleId="Ttulo3Car">
     <w:name w:val="Título 3 Car"/>
+    <w:aliases w:val="Heading 3 Char Car"/>
     <w:link w:val="Ttulo3"/>
     <w:uiPriority w:val="9"/>
     <w:rsid w:val="007D3F4F"/>
@@ -17973,8 +18563,8 @@
       <w:szCs w:val="20"/>
     </w:rPr>
   </w:style>
-  <w:style w:type="table" w:customStyle="1" w:styleId="Listaclara-nfasis1">
-    <w:name w:val="Light List Accent 1"/>
+  <w:style w:type="table" w:customStyle="1" w:styleId="Listaclara-nfasis11">
+    <w:name w:val="Lista clara - Énfasis 11"/>
     <w:basedOn w:val="Tablanormal"/>
     <w:uiPriority w:val="61"/>
     <w:rsid w:val="00F12F6A"/>
@@ -18391,7 +18981,7 @@
 </file>
 
 <file path=customXml/itemProps1.xml><?xml version="1.0" encoding="utf-8"?>
-<ds:datastoreItem xmlns:ds="http://schemas.openxmlformats.org/officeDocument/2006/customXml" ds:itemID="{CD996A66-BD8E-46E7-B9EF-129000F84D1E}">
+<ds:datastoreItem xmlns:ds="http://schemas.openxmlformats.org/officeDocument/2006/customXml" ds:itemID="{28685BE5-0864-4264-AD61-9DD3D3078685}">
   <ds:schemaRefs>
     <ds:schemaRef ds:uri="http://schemas.openxmlformats.org/officeDocument/2006/bibliography"/>
   </ds:schemaRefs>

</xml_diff>

<commit_message>
Se ha corregido un dato proveniente de una fuente
</commit_message>
<xml_diff>
--- a/Documentos/SISPPAFUT - Project Charter.docx
+++ b/Documentos/SISPPAFUT - Project Charter.docx
@@ -84,21 +84,11 @@
         <w:pStyle w:val="Ttulo"/>
         <w:jc w:val="right"/>
       </w:pPr>
-      <w:r>
-        <w:fldChar w:fldCharType="begin"/>
-      </w:r>
-      <w:r>
-        <w:instrText xml:space="preserve"> DOCPROPERTY  Company  \* MERGEFORMAT </w:instrText>
-      </w:r>
-      <w:r>
-        <w:fldChar w:fldCharType="separate"/>
-      </w:r>
-      <w:r>
-        <w:t>UPC</w:t>
-      </w:r>
-      <w:r>
-        <w:fldChar w:fldCharType="end"/>
-      </w:r>
+      <w:fldSimple w:instr=" DOCPROPERTY  Company  \* MERGEFORMAT ">
+        <w:r>
+          <w:t>UPC</w:t>
+        </w:r>
+      </w:fldSimple>
     </w:p>
     <w:p>
       <w:pPr>
@@ -238,8 +228,6 @@
         </w:rPr>
         <w:t>6</w:t>
       </w:r>
-      <w:bookmarkStart w:id="0" w:name="_GoBack"/>
-      <w:bookmarkEnd w:id="0"/>
       <w:r>
         <w:rPr>
           <w:sz w:val="48"/>
@@ -2811,20 +2799,20 @@
       <w:r>
         <w:br w:type="page"/>
       </w:r>
-      <w:bookmarkStart w:id="1" w:name="_Toc1899706"/>
-      <w:bookmarkStart w:id="2" w:name="_Toc67755724"/>
+      <w:bookmarkStart w:id="0" w:name="_Toc1899706"/>
+      <w:bookmarkStart w:id="1" w:name="_Toc67755724"/>
     </w:p>
     <w:p>
       <w:pPr>
         <w:pStyle w:val="Ttulo1"/>
       </w:pPr>
-      <w:bookmarkStart w:id="3" w:name="_Toc321928480"/>
+      <w:bookmarkStart w:id="2" w:name="_Toc321928480"/>
+      <w:bookmarkEnd w:id="0"/>
       <w:bookmarkEnd w:id="1"/>
+      <w:r>
+        <w:t>Resumen ejecutivo</w:t>
+      </w:r>
       <w:bookmarkEnd w:id="2"/>
-      <w:r>
-        <w:t>Resumen ejecutivo</w:t>
-      </w:r>
-      <w:bookmarkEnd w:id="3"/>
     </w:p>
     <w:p/>
     <w:p>
@@ -3077,7 +3065,7 @@
           <w:szCs w:val="26"/>
         </w:rPr>
       </w:pPr>
-      <w:bookmarkStart w:id="4" w:name="_Toc321928481"/>
+      <w:bookmarkStart w:id="3" w:name="_Toc321928481"/>
       <w:r>
         <w:rPr>
           <w:sz w:val="26"/>
@@ -3085,7 +3073,7 @@
         </w:rPr>
         <w:t>Marco Teórico</w:t>
       </w:r>
-      <w:bookmarkEnd w:id="4"/>
+      <w:bookmarkEnd w:id="3"/>
     </w:p>
     <w:p>
       <w:pPr>
@@ -3212,7 +3200,7 @@
         <w:rPr>
           <w:color w:val="000000"/>
         </w:rPr>
-        <w:t xml:space="preserve"> 350,000 millones de dólares anuales en todo el mundo</w:t>
+        <w:t>350,000 millones de dólares anuales en todo el mundo</w:t>
       </w:r>
       <w:r>
         <w:rPr>
@@ -3269,12 +3257,24 @@
         <w:rPr>
           <w:color w:val="000000"/>
         </w:rPr>
-        <w:t xml:space="preserve"> Betsson (Betsson Malta Ltd) la que cuenta con más de 400 apuestas deportivas cada día dentro de las cuales se encuentra el fú</w:t>
+        <w:t xml:space="preserve"> Betsson (Betsson Malta Ltd) la que cuenta con más de 400</w:t>
       </w:r>
       <w:r>
         <w:rPr>
           <w:color w:val="000000"/>
         </w:rPr>
+        <w:t>0</w:t>
+      </w:r>
+      <w:r>
+        <w:rPr>
+          <w:color w:val="000000"/>
+        </w:rPr>
+        <w:t xml:space="preserve"> apuestas deportivas cada día dentro de las cuales se encuentra el fú</w:t>
+      </w:r>
+      <w:r>
+        <w:rPr>
+          <w:color w:val="000000"/>
+        </w:rPr>
         <w:t xml:space="preserve">tbol con ligas de todo el mundo e </w:t>
       </w:r>
       <w:r>
@@ -3299,7 +3299,15 @@
         <w:rPr>
           <w:color w:val="000000"/>
         </w:rPr>
-        <w:t xml:space="preserve"> se han posicionado en el ámbito local. Todo ello ha sido posible gracias al mercado potencial que disponen en el país. Ello demuestra que la población peruana es aficionada al fútbol a tal punto que realizan apuestas en el</w:t>
+        <w:t xml:space="preserve"> se han posicionado en el ámbito local. </w:t>
+      </w:r>
+      <w:bookmarkStart w:id="4" w:name="_GoBack"/>
+      <w:bookmarkEnd w:id="4"/>
+      <w:r>
+        <w:rPr>
+          <w:color w:val="000000"/>
+        </w:rPr>
+        <w:t>Todo ello ha sido posible gracias al mercado potencial que disponen en el país. Ello demuestra que la población peruana es aficionada al fútbol a tal punto que realizan apuestas en el</w:t>
       </w:r>
       <w:r>
         <w:rPr>
@@ -13193,7 +13201,7 @@
               <w:b/>
               <w:noProof/>
             </w:rPr>
-            <w:t>2</w:t>
+            <w:t>5</w:t>
           </w:r>
           <w:r>
             <w:fldChar w:fldCharType="end"/>
@@ -18981,7 +18989,7 @@
 </file>
 
 <file path=customXml/itemProps1.xml><?xml version="1.0" encoding="utf-8"?>
-<ds:datastoreItem xmlns:ds="http://schemas.openxmlformats.org/officeDocument/2006/customXml" ds:itemID="{28685BE5-0864-4264-AD61-9DD3D3078685}">
+<ds:datastoreItem xmlns:ds="http://schemas.openxmlformats.org/officeDocument/2006/customXml" ds:itemID="{752814E9-A21F-4FB1-A5DC-C1B3B5F9C348}">
   <ds:schemaRefs>
     <ds:schemaRef ds:uri="http://schemas.openxmlformats.org/officeDocument/2006/bibliography"/>
   </ds:schemaRefs>

</xml_diff>

<commit_message>
Actualización de los objetivos al formato SMART.
</commit_message>
<xml_diff>
--- a/Documentos/SISPPAFUT - Project Charter.docx
+++ b/Documentos/SISPPAFUT - Project Charter.docx
@@ -226,7 +226,7 @@
           <w:sz w:val="48"/>
           <w:lang w:val="es-PE"/>
         </w:rPr>
-        <w:t>6</w:t>
+        <w:t>7</w:t>
       </w:r>
       <w:r>
         <w:rPr>
@@ -249,6 +249,8 @@
           <w:lang w:val="es-PE"/>
         </w:rPr>
       </w:pPr>
+      <w:bookmarkStart w:id="0" w:name="_GoBack"/>
+      <w:bookmarkEnd w:id="0"/>
     </w:p>
     <w:p>
       <w:pPr>
@@ -1255,6 +1257,127 @@
                 <w:lang w:val="es-PE"/>
               </w:rPr>
               <w:t>09/04/2012</w:t>
+            </w:r>
+          </w:p>
+        </w:tc>
+        <w:tc>
+          <w:tcPr>
+            <w:tcW w:w="1980" w:type="dxa"/>
+            <w:tcBorders>
+              <w:top w:val="single" w:sz="8" w:space="0" w:color="4F81BD"/>
+              <w:left w:val="single" w:sz="8" w:space="0" w:color="4F81BD"/>
+              <w:bottom w:val="single" w:sz="8" w:space="0" w:color="4F81BD"/>
+              <w:right w:val="single" w:sz="8" w:space="0" w:color="4F81BD"/>
+            </w:tcBorders>
+          </w:tcPr>
+          <w:p>
+            <w:r>
+              <w:t>Martínez Meneses, Michael Roland</w:t>
+            </w:r>
+          </w:p>
+        </w:tc>
+        <w:tc>
+          <w:tcPr>
+            <w:tcW w:w="4320" w:type="dxa"/>
+            <w:tcBorders>
+              <w:top w:val="single" w:sz="8" w:space="0" w:color="4F81BD"/>
+              <w:bottom w:val="single" w:sz="8" w:space="0" w:color="4F81BD"/>
+              <w:right w:val="single" w:sz="8" w:space="0" w:color="4F81BD"/>
+            </w:tcBorders>
+          </w:tcPr>
+          <w:p>
+            <w:pPr>
+              <w:rPr>
+                <w:lang w:val="es-PE"/>
+              </w:rPr>
+            </w:pPr>
+            <w:r>
+              <w:rPr>
+                <w:lang w:val="es-PE"/>
+              </w:rPr>
+              <w:t>Modificación del documento</w:t>
+            </w:r>
+          </w:p>
+        </w:tc>
+      </w:tr>
+      <w:tr>
+        <w:trPr>
+          <w:trHeight w:val="287"/>
+          <w:jc w:val="center"/>
+        </w:trPr>
+        <w:tc>
+          <w:tcPr>
+            <w:tcW w:w="1080" w:type="dxa"/>
+            <w:tcBorders>
+              <w:top w:val="single" w:sz="8" w:space="0" w:color="4F81BD"/>
+              <w:left w:val="single" w:sz="8" w:space="0" w:color="4F81BD"/>
+              <w:bottom w:val="single" w:sz="8" w:space="0" w:color="4F81BD"/>
+              <w:right w:val="single" w:sz="8" w:space="0" w:color="4F81BD"/>
+            </w:tcBorders>
+          </w:tcPr>
+          <w:p>
+            <w:pPr>
+              <w:pStyle w:val="TableText"/>
+              <w:spacing w:before="20" w:after="60"/>
+              <w:rPr>
+                <w:rFonts w:ascii="Times New Roman" w:hAnsi="Times New Roman"/>
+                <w:color w:val="0000FF"/>
+                <w:sz w:val="22"/>
+                <w:szCs w:val="22"/>
+                <w:lang w:val="es-PE"/>
+              </w:rPr>
+            </w:pPr>
+            <w:r>
+              <w:rPr>
+                <w:rFonts w:ascii="Times New Roman" w:hAnsi="Times New Roman"/>
+                <w:color w:val="0000FF"/>
+                <w:sz w:val="22"/>
+                <w:szCs w:val="22"/>
+                <w:lang w:val="es-PE"/>
+              </w:rPr>
+              <w:t>1.6</w:t>
+            </w:r>
+          </w:p>
+        </w:tc>
+        <w:tc>
+          <w:tcPr>
+            <w:tcW w:w="1260" w:type="dxa"/>
+            <w:tcBorders>
+              <w:top w:val="single" w:sz="8" w:space="0" w:color="4F81BD"/>
+              <w:bottom w:val="single" w:sz="8" w:space="0" w:color="4F81BD"/>
+            </w:tcBorders>
+          </w:tcPr>
+          <w:p>
+            <w:pPr>
+              <w:pStyle w:val="TableText"/>
+              <w:spacing w:before="20" w:after="60"/>
+              <w:rPr>
+                <w:rFonts w:ascii="Times New Roman" w:hAnsi="Times New Roman"/>
+                <w:color w:val="0000FF"/>
+                <w:sz w:val="22"/>
+                <w:szCs w:val="22"/>
+                <w:lang w:val="es-PE"/>
+              </w:rPr>
+            </w:pPr>
+            <w:r>
+              <w:rPr>
+                <w:rFonts w:ascii="Times New Roman" w:hAnsi="Times New Roman"/>
+                <w:color w:val="0000FF"/>
+                <w:sz w:val="22"/>
+                <w:szCs w:val="22"/>
+                <w:lang w:val="es-PE"/>
+              </w:rPr>
+              <w:t>18</w:t>
+            </w:r>
+            <w:r>
+              <w:rPr>
+                <w:rFonts w:ascii="Times New Roman" w:hAnsi="Times New Roman"/>
+                <w:color w:val="0000FF"/>
+                <w:sz w:val="22"/>
+                <w:szCs w:val="22"/>
+                <w:lang w:val="es-PE"/>
+              </w:rPr>
+              <w:t>/04/2012</w:t>
             </w:r>
           </w:p>
         </w:tc>
@@ -2799,20 +2922,20 @@
       <w:r>
         <w:br w:type="page"/>
       </w:r>
-      <w:bookmarkStart w:id="0" w:name="_Toc1899706"/>
-      <w:bookmarkStart w:id="1" w:name="_Toc67755724"/>
+      <w:bookmarkStart w:id="1" w:name="_Toc1899706"/>
+      <w:bookmarkStart w:id="2" w:name="_Toc67755724"/>
     </w:p>
     <w:p>
       <w:pPr>
         <w:pStyle w:val="Ttulo1"/>
       </w:pPr>
-      <w:bookmarkStart w:id="2" w:name="_Toc321928480"/>
-      <w:bookmarkEnd w:id="0"/>
+      <w:bookmarkStart w:id="3" w:name="_Toc321928480"/>
       <w:bookmarkEnd w:id="1"/>
+      <w:bookmarkEnd w:id="2"/>
       <w:r>
         <w:t>Resumen ejecutivo</w:t>
       </w:r>
-      <w:bookmarkEnd w:id="2"/>
+      <w:bookmarkEnd w:id="3"/>
     </w:p>
     <w:p/>
     <w:p>
@@ -3065,7 +3188,7 @@
           <w:szCs w:val="26"/>
         </w:rPr>
       </w:pPr>
-      <w:bookmarkStart w:id="3" w:name="_Toc321928481"/>
+      <w:bookmarkStart w:id="4" w:name="_Toc321928481"/>
       <w:r>
         <w:rPr>
           <w:sz w:val="26"/>
@@ -3073,7 +3196,7 @@
         </w:rPr>
         <w:t>Marco Teórico</w:t>
       </w:r>
-      <w:bookmarkEnd w:id="3"/>
+      <w:bookmarkEnd w:id="4"/>
     </w:p>
     <w:p>
       <w:pPr>
@@ -3299,15 +3422,7 @@
         <w:rPr>
           <w:color w:val="000000"/>
         </w:rPr>
-        <w:t xml:space="preserve"> se han posicionado en el ámbito local. </w:t>
-      </w:r>
-      <w:bookmarkStart w:id="4" w:name="_GoBack"/>
-      <w:bookmarkEnd w:id="4"/>
-      <w:r>
-        <w:rPr>
-          <w:color w:val="000000"/>
-        </w:rPr>
-        <w:t>Todo ello ha sido posible gracias al mercado potencial que disponen en el país. Ello demuestra que la población peruana es aficionada al fútbol a tal punto que realizan apuestas en el</w:t>
+        <w:t xml:space="preserve"> se han posicionado en el ámbito local. Todo ello ha sido posible gracias al mercado potencial que disponen en el país. Ello demuestra que la población peruana es aficionada al fútbol a tal punto que realizan apuestas en el</w:t>
       </w:r>
       <w:r>
         <w:rPr>
@@ -3858,47 +3973,180 @@
           <w:ilvl w:val="0"/>
           <w:numId w:val="21"/>
         </w:numPr>
-        <w:spacing w:after="120" w:line="276" w:lineRule="auto"/>
-        <w:ind w:left="1134" w:hanging="708"/>
-        <w:rPr>
-          <w:rFonts w:cs="Arial"/>
-        </w:rPr>
-      </w:pPr>
-      <w:r>
-        <w:rPr>
-          <w:rFonts w:cs="Arial"/>
-        </w:rPr>
-        <w:t>Obtener al menos 7</w:t>
-      </w:r>
-      <w:r>
-        <w:rPr>
-          <w:rFonts w:cs="Arial"/>
-        </w:rPr>
-        <w:t>5</w:t>
-      </w:r>
-      <w:r>
-        <w:rPr>
-          <w:rFonts w:cs="Arial"/>
-        </w:rPr>
-        <w:t xml:space="preserve">% de aciertos para los partidos </w:t>
-      </w:r>
-      <w:r>
-        <w:rPr>
-          <w:rFonts w:cs="Arial"/>
-        </w:rPr>
-        <w:t xml:space="preserve">que comprenden el rango </w:t>
-      </w:r>
-      <w:r>
-        <w:rPr>
-          <w:rFonts w:cs="Arial"/>
-        </w:rPr>
-        <w:t>de prueba</w:t>
-      </w:r>
-      <w:r>
-        <w:rPr>
-          <w:rFonts w:cs="Arial"/>
-        </w:rPr>
-        <w:t>s</w:t>
+        <w:spacing w:after="120"/>
+        <w:ind w:left="1134" w:hanging="850"/>
+      </w:pPr>
+      <w:r>
+        <w:t>Para el final de la primera semana del curso de Taller de Proyecto 1 deberá haberse elaborado el glosario de términos del proyecto para que pueda ser consultada por toda aquella persona que desee tener conocimiento del proyecto a desarrollar.</w:t>
+      </w:r>
+    </w:p>
+    <w:p>
+      <w:pPr>
+        <w:numPr>
+          <w:ilvl w:val="0"/>
+          <w:numId w:val="21"/>
+        </w:numPr>
+        <w:spacing w:after="120"/>
+        <w:ind w:left="1134" w:hanging="850"/>
+      </w:pPr>
+      <w:r>
+        <w:t>Para el final de la primera semana del curso de Taller de Proyecto 1 deberá haberse elaborado las historias de usuario que formarán parte de los sprints a desarrollar en el primer semestre.</w:t>
+      </w:r>
+    </w:p>
+    <w:p>
+      <w:pPr>
+        <w:numPr>
+          <w:ilvl w:val="0"/>
+          <w:numId w:val="21"/>
+        </w:numPr>
+        <w:spacing w:after="120"/>
+        <w:ind w:left="1134" w:hanging="850"/>
+      </w:pPr>
+      <w:r>
+        <w:t>Para el final de la décima segunda semana del curso de Taller de Proyecto 1 deberá haberse desarrollado las funcionalidades de registro de datos que servirán para alimentar la base de datos histórica.</w:t>
+      </w:r>
+    </w:p>
+    <w:p>
+      <w:pPr>
+        <w:numPr>
+          <w:ilvl w:val="0"/>
+          <w:numId w:val="21"/>
+        </w:numPr>
+        <w:spacing w:after="120"/>
+        <w:ind w:left="1134" w:hanging="850"/>
+      </w:pPr>
+      <w:r>
+        <w:t>Para inicios de la décima cuarta semana del curso de Taller de Proyecto 1 deberá haberse modelado la predicción de un partido de fútbol en base a una red neuronal.</w:t>
+      </w:r>
+    </w:p>
+    <w:p>
+      <w:pPr>
+        <w:numPr>
+          <w:ilvl w:val="0"/>
+          <w:numId w:val="21"/>
+        </w:numPr>
+        <w:spacing w:after="120"/>
+        <w:ind w:left="1134" w:hanging="850"/>
+      </w:pPr>
+      <w:r>
+        <w:t>Para el final del curso de Taller de Proyecto 1 deberá haberse obtenido el certificado de calidad por parte de la Empresa Virtual QA.</w:t>
+      </w:r>
+    </w:p>
+    <w:p>
+      <w:pPr>
+        <w:numPr>
+          <w:ilvl w:val="0"/>
+          <w:numId w:val="21"/>
+        </w:numPr>
+        <w:spacing w:after="120"/>
+        <w:ind w:left="1134" w:hanging="850"/>
+      </w:pPr>
+      <w:r>
+        <w:t>Para el final de la primera semana del curso de Taller de Proyecto 2 deberá haberse implementado la red neuronal que empleará el sistema.</w:t>
+      </w:r>
+    </w:p>
+    <w:p>
+      <w:pPr>
+        <w:numPr>
+          <w:ilvl w:val="0"/>
+          <w:numId w:val="21"/>
+        </w:numPr>
+        <w:spacing w:after="120"/>
+        <w:ind w:left="1134" w:hanging="850"/>
+      </w:pPr>
+      <w:r>
+        <w:t>Para el curso de Taller de Proyecto 2 deberá haberse empleado un algoritmo de aprendizaje.</w:t>
+      </w:r>
+    </w:p>
+    <w:p>
+      <w:pPr>
+        <w:numPr>
+          <w:ilvl w:val="0"/>
+          <w:numId w:val="21"/>
+        </w:numPr>
+        <w:spacing w:after="120"/>
+        <w:ind w:left="1134" w:hanging="850"/>
+      </w:pPr>
+      <w:r>
+        <w:t>Para el curso de Taller de Proyecto 2 deberá haberse implementado un módulo de entrenamiento para el aprendizaje del sistema.</w:t>
+      </w:r>
+    </w:p>
+    <w:p>
+      <w:pPr>
+        <w:numPr>
+          <w:ilvl w:val="0"/>
+          <w:numId w:val="21"/>
+        </w:numPr>
+        <w:spacing w:after="120"/>
+        <w:ind w:left="1134" w:hanging="850"/>
+      </w:pPr>
+      <w:r>
+        <w:t>Para el curso de Taller de Proyecto 2 deberá haberse implementado las funcionalidades que permitan actualizar la base de datos histórica.</w:t>
+      </w:r>
+    </w:p>
+    <w:p>
+      <w:pPr>
+        <w:numPr>
+          <w:ilvl w:val="0"/>
+          <w:numId w:val="21"/>
+        </w:numPr>
+        <w:spacing w:after="120"/>
+        <w:ind w:left="1134" w:hanging="850"/>
+      </w:pPr>
+      <w:r>
+        <w:t>Para el curso de Taller de Proyecto 2 deberá haberse llevado a cabo la fase de entrenamiento del sistema.</w:t>
+      </w:r>
+    </w:p>
+    <w:p>
+      <w:pPr>
+        <w:numPr>
+          <w:ilvl w:val="0"/>
+          <w:numId w:val="21"/>
+        </w:numPr>
+        <w:spacing w:after="120"/>
+        <w:ind w:left="1134" w:hanging="850"/>
+      </w:pPr>
+      <w:r>
+        <w:t>Para el final de la décima cuarta semana del curso de Taller de Proyecto 2 deberá haberse alcanzado al menos un 75% de aciertos para los partidos que comprenden el rango de pruebas.</w:t>
+      </w:r>
+    </w:p>
+    <w:p>
+      <w:pPr>
+        <w:numPr>
+          <w:ilvl w:val="0"/>
+          <w:numId w:val="21"/>
+        </w:numPr>
+        <w:spacing w:after="120"/>
+        <w:ind w:left="1134" w:hanging="850"/>
+      </w:pPr>
+      <w:r>
+        <w:t>Para el final del curso de Taller de Proyecto 2 deberá haberse obtenido el certificado de calidad por parte de la Empresa Virtual QA.</w:t>
+      </w:r>
+    </w:p>
+    <w:p>
+      <w:pPr>
+        <w:numPr>
+          <w:ilvl w:val="0"/>
+          <w:numId w:val="21"/>
+        </w:numPr>
+        <w:spacing w:after="120"/>
+        <w:ind w:left="1134" w:hanging="850"/>
+      </w:pPr>
+      <w:r>
+        <w:t>Para respaldar la integridad del desarrollo del proyecto deberá haberse ejecutado pruebas de integración continua.</w:t>
+      </w:r>
+    </w:p>
+    <w:p>
+      <w:pPr>
+        <w:numPr>
+          <w:ilvl w:val="0"/>
+          <w:numId w:val="21"/>
+        </w:numPr>
+        <w:spacing w:after="120"/>
+        <w:ind w:left="1134" w:hanging="850"/>
+      </w:pPr>
+      <w:r>
+        <w:t>Para manejar un control de versiones del desarrollo del proyecto deberá haberse empleado un repositorio de proyectos.</w:t>
       </w:r>
     </w:p>
     <w:p>
@@ -3908,402 +4156,247 @@
           <w:numId w:val="21"/>
         </w:numPr>
         <w:spacing w:after="120" w:line="276" w:lineRule="auto"/>
-        <w:ind w:left="1134" w:hanging="708"/>
+        <w:ind w:left="1134" w:hanging="850"/>
         <w:rPr>
           <w:rFonts w:cs="Arial"/>
         </w:rPr>
       </w:pPr>
       <w:r>
+        <w:t>El desarrollo del proyecto deberá haberse llevado a cabo en dos ciclos regulares.</w:t>
+      </w:r>
+    </w:p>
+    <w:p>
+      <w:pPr>
+        <w:rPr>
+          <w:lang w:val="es-PE"/>
+        </w:rPr>
+      </w:pPr>
+    </w:p>
+    <w:p>
+      <w:pPr>
+        <w:rPr>
+          <w:lang w:val="es-PE"/>
+        </w:rPr>
+      </w:pPr>
+    </w:p>
+    <w:p>
+      <w:pPr>
+        <w:pStyle w:val="Ttulo2"/>
+        <w:rPr>
+          <w:lang w:val="es-PE"/>
+        </w:rPr>
+      </w:pPr>
+      <w:r>
+        <w:rPr>
+          <w:lang w:val="es-PE"/>
+        </w:rPr>
+        <w:br w:type="page"/>
+      </w:r>
+      <w:bookmarkStart w:id="11" w:name="_Toc321928487"/>
+      <w:r>
+        <w:rPr>
+          <w:lang w:val="es-PE"/>
+        </w:rPr>
+        <w:t>INdicadores de éxito</w:t>
+      </w:r>
+      <w:bookmarkEnd w:id="11"/>
+    </w:p>
+    <w:p>
+      <w:pPr>
+        <w:rPr>
+          <w:lang w:val="es-PE"/>
+        </w:rPr>
+      </w:pPr>
+    </w:p>
+    <w:p>
+      <w:pPr>
+        <w:spacing w:line="276" w:lineRule="auto"/>
         <w:rPr>
           <w:rFonts w:cs="Arial"/>
         </w:rPr>
-        <w:t>Realizar el pronóstico de un partido de fútbol</w:t>
-      </w:r>
+      </w:pPr>
+      <w:r>
+        <w:rPr>
+          <w:rFonts w:cs="Arial"/>
+        </w:rPr>
+        <w:t>A continuación se listan los indicadores de éxito del proyecto:</w:t>
+      </w:r>
+    </w:p>
+    <w:p>
+      <w:pPr>
+        <w:spacing w:line="276" w:lineRule="auto"/>
+        <w:rPr>
+          <w:rFonts w:cs="Arial"/>
+        </w:rPr>
+      </w:pPr>
     </w:p>
     <w:p>
       <w:pPr>
         <w:numPr>
           <w:ilvl w:val="0"/>
-          <w:numId w:val="21"/>
+          <w:numId w:val="24"/>
         </w:numPr>
-        <w:tabs>
-          <w:tab w:val="left" w:pos="1134"/>
-        </w:tabs>
-        <w:spacing w:after="120" w:line="276" w:lineRule="auto"/>
-        <w:ind w:left="1134" w:hanging="708"/>
-        <w:rPr>
-          <w:rFonts w:cs="Arial"/>
-        </w:rPr>
-      </w:pPr>
-      <w:r>
-        <w:rPr>
-          <w:rFonts w:cs="Arial"/>
-        </w:rPr>
-        <w:t xml:space="preserve">Emplear </w:t>
-      </w:r>
-      <w:r>
-        <w:rPr>
-          <w:rFonts w:cs="Arial"/>
-        </w:rPr>
-        <w:t>un algoritmo de aprendizaje supervisado</w:t>
+        <w:spacing w:after="120"/>
+        <w:ind w:left="1134" w:hanging="425"/>
+      </w:pPr>
+      <w:r>
+        <w:t>El glosario de términos del proyecto deberá haber sido revisado por la Empresa Virtual QA y corregido las observaciones indicadas por tal empresa.</w:t>
       </w:r>
     </w:p>
     <w:p>
       <w:pPr>
         <w:numPr>
           <w:ilvl w:val="0"/>
-          <w:numId w:val="21"/>
+          <w:numId w:val="24"/>
         </w:numPr>
-        <w:spacing w:after="120" w:line="276" w:lineRule="auto"/>
-        <w:ind w:left="1134" w:hanging="708"/>
-        <w:rPr>
-          <w:rFonts w:cs="Arial"/>
-        </w:rPr>
-      </w:pPr>
-      <w:r>
-        <w:rPr>
-          <w:rFonts w:cs="Arial"/>
-        </w:rPr>
-        <w:t>Modelar la predicción en base a una red neuronal</w:t>
+        <w:spacing w:after="120"/>
+        <w:ind w:left="1134" w:hanging="425"/>
+      </w:pPr>
+      <w:r>
+        <w:t>Las historias de usuario del proyecto deberán haber sido revisadas por la Empresa Virtual QA y corregido las observaciones indicadas por tal empresa.</w:t>
       </w:r>
     </w:p>
     <w:p>
       <w:pPr>
         <w:numPr>
           <w:ilvl w:val="0"/>
-          <w:numId w:val="21"/>
+          <w:numId w:val="24"/>
         </w:numPr>
-        <w:spacing w:after="120" w:line="276" w:lineRule="auto"/>
-        <w:ind w:left="1134" w:hanging="708"/>
-        <w:rPr>
-          <w:rFonts w:cs="Arial"/>
-        </w:rPr>
-      </w:pPr>
-      <w:r>
-        <w:rPr>
-          <w:rFonts w:cs="Arial"/>
-        </w:rPr>
-        <w:t>Implementar una red neuronal</w:t>
+        <w:spacing w:after="120"/>
+        <w:ind w:left="1134" w:hanging="425"/>
+      </w:pPr>
+      <w:r>
+        <w:t>Las funcionalidades del registro de datos deberán haber sido clasificadas en Sprints de desarrollo.</w:t>
       </w:r>
     </w:p>
     <w:p>
       <w:pPr>
         <w:numPr>
           <w:ilvl w:val="0"/>
-          <w:numId w:val="21"/>
+          <w:numId w:val="24"/>
         </w:numPr>
-        <w:spacing w:after="120" w:line="276" w:lineRule="auto"/>
-        <w:ind w:left="1134" w:hanging="708"/>
-        <w:rPr>
-          <w:rFonts w:cs="Arial"/>
-        </w:rPr>
-      </w:pPr>
-      <w:r>
-        <w:rPr>
-          <w:rFonts w:cs="Arial"/>
-        </w:rPr>
-        <w:t>Implementar un módulo de entrenamiento</w:t>
+        <w:spacing w:after="120"/>
+        <w:ind w:left="1134" w:hanging="425"/>
+      </w:pPr>
+      <w:r>
+        <w:t>La implementación de las funcionalidades del registro de datos deberá haber sido enviadas a la Empresa Virtual QA para ser probadas y corregido las observaciones de dicha empresa.</w:t>
       </w:r>
     </w:p>
     <w:p>
       <w:pPr>
         <w:numPr>
           <w:ilvl w:val="0"/>
-          <w:numId w:val="21"/>
+          <w:numId w:val="24"/>
         </w:numPr>
-        <w:spacing w:after="120" w:line="276" w:lineRule="auto"/>
-        <w:ind w:left="1134" w:hanging="708"/>
-        <w:rPr>
-          <w:rFonts w:cs="Arial"/>
-        </w:rPr>
-      </w:pPr>
-      <w:r>
-        <w:rPr>
-          <w:rFonts w:cs="Arial"/>
-        </w:rPr>
-        <w:t xml:space="preserve">Gestionar </w:t>
-      </w:r>
-      <w:r>
-        <w:rPr>
-          <w:rFonts w:cs="Arial"/>
-        </w:rPr>
-        <w:t xml:space="preserve">la información de </w:t>
-      </w:r>
-      <w:r>
-        <w:rPr>
-          <w:rFonts w:cs="Arial"/>
-        </w:rPr>
-        <w:t>los clubes de las ligas que comprenderán el rango de pruebas</w:t>
+        <w:spacing w:after="120"/>
+        <w:ind w:left="1134" w:hanging="425"/>
+      </w:pPr>
+      <w:r>
+        <w:t>Se llevará a cabo el análisis de las características y patrones que determinan el resultado de un partido de fútbol para el diseño de la red neuronal.</w:t>
       </w:r>
     </w:p>
     <w:p>
       <w:pPr>
         <w:numPr>
           <w:ilvl w:val="0"/>
-          <w:numId w:val="21"/>
+          <w:numId w:val="24"/>
         </w:numPr>
-        <w:spacing w:after="120" w:line="276" w:lineRule="auto"/>
-        <w:ind w:left="1134" w:hanging="708"/>
-        <w:rPr>
-          <w:rFonts w:cs="Arial"/>
-        </w:rPr>
-      </w:pPr>
-      <w:r>
-        <w:rPr>
-          <w:rFonts w:cs="Arial"/>
-        </w:rPr>
-        <w:t>Gestionar</w:t>
-      </w:r>
-      <w:r>
-        <w:rPr>
-          <w:rFonts w:cs="Arial"/>
-        </w:rPr>
-        <w:t xml:space="preserve"> la información de</w:t>
-      </w:r>
-      <w:r>
-        <w:rPr>
-          <w:rFonts w:cs="Arial"/>
-        </w:rPr>
-        <w:t xml:space="preserve"> l</w:t>
-      </w:r>
-      <w:r>
-        <w:rPr>
-          <w:rFonts w:cs="Arial"/>
-        </w:rPr>
-        <w:t>o</w:t>
-      </w:r>
-      <w:r>
-        <w:rPr>
-          <w:rFonts w:cs="Arial"/>
-        </w:rPr>
-        <w:t xml:space="preserve">s </w:t>
-      </w:r>
-      <w:r>
-        <w:rPr>
-          <w:rFonts w:cs="Arial"/>
-        </w:rPr>
-        <w:t xml:space="preserve">jugadores o plantillas </w:t>
-      </w:r>
-      <w:r>
-        <w:rPr>
-          <w:rFonts w:cs="Arial"/>
-        </w:rPr>
-        <w:t xml:space="preserve">de los clubes de las ligas que </w:t>
-      </w:r>
-      <w:r>
-        <w:rPr>
-          <w:rFonts w:cs="Arial"/>
-        </w:rPr>
-        <w:t>formarán parte del rango de pruebas</w:t>
+        <w:spacing w:after="120"/>
+        <w:ind w:left="1134" w:hanging="425"/>
+      </w:pPr>
+      <w:r>
+        <w:t>Certificado de calidad otorgado por parte de la Empresa Virtual QA y/o por quienes designe el comité de proyecto para las funcionalidades implementadas en el curso de Taller de Proyecto 1.</w:t>
       </w:r>
     </w:p>
     <w:p>
       <w:pPr>
         <w:numPr>
           <w:ilvl w:val="0"/>
-          <w:numId w:val="21"/>
+          <w:numId w:val="24"/>
         </w:numPr>
-        <w:spacing w:after="120" w:line="276" w:lineRule="auto"/>
-        <w:ind w:left="1134" w:hanging="708"/>
-        <w:rPr>
-          <w:rFonts w:cs="Arial"/>
-        </w:rPr>
-      </w:pPr>
-      <w:r>
-        <w:rPr>
-          <w:rFonts w:cs="Arial"/>
-        </w:rPr>
-        <w:t>El desarrollo del proyecto debe llevarse a cabo en dos ciclos regulares</w:t>
-      </w:r>
-    </w:p>
-    <w:p>
-      <w:pPr>
-        <w:rPr>
-          <w:lang w:val="es-PE"/>
-        </w:rPr>
-      </w:pPr>
-    </w:p>
-    <w:p>
-      <w:pPr>
-        <w:rPr>
-          <w:lang w:val="es-PE"/>
-        </w:rPr>
-      </w:pPr>
-    </w:p>
-    <w:p>
-      <w:pPr>
-        <w:pStyle w:val="Ttulo2"/>
-        <w:rPr>
-          <w:lang w:val="es-PE"/>
-        </w:rPr>
-      </w:pPr>
-      <w:r>
-        <w:rPr>
-          <w:lang w:val="es-PE"/>
-        </w:rPr>
-        <w:br w:type="page"/>
-      </w:r>
-      <w:bookmarkStart w:id="11" w:name="_Toc321928487"/>
-      <w:r>
-        <w:rPr>
-          <w:lang w:val="es-PE"/>
-        </w:rPr>
-        <w:t>INdicadores de éxito</w:t>
-      </w:r>
-      <w:bookmarkEnd w:id="11"/>
-    </w:p>
-    <w:p>
-      <w:pPr>
-        <w:rPr>
-          <w:lang w:val="es-PE"/>
-        </w:rPr>
-      </w:pPr>
-    </w:p>
-    <w:p>
-      <w:pPr>
-        <w:spacing w:line="276" w:lineRule="auto"/>
-        <w:rPr>
-          <w:rFonts w:cs="Arial"/>
-        </w:rPr>
-      </w:pPr>
-      <w:r>
-        <w:rPr>
-          <w:rFonts w:cs="Arial"/>
-        </w:rPr>
-        <w:t>A continuación se listan los indicadores de éxito del proyecto:</w:t>
-      </w:r>
-    </w:p>
-    <w:p>
-      <w:pPr>
-        <w:spacing w:line="276" w:lineRule="auto"/>
-        <w:rPr>
-          <w:rFonts w:cs="Arial"/>
-        </w:rPr>
-      </w:pPr>
-    </w:p>
-    <w:p>
-      <w:pPr>
-        <w:pStyle w:val="Textoindependiente"/>
+        <w:spacing w:after="120"/>
+        <w:ind w:left="1134" w:hanging="425"/>
+      </w:pPr>
+      <w:r>
+        <w:t>El error en la predicción de los partidos de fútbol que conforman el rango de pruebas debe ser no más del 25%</w:t>
+      </w:r>
+      <w:r>
+        <w:t>.</w:t>
+      </w:r>
+    </w:p>
+    <w:p>
+      <w:pPr>
         <w:numPr>
           <w:ilvl w:val="0"/>
-          <w:numId w:val="17"/>
+          <w:numId w:val="24"/>
         </w:numPr>
-        <w:spacing w:line="276" w:lineRule="auto"/>
-        <w:ind w:left="714" w:hanging="357"/>
-      </w:pPr>
-      <w:r>
-        <w:t xml:space="preserve">El error en la </w:t>
-      </w:r>
-      <w:r>
-        <w:t>predicción de los partidos de fú</w:t>
-      </w:r>
-      <w:r>
-        <w:t xml:space="preserve">tbol que conforman el rango de pruebas debe ser </w:t>
-      </w:r>
-      <w:r>
-        <w:t>no más del 25</w:t>
-      </w:r>
-      <w:r>
-        <w:t xml:space="preserve">% </w:t>
-      </w:r>
-      <w:r>
-        <w:t xml:space="preserve">cada vez que haya un </w:t>
-      </w:r>
-      <w:r>
-        <w:t>entrenamiento</w:t>
-      </w:r>
-      <w:r>
-        <w:t>.</w:t>
-      </w:r>
-    </w:p>
-    <w:p>
-      <w:pPr>
-        <w:pStyle w:val="Textoindependiente"/>
+        <w:spacing w:after="120"/>
+        <w:ind w:left="1134" w:hanging="425"/>
+      </w:pPr>
+      <w:r>
+        <w:t>Debe haberse corrido una cantidad no menos de 350 casos de prueba con datos que no hayan sido probados en la fase de entrenamiento y que la misma supere el índice de aceptación.</w:t>
+      </w:r>
+    </w:p>
+    <w:p>
+      <w:pPr>
         <w:numPr>
           <w:ilvl w:val="0"/>
-          <w:numId w:val="17"/>
+          <w:numId w:val="24"/>
         </w:numPr>
-        <w:spacing w:line="276" w:lineRule="auto"/>
-        <w:ind w:left="714" w:hanging="357"/>
-      </w:pPr>
-      <w:r>
-        <w:t xml:space="preserve">Debe haberse corrido una cantidad </w:t>
-      </w:r>
-      <w:r>
-        <w:t xml:space="preserve">no menos de 350 </w:t>
-      </w:r>
-      <w:r>
-        <w:t>casos de prueba con datos que no hayan sido probados en la fase de entrenamiento y que la misma supere el índice de aceptación.</w:t>
-      </w:r>
-    </w:p>
-    <w:p>
-      <w:pPr>
-        <w:pStyle w:val="Textoindependiente"/>
+        <w:spacing w:after="120"/>
+        <w:ind w:left="1134" w:hanging="425"/>
+      </w:pPr>
+      <w:r>
+        <w:t>Certificado de calidad otorgado por parte de la Empresa Virtual QA y/o por quienes designe el comité de proyecto para las funcionalidades implementadas en el curso de Taller de Proyecto 2.</w:t>
+      </w:r>
+    </w:p>
+    <w:p>
+      <w:pPr>
         <w:numPr>
           <w:ilvl w:val="0"/>
-          <w:numId w:val="17"/>
+          <w:numId w:val="24"/>
         </w:numPr>
-        <w:spacing w:line="276" w:lineRule="auto"/>
-        <w:ind w:left="714" w:hanging="357"/>
-      </w:pPr>
-      <w:r>
-        <w:t>Certificado de calidad entregado por parte de la empresa virtual QA y/o por quienes designe el comité de proyecto.</w:t>
-      </w:r>
-    </w:p>
-    <w:p>
-      <w:pPr>
-        <w:pStyle w:val="Textoindependiente"/>
+        <w:spacing w:after="120"/>
+        <w:ind w:left="1134" w:hanging="425"/>
+      </w:pPr>
+      <w:r>
+        <w:t>Las ejecuciones de pruebas de integración continua deberán resultar satisfactorias.</w:t>
+      </w:r>
+    </w:p>
+    <w:p>
+      <w:pPr>
         <w:numPr>
           <w:ilvl w:val="0"/>
-          <w:numId w:val="17"/>
+          <w:numId w:val="24"/>
         </w:numPr>
-        <w:spacing w:line="276" w:lineRule="auto"/>
-        <w:ind w:left="714" w:hanging="357"/>
-      </w:pPr>
-      <w:r>
-        <w:t>Entrega del producto software con las funcionalidades especificadas en el tiempo acordado.</w:t>
-      </w:r>
-    </w:p>
-    <w:p>
-      <w:pPr>
-        <w:pStyle w:val="Prrafodelista"/>
+        <w:spacing w:after="120"/>
+        <w:ind w:left="1134" w:hanging="425"/>
+      </w:pPr>
+      <w:r>
+        <w:t>Realizar consultas de las distintas versiones así como ver las diferencias entre las distintas versiones de cada uno de los artefactos o documentos relacionados al desarrollo del proyecto para saber qué cambió, cuándo cambió, quién lo cambió, y porqué lo cambió.</w:t>
+      </w:r>
+    </w:p>
+    <w:p>
+      <w:pPr>
         <w:numPr>
           <w:ilvl w:val="0"/>
-          <w:numId w:val="17"/>
+          <w:numId w:val="24"/>
         </w:numPr>
-        <w:spacing w:after="120" w:line="276" w:lineRule="auto"/>
-        <w:rPr>
-          <w:rFonts w:cs="Arial"/>
-        </w:rPr>
-      </w:pPr>
-      <w:r>
-        <w:rPr>
-          <w:rFonts w:cs="Arial"/>
-        </w:rPr>
-        <w:t>Desarrollo del</w:t>
-      </w:r>
-      <w:r>
-        <w:rPr>
-          <w:rFonts w:cs="Arial"/>
-        </w:rPr>
-        <w:t xml:space="preserve"> proyecto en dos ciclos académicos regulares</w:t>
-      </w:r>
-      <w:r>
-        <w:rPr>
-          <w:rFonts w:cs="Arial"/>
-        </w:rPr>
-        <w:t>.</w:t>
-      </w:r>
-    </w:p>
-    <w:p>
-      <w:pPr>
-        <w:pStyle w:val="Textoindependiente"/>
+        <w:spacing w:after="120"/>
+        <w:ind w:left="1134" w:hanging="425"/>
+      </w:pPr>
+      <w:r>
+        <w:t>Entrega del producto software con las funcionalidades especificadas en el tiempo acordado.</w:t>
+      </w:r>
+    </w:p>
+    <w:p>
+      <w:pPr>
         <w:numPr>
           <w:ilvl w:val="0"/>
-          <w:numId w:val="17"/>
+          <w:numId w:val="24"/>
         </w:numPr>
-        <w:spacing w:line="276" w:lineRule="auto"/>
-        <w:ind w:left="714" w:hanging="357"/>
+        <w:spacing w:after="120"/>
+        <w:ind w:left="1134" w:hanging="425"/>
       </w:pPr>
       <w:r>
         <w:t>El proyecto “Sistema Inteligente p</w:t>
@@ -4312,53 +4405,67 @@
         <w:t>ara Pronóstico de Partidos de Fú</w:t>
       </w:r>
       <w:r>
-        <w:t>tbol” se encuentre culminado y comprenda:</w:t>
-      </w:r>
-    </w:p>
-    <w:p>
-      <w:pPr>
-        <w:pStyle w:val="Textoindependiente"/>
-        <w:numPr>
-          <w:ilvl w:val="1"/>
-          <w:numId w:val="18"/>
-        </w:numPr>
-        <w:spacing w:line="276" w:lineRule="auto"/>
-      </w:pPr>
-      <w:r>
-        <w:t>El CD del producto software.</w:t>
-      </w:r>
-    </w:p>
-    <w:p>
-      <w:pPr>
-        <w:pStyle w:val="Textoindependiente"/>
-        <w:numPr>
-          <w:ilvl w:val="1"/>
-          <w:numId w:val="18"/>
-        </w:numPr>
-        <w:spacing w:line="276" w:lineRule="auto"/>
-      </w:pPr>
-      <w:r>
-        <w:t>La documentación relacionada al producto software.</w:t>
-      </w:r>
-    </w:p>
-    <w:p>
-      <w:pPr>
-        <w:pStyle w:val="Prrafodelista"/>
+        <w:t xml:space="preserve">tbol” se </w:t>
+      </w:r>
+      <w:r>
+        <w:t>encuentre culminado y comprenda:</w:t>
+      </w:r>
+    </w:p>
+    <w:p>
+      <w:pPr>
         <w:numPr>
           <w:ilvl w:val="0"/>
-          <w:numId w:val="17"/>
+          <w:numId w:val="24"/>
         </w:numPr>
-        <w:spacing w:after="120" w:line="276" w:lineRule="auto"/>
+        <w:spacing w:after="120"/>
+        <w:ind w:left="1429"/>
+      </w:pPr>
+      <w:r>
+        <w:t>El CD del producto</w:t>
+      </w:r>
+      <w:r>
+        <w:t>.</w:t>
+      </w:r>
+    </w:p>
+    <w:p>
+      <w:pPr>
+        <w:numPr>
+          <w:ilvl w:val="0"/>
+          <w:numId w:val="24"/>
+        </w:numPr>
+        <w:spacing w:after="120"/>
+        <w:ind w:left="1429"/>
+      </w:pPr>
+      <w:r>
+        <w:t xml:space="preserve">La documentación relacionada al </w:t>
+      </w:r>
+      <w:r>
+        <w:t>proyecto</w:t>
+      </w:r>
+      <w:r>
+        <w:t>.</w:t>
+      </w:r>
+    </w:p>
+    <w:p>
+      <w:pPr>
+        <w:numPr>
+          <w:ilvl w:val="0"/>
+          <w:numId w:val="24"/>
+        </w:numPr>
+        <w:spacing w:after="120"/>
+        <w:ind w:left="1429"/>
+      </w:pPr>
+      <w:r>
+        <w:t>Manuales relacionados al producto.</w:t>
+      </w:r>
+    </w:p>
+    <w:p>
+      <w:pPr>
+        <w:spacing w:line="276" w:lineRule="auto"/>
         <w:rPr>
           <w:rFonts w:cs="Arial"/>
         </w:rPr>
       </w:pPr>
-      <w:r>
-        <w:rPr>
-          <w:rFonts w:cs="Arial"/>
-        </w:rPr>
-        <w:t>Manuales relacionados al producto software.</w:t>
-      </w:r>
     </w:p>
     <w:p>
       <w:pPr>
@@ -4408,21 +4515,24 @@
         </w:numPr>
         <w:spacing w:line="240" w:lineRule="auto"/>
         <w:ind w:left="714" w:hanging="357"/>
-      </w:pPr>
-      <w:r>
+        <w:rPr>
+          <w:rFonts w:ascii="Calibri" w:hAnsi="Calibri" w:cs="Calibri"/>
+          <w:sz w:val="22"/>
+        </w:rPr>
+      </w:pPr>
+      <w:r>
+        <w:rPr>
+          <w:rFonts w:ascii="Calibri" w:hAnsi="Calibri" w:cs="Calibri"/>
+          <w:sz w:val="22"/>
+        </w:rPr>
         <w:t xml:space="preserve">Empleará </w:t>
       </w:r>
       <w:r>
-        <w:t xml:space="preserve">los datos relevantes de </w:t>
-      </w:r>
-      <w:r>
-        <w:t>los clubes</w:t>
-      </w:r>
-      <w:r>
-        <w:t>, tales como plantilla, torneos que disputa, posición en el torneo, partidos ganados, partidos perdidos, entre otros,</w:t>
-      </w:r>
-      <w:r>
-        <w:t xml:space="preserve"> que componen las ligas sobre las cuales se harán las pruebas de predicción.</w:t>
+        <w:rPr>
+          <w:rFonts w:ascii="Calibri" w:hAnsi="Calibri" w:cs="Calibri"/>
+          <w:sz w:val="22"/>
+        </w:rPr>
+        <w:t>los datos relevantes de los clubes, tales como plantilla, torneos que disputa, posición en el torneo, partidos ganados, partidos perdidos, entre otros, que componen las ligas sobre las cuales se harán las pruebas de predicción.</w:t>
       </w:r>
     </w:p>
     <w:p>
@@ -4434,21 +4544,24 @@
         </w:numPr>
         <w:spacing w:line="240" w:lineRule="auto"/>
         <w:ind w:left="714" w:hanging="357"/>
-      </w:pPr>
-      <w:r>
+        <w:rPr>
+          <w:rFonts w:ascii="Calibri" w:hAnsi="Calibri" w:cs="Calibri"/>
+          <w:sz w:val="22"/>
+        </w:rPr>
+      </w:pPr>
+      <w:r>
+        <w:rPr>
+          <w:rFonts w:ascii="Calibri" w:hAnsi="Calibri" w:cs="Calibri"/>
+          <w:sz w:val="22"/>
+        </w:rPr>
         <w:t>Empleará</w:t>
       </w:r>
       <w:r>
-        <w:t xml:space="preserve"> los datos relevantes de</w:t>
-      </w:r>
-      <w:r>
-        <w:t xml:space="preserve"> los jugadores</w:t>
-      </w:r>
-      <w:r>
-        <w:t>, tales como amonestaciones, talla, peso, partidos como titular, partidos como suplente empleado, edad, entre otros,</w:t>
-      </w:r>
-      <w:r>
-        <w:t xml:space="preserve"> de los clubes que formarán parte de las pruebas de predicción.</w:t>
+        <w:rPr>
+          <w:rFonts w:ascii="Calibri" w:hAnsi="Calibri" w:cs="Calibri"/>
+          <w:sz w:val="22"/>
+        </w:rPr>
+        <w:t xml:space="preserve"> los datos relevantes de los jugadores, tales como amonestaciones, talla, peso, partidos como titular, partidos como suplente empleado, edad, entre otros, de los clubes que formarán parte de las pruebas de predicción.</w:t>
       </w:r>
     </w:p>
     <w:p>
@@ -4460,14 +4573,30 @@
         </w:numPr>
         <w:spacing w:line="240" w:lineRule="auto"/>
         <w:ind w:left="714" w:hanging="357"/>
-      </w:pPr>
-      <w:r>
+        <w:rPr>
+          <w:rFonts w:ascii="Calibri" w:hAnsi="Calibri" w:cs="Calibri"/>
+          <w:sz w:val="22"/>
+        </w:rPr>
+      </w:pPr>
+      <w:r>
+        <w:rPr>
+          <w:rFonts w:ascii="Calibri" w:hAnsi="Calibri" w:cs="Calibri"/>
+          <w:sz w:val="22"/>
+        </w:rPr>
         <w:t>Gestionar</w:t>
       </w:r>
       <w:r>
+        <w:rPr>
+          <w:rFonts w:ascii="Calibri" w:hAnsi="Calibri" w:cs="Calibri"/>
+          <w:sz w:val="22"/>
+        </w:rPr>
         <w:t>á</w:t>
       </w:r>
       <w:r>
+        <w:rPr>
+          <w:rFonts w:ascii="Calibri" w:hAnsi="Calibri" w:cs="Calibri"/>
+          <w:sz w:val="22"/>
+        </w:rPr>
         <w:t xml:space="preserve"> las suspensiones de los jugadores de fútbol a lo largo de una temporada.</w:t>
       </w:r>
     </w:p>
@@ -4480,14 +4609,30 @@
         </w:numPr>
         <w:spacing w:line="240" w:lineRule="auto"/>
         <w:ind w:left="714" w:hanging="357"/>
-      </w:pPr>
-      <w:r>
+        <w:rPr>
+          <w:rFonts w:ascii="Calibri" w:hAnsi="Calibri" w:cs="Calibri"/>
+          <w:sz w:val="22"/>
+        </w:rPr>
+      </w:pPr>
+      <w:r>
+        <w:rPr>
+          <w:rFonts w:ascii="Calibri" w:hAnsi="Calibri" w:cs="Calibri"/>
+          <w:sz w:val="22"/>
+        </w:rPr>
         <w:t>Gestionar</w:t>
       </w:r>
       <w:r>
+        <w:rPr>
+          <w:rFonts w:ascii="Calibri" w:hAnsi="Calibri" w:cs="Calibri"/>
+          <w:sz w:val="22"/>
+        </w:rPr>
         <w:t>á</w:t>
       </w:r>
       <w:r>
+        <w:rPr>
+          <w:rFonts w:ascii="Calibri" w:hAnsi="Calibri" w:cs="Calibri"/>
+          <w:sz w:val="22"/>
+        </w:rPr>
         <w:t xml:space="preserve"> los fichajes o transferencia de jugadores entre clubes a lo largo de una temporada.</w:t>
       </w:r>
     </w:p>
@@ -4500,14 +4645,30 @@
         </w:numPr>
         <w:spacing w:line="240" w:lineRule="auto"/>
         <w:ind w:left="714" w:hanging="357"/>
-      </w:pPr>
-      <w:r>
+        <w:rPr>
+          <w:rFonts w:ascii="Calibri" w:hAnsi="Calibri" w:cs="Calibri"/>
+          <w:sz w:val="22"/>
+        </w:rPr>
+      </w:pPr>
+      <w:r>
+        <w:rPr>
+          <w:rFonts w:ascii="Calibri" w:hAnsi="Calibri" w:cs="Calibri"/>
+          <w:sz w:val="22"/>
+        </w:rPr>
         <w:t>Gestionar</w:t>
       </w:r>
       <w:r>
+        <w:rPr>
+          <w:rFonts w:ascii="Calibri" w:hAnsi="Calibri" w:cs="Calibri"/>
+          <w:sz w:val="22"/>
+        </w:rPr>
         <w:t>á</w:t>
       </w:r>
       <w:r>
+        <w:rPr>
+          <w:rFonts w:ascii="Calibri" w:hAnsi="Calibri" w:cs="Calibri"/>
+          <w:sz w:val="22"/>
+        </w:rPr>
         <w:t xml:space="preserve"> las posiciones de los clubes a lo largo de una temporada de las ligas que comprenderán el rango de pruebas.</w:t>
       </w:r>
     </w:p>
@@ -4520,14 +4681,30 @@
         </w:numPr>
         <w:spacing w:line="240" w:lineRule="auto"/>
         <w:ind w:left="714" w:hanging="357"/>
-      </w:pPr>
-      <w:r>
+        <w:rPr>
+          <w:rFonts w:ascii="Calibri" w:hAnsi="Calibri" w:cs="Calibri"/>
+          <w:sz w:val="22"/>
+        </w:rPr>
+      </w:pPr>
+      <w:r>
+        <w:rPr>
+          <w:rFonts w:ascii="Calibri" w:hAnsi="Calibri" w:cs="Calibri"/>
+          <w:sz w:val="22"/>
+        </w:rPr>
         <w:t>Gestionar</w:t>
       </w:r>
       <w:r>
+        <w:rPr>
+          <w:rFonts w:ascii="Calibri" w:hAnsi="Calibri" w:cs="Calibri"/>
+          <w:sz w:val="22"/>
+        </w:rPr>
         <w:t>á</w:t>
       </w:r>
       <w:r>
+        <w:rPr>
+          <w:rFonts w:ascii="Calibri" w:hAnsi="Calibri" w:cs="Calibri"/>
+          <w:sz w:val="22"/>
+        </w:rPr>
         <w:t xml:space="preserve"> los puntos obtenidos por los clubes en los partidos previos y que reflejen la racha que llevan.</w:t>
       </w:r>
     </w:p>
@@ -4540,14 +4717,30 @@
         </w:numPr>
         <w:spacing w:line="240" w:lineRule="auto"/>
         <w:ind w:left="714" w:hanging="357"/>
-      </w:pPr>
-      <w:r>
+        <w:rPr>
+          <w:rFonts w:ascii="Calibri" w:hAnsi="Calibri" w:cs="Calibri"/>
+          <w:sz w:val="22"/>
+        </w:rPr>
+      </w:pPr>
+      <w:r>
+        <w:rPr>
+          <w:rFonts w:ascii="Calibri" w:hAnsi="Calibri" w:cs="Calibri"/>
+          <w:sz w:val="22"/>
+        </w:rPr>
         <w:t>Gestionar</w:t>
       </w:r>
       <w:r>
+        <w:rPr>
+          <w:rFonts w:ascii="Calibri" w:hAnsi="Calibri" w:cs="Calibri"/>
+          <w:sz w:val="22"/>
+        </w:rPr>
         <w:t>á</w:t>
       </w:r>
       <w:r>
+        <w:rPr>
+          <w:rFonts w:ascii="Calibri" w:hAnsi="Calibri" w:cs="Calibri"/>
+          <w:sz w:val="22"/>
+        </w:rPr>
         <w:t xml:space="preserve"> los goles anotados por los clubes en los partidos previos y que reflejen la racha que llevan.</w:t>
       </w:r>
     </w:p>
@@ -4560,14 +4753,30 @@
         </w:numPr>
         <w:spacing w:line="240" w:lineRule="auto"/>
         <w:ind w:left="714" w:hanging="357"/>
-      </w:pPr>
-      <w:r>
+        <w:rPr>
+          <w:rFonts w:ascii="Calibri" w:hAnsi="Calibri" w:cs="Calibri"/>
+          <w:sz w:val="22"/>
+        </w:rPr>
+      </w:pPr>
+      <w:r>
+        <w:rPr>
+          <w:rFonts w:ascii="Calibri" w:hAnsi="Calibri" w:cs="Calibri"/>
+          <w:sz w:val="22"/>
+        </w:rPr>
         <w:t>Gestionar</w:t>
       </w:r>
       <w:r>
+        <w:rPr>
+          <w:rFonts w:ascii="Calibri" w:hAnsi="Calibri" w:cs="Calibri"/>
+          <w:sz w:val="22"/>
+        </w:rPr>
         <w:t>á</w:t>
       </w:r>
       <w:r>
+        <w:rPr>
+          <w:rFonts w:ascii="Calibri" w:hAnsi="Calibri" w:cs="Calibri"/>
+          <w:sz w:val="22"/>
+        </w:rPr>
         <w:t xml:space="preserve"> los goles encajados o permitidos por los clubes en los partidos previos y que reflejen la racha que llevan.</w:t>
       </w:r>
     </w:p>
@@ -4580,14 +4789,30 @@
         </w:numPr>
         <w:spacing w:line="240" w:lineRule="auto"/>
         <w:ind w:left="714" w:hanging="357"/>
-      </w:pPr>
-      <w:r>
+        <w:rPr>
+          <w:rFonts w:ascii="Calibri" w:hAnsi="Calibri" w:cs="Calibri"/>
+          <w:sz w:val="22"/>
+        </w:rPr>
+      </w:pPr>
+      <w:r>
+        <w:rPr>
+          <w:rFonts w:ascii="Calibri" w:hAnsi="Calibri" w:cs="Calibri"/>
+          <w:sz w:val="22"/>
+        </w:rPr>
         <w:t>Gestionar</w:t>
       </w:r>
       <w:r>
+        <w:rPr>
+          <w:rFonts w:ascii="Calibri" w:hAnsi="Calibri" w:cs="Calibri"/>
+          <w:sz w:val="22"/>
+        </w:rPr>
         <w:t>á</w:t>
       </w:r>
       <w:r>
+        <w:rPr>
+          <w:rFonts w:ascii="Calibri" w:hAnsi="Calibri" w:cs="Calibri"/>
+          <w:sz w:val="22"/>
+        </w:rPr>
         <w:t xml:space="preserve"> un ranking de clubes a nivel mundial.</w:t>
       </w:r>
     </w:p>
@@ -4600,14 +4825,30 @@
         </w:numPr>
         <w:spacing w:line="240" w:lineRule="auto"/>
         <w:ind w:left="714" w:hanging="357"/>
-      </w:pPr>
-      <w:r>
+        <w:rPr>
+          <w:rFonts w:ascii="Calibri" w:hAnsi="Calibri" w:cs="Calibri"/>
+          <w:sz w:val="22"/>
+        </w:rPr>
+      </w:pPr>
+      <w:r>
+        <w:rPr>
+          <w:rFonts w:ascii="Calibri" w:hAnsi="Calibri" w:cs="Calibri"/>
+          <w:sz w:val="22"/>
+        </w:rPr>
         <w:t>Manejar</w:t>
       </w:r>
       <w:r>
+        <w:rPr>
+          <w:rFonts w:ascii="Calibri" w:hAnsi="Calibri" w:cs="Calibri"/>
+          <w:sz w:val="22"/>
+        </w:rPr>
         <w:t>á</w:t>
       </w:r>
       <w:r>
+        <w:rPr>
+          <w:rFonts w:ascii="Calibri" w:hAnsi="Calibri" w:cs="Calibri"/>
+          <w:sz w:val="22"/>
+        </w:rPr>
         <w:t xml:space="preserve"> los promedios de edades de los clubes así como del equipo que frecuentemente es titular.</w:t>
       </w:r>
     </w:p>
@@ -4622,14 +4863,33 @@
         <w:ind w:left="714" w:hanging="357"/>
       </w:pPr>
       <w:r>
+        <w:rPr>
+          <w:rFonts w:ascii="Calibri" w:hAnsi="Calibri" w:cs="Calibri"/>
+          <w:sz w:val="22"/>
+        </w:rPr>
         <w:t>Elaborar</w:t>
       </w:r>
       <w:r>
+        <w:rPr>
+          <w:rFonts w:ascii="Calibri" w:hAnsi="Calibri" w:cs="Calibri"/>
+          <w:sz w:val="22"/>
+        </w:rPr>
         <w:t>á</w:t>
       </w:r>
       <w:r>
+        <w:rPr>
+          <w:rFonts w:ascii="Calibri" w:hAnsi="Calibri" w:cs="Calibri"/>
+          <w:sz w:val="22"/>
+        </w:rPr>
         <w:t xml:space="preserve"> los manuales de uso del sistema inteligente.</w:t>
       </w:r>
+    </w:p>
+    <w:p>
+      <w:pPr>
+        <w:pStyle w:val="Textoindependiente"/>
+        <w:spacing w:line="240" w:lineRule="auto"/>
+        <w:ind w:left="0"/>
+      </w:pPr>
     </w:p>
     <w:p>
       <w:pPr>
@@ -4653,11 +4913,23 @@
         </w:numPr>
         <w:spacing w:line="240" w:lineRule="auto"/>
         <w:ind w:left="714" w:hanging="357"/>
-      </w:pPr>
-      <w:r>
+        <w:rPr>
+          <w:rFonts w:ascii="Calibri" w:hAnsi="Calibri" w:cs="Calibri"/>
+          <w:sz w:val="22"/>
+        </w:rPr>
+      </w:pPr>
+      <w:r>
+        <w:rPr>
+          <w:rFonts w:ascii="Calibri" w:hAnsi="Calibri" w:cs="Calibri"/>
+          <w:sz w:val="22"/>
+        </w:rPr>
         <w:t>No empleará u</w:t>
       </w:r>
       <w:r>
+        <w:rPr>
+          <w:rFonts w:ascii="Calibri" w:hAnsi="Calibri" w:cs="Calibri"/>
+          <w:sz w:val="22"/>
+        </w:rPr>
         <w:t>n análisis estadístico para pronosticar el resultado de un partido de fútbol.</w:t>
       </w:r>
     </w:p>
@@ -4670,11 +4942,23 @@
         </w:numPr>
         <w:spacing w:line="240" w:lineRule="auto"/>
         <w:ind w:left="714" w:hanging="357"/>
-      </w:pPr>
-      <w:r>
+        <w:rPr>
+          <w:rFonts w:ascii="Calibri" w:hAnsi="Calibri" w:cs="Calibri"/>
+          <w:sz w:val="22"/>
+        </w:rPr>
+      </w:pPr>
+      <w:r>
+        <w:rPr>
+          <w:rFonts w:ascii="Calibri" w:hAnsi="Calibri" w:cs="Calibri"/>
+          <w:sz w:val="22"/>
+        </w:rPr>
         <w:t>No empleará u</w:t>
       </w:r>
       <w:r>
+        <w:rPr>
+          <w:rFonts w:ascii="Calibri" w:hAnsi="Calibri" w:cs="Calibri"/>
+          <w:sz w:val="22"/>
+        </w:rPr>
         <w:t>n análisis del estado emocional de un jugador para pronosticar el resultado de un partido de fútbol.</w:t>
       </w:r>
     </w:p>
@@ -4687,11 +4971,23 @@
         </w:numPr>
         <w:spacing w:line="240" w:lineRule="auto"/>
         <w:ind w:left="714" w:hanging="357"/>
-      </w:pPr>
-      <w:r>
+        <w:rPr>
+          <w:rFonts w:ascii="Calibri" w:hAnsi="Calibri" w:cs="Calibri"/>
+          <w:sz w:val="22"/>
+        </w:rPr>
+      </w:pPr>
+      <w:r>
+        <w:rPr>
+          <w:rFonts w:ascii="Calibri" w:hAnsi="Calibri" w:cs="Calibri"/>
+          <w:sz w:val="22"/>
+        </w:rPr>
         <w:t>No empleará u</w:t>
       </w:r>
       <w:r>
+        <w:rPr>
+          <w:rFonts w:ascii="Calibri" w:hAnsi="Calibri" w:cs="Calibri"/>
+          <w:sz w:val="22"/>
+        </w:rPr>
         <w:t>n análisis del comportamiento de los réferis de un partido de fútbol.</w:t>
       </w:r>
     </w:p>
@@ -4704,21 +5000,42 @@
         </w:numPr>
         <w:spacing w:line="240" w:lineRule="auto"/>
         <w:ind w:left="714" w:hanging="357"/>
-      </w:pPr>
-      <w:r>
+        <w:rPr>
+          <w:rFonts w:ascii="Calibri" w:hAnsi="Calibri" w:cs="Calibri"/>
+          <w:sz w:val="22"/>
+        </w:rPr>
+      </w:pPr>
+      <w:r>
+        <w:rPr>
+          <w:rFonts w:ascii="Calibri" w:hAnsi="Calibri" w:cs="Calibri"/>
+          <w:sz w:val="22"/>
+        </w:rPr>
         <w:t>No se soportará</w:t>
       </w:r>
       <w:r>
+        <w:rPr>
+          <w:rFonts w:ascii="Calibri" w:hAnsi="Calibri" w:cs="Calibri"/>
+          <w:sz w:val="22"/>
+        </w:rPr>
         <w:t xml:space="preserve"> </w:t>
       </w:r>
       <w:r>
+        <w:rPr>
+          <w:rFonts w:ascii="Calibri" w:hAnsi="Calibri" w:cs="Calibri"/>
+          <w:sz w:val="22"/>
+        </w:rPr>
         <w:t xml:space="preserve">ni se hará el </w:t>
       </w:r>
       <w:r>
+        <w:rPr>
+          <w:rFonts w:ascii="Calibri" w:hAnsi="Calibri" w:cs="Calibri"/>
+          <w:sz w:val="22"/>
+        </w:rPr>
         <w:t>mantenimiento del producto luego del despliegue.</w:t>
       </w:r>
     </w:p>
     <w:p/>
+    <w:p/>
     <w:p>
       <w:pPr>
         <w:pStyle w:val="Ttulo2"/>
@@ -4734,6 +5051,13 @@
         <w:t>Suposiciones y Restricciones</w:t>
       </w:r>
       <w:bookmarkEnd w:id="19"/>
+    </w:p>
+    <w:p>
+      <w:pPr>
+        <w:rPr>
+          <w:lang w:val="es-PE"/>
+        </w:rPr>
+      </w:pPr>
     </w:p>
     <w:p>
       <w:pPr>
@@ -4744,8 +5068,9 @@
     </w:p>
     <w:tbl>
       <w:tblPr>
-        <w:tblW w:w="8751" w:type="dxa"/>
+        <w:tblW w:w="8360" w:type="dxa"/>
         <w:jc w:val="center"/>
+        <w:tblInd w:w="340" w:type="dxa"/>
         <w:tblBorders>
           <w:top w:val="single" w:sz="8" w:space="0" w:color="4F81BD"/>
           <w:left w:val="single" w:sz="8" w:space="0" w:color="4F81BD"/>
@@ -4756,8 +5081,8 @@
         <w:tblLook w:val="0000" w:firstRow="0" w:lastRow="0" w:firstColumn="0" w:lastColumn="0" w:noHBand="0" w:noVBand="0"/>
       </w:tblPr>
       <w:tblGrid>
-        <w:gridCol w:w="2346"/>
-        <w:gridCol w:w="6405"/>
+        <w:gridCol w:w="2485"/>
+        <w:gridCol w:w="5875"/>
       </w:tblGrid>
       <w:tr>
         <w:trPr>
@@ -4765,7 +5090,7 @@
         </w:trPr>
         <w:tc>
           <w:tcPr>
-            <w:tcW w:w="2346" w:type="dxa"/>
+            <w:tcW w:w="2485" w:type="dxa"/>
             <w:tcBorders>
               <w:top w:val="single" w:sz="8" w:space="0" w:color="4F81BD"/>
               <w:left w:val="single" w:sz="8" w:space="0" w:color="4F81BD"/>
@@ -4789,7 +5114,7 @@
         </w:tc>
         <w:tc>
           <w:tcPr>
-            <w:tcW w:w="6405" w:type="dxa"/>
+            <w:tcW w:w="5875" w:type="dxa"/>
             <w:tcBorders>
               <w:top w:val="single" w:sz="8" w:space="0" w:color="4F81BD"/>
               <w:left w:val="single" w:sz="8" w:space="0" w:color="4F81BD"/>
@@ -4820,7 +5145,7 @@
         </w:trPr>
         <w:tc>
           <w:tcPr>
-            <w:tcW w:w="2346" w:type="dxa"/>
+            <w:tcW w:w="2485" w:type="dxa"/>
             <w:tcBorders>
               <w:left w:val="single" w:sz="8" w:space="0" w:color="4F81BD"/>
             </w:tcBorders>
@@ -4828,6 +5153,11 @@
           <w:p>
             <w:pPr>
               <w:jc w:val="left"/>
+            </w:pPr>
+          </w:p>
+          <w:p>
+            <w:pPr>
+              <w:jc w:val="left"/>
               <w:rPr>
                 <w:rFonts w:ascii="Times New Roman" w:hAnsi="Times New Roman"/>
                 <w:color w:val="0000FF"/>
@@ -4841,11 +5171,12 @@
         </w:tc>
         <w:tc>
           <w:tcPr>
-            <w:tcW w:w="6405" w:type="dxa"/>
+            <w:tcW w:w="5875" w:type="dxa"/>
             <w:tcBorders>
               <w:left w:val="single" w:sz="8" w:space="0" w:color="4F81BD"/>
             </w:tcBorders>
           </w:tcPr>
+          <w:p/>
           <w:p>
             <w:r>
               <w:t>La liga española 2010/2011 será utilizada como liga de prueba para el entrenamiento del sistema.</w:t>
@@ -4860,7 +5191,7 @@
         </w:trPr>
         <w:tc>
           <w:tcPr>
-            <w:tcW w:w="2346" w:type="dxa"/>
+            <w:tcW w:w="2485" w:type="dxa"/>
             <w:tcBorders>
               <w:left w:val="single" w:sz="8" w:space="0" w:color="4F81BD"/>
             </w:tcBorders>
@@ -4923,11 +5254,6 @@
             <w:pPr>
               <w:jc w:val="left"/>
             </w:pPr>
-          </w:p>
-          <w:p>
-            <w:pPr>
-              <w:jc w:val="left"/>
-            </w:pPr>
             <w:r>
               <w:t>Horas de labores</w:t>
             </w:r>
@@ -4935,7 +5261,7 @@
         </w:tc>
         <w:tc>
           <w:tcPr>
-            <w:tcW w:w="6405" w:type="dxa"/>
+            <w:tcW w:w="5875" w:type="dxa"/>
             <w:tcBorders>
               <w:left w:val="single" w:sz="8" w:space="0" w:color="4F81BD"/>
             </w:tcBorders>
@@ -5000,7 +5326,7 @@
         </w:trPr>
         <w:tc>
           <w:tcPr>
-            <w:tcW w:w="2346" w:type="dxa"/>
+            <w:tcW w:w="2485" w:type="dxa"/>
             <w:tcBorders>
               <w:left w:val="single" w:sz="8" w:space="0" w:color="4F81BD"/>
             </w:tcBorders>
@@ -5013,7 +5339,7 @@
         </w:tc>
         <w:tc>
           <w:tcPr>
-            <w:tcW w:w="6405" w:type="dxa"/>
+            <w:tcW w:w="5875" w:type="dxa"/>
             <w:tcBorders>
               <w:left w:val="single" w:sz="8" w:space="0" w:color="4F81BD"/>
             </w:tcBorders>
@@ -5029,10 +5355,18 @@
         </w:rPr>
       </w:pPr>
     </w:p>
+    <w:p>
+      <w:pPr>
+        <w:rPr>
+          <w:lang w:val="es-PE"/>
+        </w:rPr>
+      </w:pPr>
+    </w:p>
     <w:tbl>
       <w:tblPr>
-        <w:tblW w:w="8744" w:type="dxa"/>
+        <w:tblW w:w="8406" w:type="dxa"/>
         <w:jc w:val="center"/>
+        <w:tblInd w:w="194" w:type="dxa"/>
         <w:tblBorders>
           <w:top w:val="single" w:sz="8" w:space="0" w:color="4F81BD"/>
           <w:left w:val="single" w:sz="8" w:space="0" w:color="4F81BD"/>
@@ -5043,8 +5377,8 @@
         <w:tblLook w:val="0000" w:firstRow="0" w:lastRow="0" w:firstColumn="0" w:lastColumn="0" w:noHBand="0" w:noVBand="0"/>
       </w:tblPr>
       <w:tblGrid>
-        <w:gridCol w:w="2339"/>
-        <w:gridCol w:w="6405"/>
+        <w:gridCol w:w="2470"/>
+        <w:gridCol w:w="5936"/>
       </w:tblGrid>
       <w:tr>
         <w:trPr>
@@ -5052,7 +5386,7 @@
         </w:trPr>
         <w:tc>
           <w:tcPr>
-            <w:tcW w:w="2339" w:type="dxa"/>
+            <w:tcW w:w="2470" w:type="dxa"/>
             <w:tcBorders>
               <w:top w:val="single" w:sz="8" w:space="0" w:color="4F81BD"/>
               <w:left w:val="single" w:sz="8" w:space="0" w:color="4F81BD"/>
@@ -5076,7 +5410,7 @@
         </w:tc>
         <w:tc>
           <w:tcPr>
-            <w:tcW w:w="6405" w:type="dxa"/>
+            <w:tcW w:w="5936" w:type="dxa"/>
             <w:tcBorders>
               <w:top w:val="single" w:sz="8" w:space="0" w:color="4F81BD"/>
               <w:left w:val="single" w:sz="8" w:space="0" w:color="4F81BD"/>
@@ -5107,7 +5441,7 @@
         </w:trPr>
         <w:tc>
           <w:tcPr>
-            <w:tcW w:w="2339" w:type="dxa"/>
+            <w:tcW w:w="2470" w:type="dxa"/>
             <w:tcBorders>
               <w:left w:val="single" w:sz="8" w:space="0" w:color="4F81BD"/>
             </w:tcBorders>
@@ -5115,6 +5449,11 @@
           <w:p>
             <w:pPr>
               <w:jc w:val="left"/>
+            </w:pPr>
+          </w:p>
+          <w:p>
+            <w:pPr>
+              <w:jc w:val="left"/>
               <w:rPr>
                 <w:rFonts w:ascii="Times New Roman" w:hAnsi="Times New Roman"/>
                 <w:color w:val="0000FF"/>
@@ -5128,11 +5467,12 @@
         </w:tc>
         <w:tc>
           <w:tcPr>
-            <w:tcW w:w="6405" w:type="dxa"/>
+            <w:tcW w:w="5936" w:type="dxa"/>
             <w:tcBorders>
               <w:left w:val="single" w:sz="8" w:space="0" w:color="4F81BD"/>
             </w:tcBorders>
           </w:tcPr>
+          <w:p/>
           <w:p>
             <w:r>
               <w:t xml:space="preserve">El producto software se construirá </w:t>
@@ -5153,7 +5493,7 @@
         </w:trPr>
         <w:tc>
           <w:tcPr>
-            <w:tcW w:w="2339" w:type="dxa"/>
+            <w:tcW w:w="2470" w:type="dxa"/>
             <w:tcBorders>
               <w:left w:val="single" w:sz="8" w:space="0" w:color="4F81BD"/>
             </w:tcBorders>
@@ -5197,7 +5537,7 @@
         </w:tc>
         <w:tc>
           <w:tcPr>
-            <w:tcW w:w="6405" w:type="dxa"/>
+            <w:tcW w:w="5936" w:type="dxa"/>
             <w:tcBorders>
               <w:left w:val="single" w:sz="8" w:space="0" w:color="4F81BD"/>
             </w:tcBorders>
@@ -5226,7 +5566,7 @@
         </w:trPr>
         <w:tc>
           <w:tcPr>
-            <w:tcW w:w="2339" w:type="dxa"/>
+            <w:tcW w:w="2470" w:type="dxa"/>
             <w:tcBorders>
               <w:left w:val="single" w:sz="8" w:space="0" w:color="4F81BD"/>
             </w:tcBorders>
@@ -5239,7 +5579,7 @@
         </w:tc>
         <w:tc>
           <w:tcPr>
-            <w:tcW w:w="6405" w:type="dxa"/>
+            <w:tcW w:w="5936" w:type="dxa"/>
             <w:tcBorders>
               <w:left w:val="single" w:sz="8" w:space="0" w:color="4F81BD"/>
             </w:tcBorders>
@@ -5250,6 +5590,62 @@
     </w:tbl>
     <w:p>
       <w:pPr>
+        <w:rPr>
+          <w:lang w:val="es-PE"/>
+        </w:rPr>
+      </w:pPr>
+    </w:p>
+    <w:p>
+      <w:pPr>
+        <w:rPr>
+          <w:lang w:val="es-PE"/>
+        </w:rPr>
+      </w:pPr>
+    </w:p>
+    <w:p>
+      <w:pPr>
+        <w:rPr>
+          <w:lang w:val="es-PE"/>
+        </w:rPr>
+      </w:pPr>
+    </w:p>
+    <w:p>
+      <w:pPr>
+        <w:rPr>
+          <w:lang w:val="es-PE"/>
+        </w:rPr>
+      </w:pPr>
+    </w:p>
+    <w:p>
+      <w:pPr>
+        <w:rPr>
+          <w:lang w:val="es-PE"/>
+        </w:rPr>
+      </w:pPr>
+    </w:p>
+    <w:p>
+      <w:pPr>
+        <w:rPr>
+          <w:lang w:val="es-PE"/>
+        </w:rPr>
+      </w:pPr>
+    </w:p>
+    <w:p>
+      <w:pPr>
+        <w:rPr>
+          <w:lang w:val="es-PE"/>
+        </w:rPr>
+      </w:pPr>
+    </w:p>
+    <w:p>
+      <w:pPr>
+        <w:rPr>
+          <w:lang w:val="es-PE"/>
+        </w:rPr>
+      </w:pPr>
+    </w:p>
+    <w:p>
+      <w:pPr>
         <w:pStyle w:val="Ttulo1"/>
         <w:spacing w:before="240" w:after="240"/>
         <w:ind w:left="590" w:hanging="590"/>
@@ -5264,23 +5660,10 @@
           <w:sz w:val="26"/>
           <w:szCs w:val="26"/>
         </w:rPr>
-        <w:t>Organización</w:t>
-      </w:r>
-      <w:r>
-        <w:rPr>
-          <w:sz w:val="26"/>
-          <w:szCs w:val="26"/>
-        </w:rPr>
-        <w:t xml:space="preserve"> DEl Proyecto</w:t>
+        <w:t>Organización DEl Proyecto</w:t>
       </w:r>
       <w:bookmarkEnd w:id="20"/>
     </w:p>
-    <w:p>
-      <w:r>
-        <w:t>[En este acápite se incluyen todos los detalles de organización del proyecto]</w:t>
-      </w:r>
-    </w:p>
-    <w:p/>
     <w:p>
       <w:pPr>
         <w:pStyle w:val="Ttulo2"/>
@@ -5306,7 +5689,7 @@
     </w:p>
     <w:tbl>
       <w:tblPr>
-        <w:tblW w:w="8505" w:type="dxa"/>
+        <w:tblW w:w="8364" w:type="dxa"/>
         <w:jc w:val="center"/>
         <w:tblInd w:w="115" w:type="dxa"/>
         <w:tblBorders>
@@ -5321,8 +5704,8 @@
       </w:tblPr>
       <w:tblGrid>
         <w:gridCol w:w="2127"/>
-        <w:gridCol w:w="2127"/>
-        <w:gridCol w:w="4251"/>
+        <w:gridCol w:w="2187"/>
+        <w:gridCol w:w="4050"/>
       </w:tblGrid>
       <w:tr>
         <w:trPr>
@@ -5361,7 +5744,7 @@
         </w:tc>
         <w:tc>
           <w:tcPr>
-            <w:tcW w:w="2127" w:type="dxa"/>
+            <w:tcW w:w="2187" w:type="dxa"/>
             <w:shd w:val="clear" w:color="auto" w:fill="DBE5F1"/>
             <w:tcMar>
               <w:top w:w="43" w:type="dxa"/>
@@ -5391,7 +5774,7 @@
         </w:tc>
         <w:tc>
           <w:tcPr>
-            <w:tcW w:w="4251" w:type="dxa"/>
+            <w:tcW w:w="4050" w:type="dxa"/>
             <w:shd w:val="clear" w:color="auto" w:fill="DBE5F1"/>
             <w:tcMar>
               <w:top w:w="43" w:type="dxa"/>
@@ -5450,6 +5833,270 @@
         </w:tc>
         <w:tc>
           <w:tcPr>
+            <w:tcW w:w="2187" w:type="dxa"/>
+            <w:tcMar>
+              <w:top w:w="43" w:type="dxa"/>
+              <w:left w:w="115" w:type="dxa"/>
+              <w:bottom w:w="43" w:type="dxa"/>
+              <w:right w:w="115" w:type="dxa"/>
+            </w:tcMar>
+          </w:tcPr>
+          <w:p>
+            <w:r>
+              <w:t>Jorge Cabrera</w:t>
+            </w:r>
+          </w:p>
+          <w:p>
+            <w:r>
+              <w:t>María Hilda Bermejo</w:t>
+            </w:r>
+          </w:p>
+          <w:p>
+            <w:r>
+              <w:t>Rosario Villalta</w:t>
+            </w:r>
+          </w:p>
+          <w:p>
+            <w:r>
+              <w:t>Amanda Sánchez</w:t>
+            </w:r>
+          </w:p>
+        </w:tc>
+        <w:tc>
+          <w:tcPr>
+            <w:tcW w:w="4050" w:type="dxa"/>
+            <w:tcMar>
+              <w:top w:w="43" w:type="dxa"/>
+              <w:left w:w="115" w:type="dxa"/>
+              <w:bottom w:w="43" w:type="dxa"/>
+              <w:right w:w="115" w:type="dxa"/>
+            </w:tcMar>
+          </w:tcPr>
+          <w:p>
+            <w:pPr>
+              <w:rPr>
+                <w:rFonts w:cs="Arial"/>
+                <w:color w:val="000000"/>
+                <w:szCs w:val="24"/>
+                <w:lang w:val="es-PE" w:eastAsia="es-PE"/>
+              </w:rPr>
+            </w:pPr>
+            <w:r>
+              <w:rPr>
+                <w:rFonts w:cs="Arial"/>
+                <w:color w:val="000000"/>
+                <w:szCs w:val="24"/>
+                <w:lang w:val="es-PE" w:eastAsia="es-PE"/>
+              </w:rPr>
+              <w:t>Personas encargadas de establecer</w:t>
+            </w:r>
+            <w:r>
+              <w:rPr>
+                <w:rFonts w:cs="Arial"/>
+                <w:color w:val="000000"/>
+                <w:szCs w:val="24"/>
+                <w:lang w:val="es-PE" w:eastAsia="es-PE"/>
+              </w:rPr>
+              <w:t>:</w:t>
+            </w:r>
+            <w:r>
+              <w:rPr>
+                <w:rFonts w:cs="Arial"/>
+                <w:color w:val="000000"/>
+                <w:szCs w:val="24"/>
+                <w:lang w:val="es-PE" w:eastAsia="es-PE"/>
+              </w:rPr>
+              <w:t xml:space="preserve"> </w:t>
+            </w:r>
+          </w:p>
+          <w:p>
+            <w:pPr>
+              <w:numPr>
+                <w:ilvl w:val="0"/>
+                <w:numId w:val="25"/>
+              </w:numPr>
+              <w:rPr>
+                <w:rFonts w:cs="Arial"/>
+                <w:color w:val="000000"/>
+                <w:szCs w:val="24"/>
+                <w:lang w:val="es-PE" w:eastAsia="es-PE"/>
+              </w:rPr>
+            </w:pPr>
+            <w:r>
+              <w:rPr>
+                <w:rFonts w:cs="Arial"/>
+                <w:color w:val="000000"/>
+                <w:szCs w:val="24"/>
+                <w:lang w:val="es-PE" w:eastAsia="es-PE"/>
+              </w:rPr>
+              <w:t>El plan estratégico</w:t>
+            </w:r>
+          </w:p>
+          <w:p>
+            <w:pPr>
+              <w:numPr>
+                <w:ilvl w:val="0"/>
+                <w:numId w:val="25"/>
+              </w:numPr>
+              <w:rPr>
+                <w:rFonts w:cs="Arial"/>
+                <w:color w:val="000000"/>
+                <w:szCs w:val="24"/>
+                <w:lang w:val="es-PE" w:eastAsia="es-PE"/>
+              </w:rPr>
+            </w:pPr>
+            <w:r>
+              <w:rPr>
+                <w:rFonts w:cs="Arial"/>
+                <w:color w:val="000000"/>
+                <w:szCs w:val="24"/>
+                <w:lang w:val="es-PE" w:eastAsia="es-PE"/>
+              </w:rPr>
+              <w:t>L</w:t>
+            </w:r>
+            <w:r>
+              <w:rPr>
+                <w:rFonts w:cs="Arial"/>
+                <w:color w:val="000000"/>
+                <w:szCs w:val="24"/>
+                <w:lang w:val="es-PE" w:eastAsia="es-PE"/>
+              </w:rPr>
+              <w:t xml:space="preserve">a aprobación </w:t>
+            </w:r>
+            <w:r>
+              <w:rPr>
+                <w:rFonts w:cs="Arial"/>
+                <w:color w:val="000000"/>
+                <w:szCs w:val="24"/>
+                <w:lang w:val="es-PE" w:eastAsia="es-PE"/>
+              </w:rPr>
+              <w:t>de las propuestas de proyectos</w:t>
+            </w:r>
+          </w:p>
+          <w:p>
+            <w:pPr>
+              <w:numPr>
+                <w:ilvl w:val="0"/>
+                <w:numId w:val="25"/>
+              </w:numPr>
+              <w:rPr>
+                <w:rFonts w:cs="Arial"/>
+                <w:color w:val="000000"/>
+                <w:szCs w:val="24"/>
+                <w:lang w:val="es-PE" w:eastAsia="es-PE"/>
+              </w:rPr>
+            </w:pPr>
+            <w:r>
+              <w:rPr>
+                <w:rFonts w:cs="Arial"/>
+                <w:color w:val="000000"/>
+                <w:szCs w:val="24"/>
+                <w:lang w:val="es-PE" w:eastAsia="es-PE"/>
+              </w:rPr>
+              <w:t>D</w:t>
+            </w:r>
+            <w:r>
+              <w:rPr>
+                <w:rFonts w:cs="Arial"/>
+                <w:color w:val="000000"/>
+                <w:szCs w:val="24"/>
+                <w:lang w:val="es-PE" w:eastAsia="es-PE"/>
+              </w:rPr>
+              <w:t>ecidir la continuidad de los proyectos</w:t>
+            </w:r>
+          </w:p>
+          <w:p>
+            <w:pPr>
+              <w:numPr>
+                <w:ilvl w:val="0"/>
+                <w:numId w:val="25"/>
+              </w:numPr>
+              <w:rPr>
+                <w:rFonts w:cs="Arial"/>
+                <w:color w:val="000000"/>
+                <w:szCs w:val="24"/>
+                <w:lang w:val="es-PE" w:eastAsia="es-PE"/>
+              </w:rPr>
+            </w:pPr>
+            <w:r>
+              <w:rPr>
+                <w:rFonts w:cs="Arial"/>
+                <w:color w:val="000000"/>
+                <w:szCs w:val="24"/>
+                <w:lang w:val="es-PE" w:eastAsia="es-PE"/>
+              </w:rPr>
+              <w:t>Aprobar las contrataciones</w:t>
+            </w:r>
+          </w:p>
+          <w:p>
+            <w:pPr>
+              <w:numPr>
+                <w:ilvl w:val="0"/>
+                <w:numId w:val="25"/>
+              </w:numPr>
+              <w:rPr>
+                <w:rFonts w:cs="Arial"/>
+                <w:color w:val="000000"/>
+                <w:szCs w:val="24"/>
+                <w:lang w:val="es-PE" w:eastAsia="es-PE"/>
+              </w:rPr>
+            </w:pPr>
+            <w:r>
+              <w:rPr>
+                <w:rFonts w:cs="Arial"/>
+                <w:color w:val="000000"/>
+                <w:szCs w:val="24"/>
+                <w:lang w:val="es-PE" w:eastAsia="es-PE"/>
+              </w:rPr>
+              <w:t>C</w:t>
+            </w:r>
+            <w:r>
+              <w:rPr>
+                <w:rFonts w:cs="Arial"/>
+                <w:color w:val="000000"/>
+                <w:szCs w:val="24"/>
+                <w:lang w:val="es-PE" w:eastAsia="es-PE"/>
+              </w:rPr>
+              <w:t>ontrolar el cumplimiento de las metas</w:t>
+            </w:r>
+          </w:p>
+          <w:p>
+            <w:pPr>
+              <w:numPr>
+                <w:ilvl w:val="0"/>
+                <w:numId w:val="25"/>
+              </w:numPr>
+              <w:rPr>
+                <w:lang w:val="es-PE"/>
+              </w:rPr>
+            </w:pPr>
+            <w:r>
+              <w:rPr>
+                <w:rFonts w:cs="Arial"/>
+                <w:color w:val="000000"/>
+                <w:szCs w:val="24"/>
+                <w:lang w:val="es-PE" w:eastAsia="es-PE"/>
+              </w:rPr>
+              <w:t>S</w:t>
+            </w:r>
+            <w:r>
+              <w:rPr>
+                <w:rFonts w:cs="Arial"/>
+                <w:color w:val="000000"/>
+                <w:szCs w:val="24"/>
+                <w:lang w:val="es-PE" w:eastAsia="es-PE"/>
+              </w:rPr>
+              <w:t>upervisar la marcha de las distintas organizaciones</w:t>
+            </w:r>
+          </w:p>
+        </w:tc>
+      </w:tr>
+      <w:tr>
+        <w:trPr>
+          <w:jc w:val="center"/>
+        </w:trPr>
+        <w:tc>
+          <w:tcPr>
             <w:tcW w:w="2127" w:type="dxa"/>
             <w:tcMar>
               <w:top w:w="43" w:type="dxa"/>
@@ -5459,29 +6106,22 @@
             </w:tcMar>
           </w:tcPr>
           <w:p>
-            <w:r>
-              <w:t>Jorge Cabrera</w:t>
-            </w:r>
-          </w:p>
-          <w:p>
-            <w:r>
-              <w:t>María Hilda Bermejo</w:t>
-            </w:r>
-          </w:p>
-          <w:p>
-            <w:r>
-              <w:t>Rosario Villalta</w:t>
-            </w:r>
-          </w:p>
-          <w:p>
-            <w:r>
-              <w:t>Amanda Sánchez</w:t>
-            </w:r>
-          </w:p>
-        </w:tc>
-        <w:tc>
-          <w:tcPr>
-            <w:tcW w:w="4251" w:type="dxa"/>
+            <w:pPr>
+              <w:rPr>
+                <w:lang w:val="es-PE"/>
+              </w:rPr>
+            </w:pPr>
+            <w:r>
+              <w:rPr>
+                <w:lang w:val="es-PE" w:eastAsia="es-PE"/>
+              </w:rPr>
+              <w:t>Gerente General</w:t>
+            </w:r>
+          </w:p>
+        </w:tc>
+        <w:tc>
+          <w:tcPr>
+            <w:tcW w:w="2187" w:type="dxa"/>
             <w:tcMar>
               <w:top w:w="43" w:type="dxa"/>
               <w:left w:w="115" w:type="dxa"/>
@@ -5497,12 +6137,36 @@
             </w:pPr>
             <w:r>
               <w:rPr>
+                <w:lang w:val="es-PE"/>
+              </w:rPr>
+              <w:t>Carlos Rodríguez</w:t>
+            </w:r>
+          </w:p>
+        </w:tc>
+        <w:tc>
+          <w:tcPr>
+            <w:tcW w:w="4050" w:type="dxa"/>
+            <w:tcMar>
+              <w:top w:w="43" w:type="dxa"/>
+              <w:left w:w="115" w:type="dxa"/>
+              <w:bottom w:w="43" w:type="dxa"/>
+              <w:right w:w="115" w:type="dxa"/>
+            </w:tcMar>
+          </w:tcPr>
+          <w:p>
+            <w:pPr>
+              <w:rPr>
+                <w:lang w:val="es-PE"/>
+              </w:rPr>
+            </w:pPr>
+            <w:r>
+              <w:rPr>
                 <w:rFonts w:cs="Arial"/>
                 <w:color w:val="000000"/>
                 <w:szCs w:val="24"/>
                 <w:lang w:val="es-PE" w:eastAsia="es-PE"/>
               </w:rPr>
-              <w:t>Personas encargadas de establecer el plan estratégico, la aprobación de las propuestas de proyectos, decidir la continuidad de los proyectos, aprobar las contrataciones, controlar el cumplimiento de las metas y supervisar la marcha de las distintas organizaciones.</w:t>
+              <w:t>Tener comunicación con los gerentes generales de las empresas virtuales.</w:t>
             </w:r>
           </w:p>
         </w:tc>
@@ -5531,10 +6195,135 @@
               <w:rPr>
                 <w:lang w:val="es-PE" w:eastAsia="es-PE"/>
               </w:rPr>
-              <w:t>Gerente General</w:t>
-            </w:r>
-          </w:p>
-        </w:tc>
+              <w:t>Gerente de Proyectos</w:t>
+            </w:r>
+          </w:p>
+        </w:tc>
+        <w:tc>
+          <w:tcPr>
+            <w:tcW w:w="2187" w:type="dxa"/>
+            <w:tcMar>
+              <w:top w:w="43" w:type="dxa"/>
+              <w:left w:w="115" w:type="dxa"/>
+              <w:bottom w:w="43" w:type="dxa"/>
+              <w:right w:w="115" w:type="dxa"/>
+            </w:tcMar>
+          </w:tcPr>
+          <w:p>
+            <w:pPr>
+              <w:rPr>
+                <w:lang w:val="es-PE"/>
+              </w:rPr>
+            </w:pPr>
+            <w:r>
+              <w:rPr>
+                <w:lang w:val="es-PE"/>
+              </w:rPr>
+              <w:t>Julio César Guillén</w:t>
+            </w:r>
+          </w:p>
+        </w:tc>
+        <w:tc>
+          <w:tcPr>
+            <w:tcW w:w="4050" w:type="dxa"/>
+            <w:tcMar>
+              <w:top w:w="43" w:type="dxa"/>
+              <w:left w:w="115" w:type="dxa"/>
+              <w:bottom w:w="43" w:type="dxa"/>
+              <w:right w:w="115" w:type="dxa"/>
+            </w:tcMar>
+            <w:vAlign w:val="center"/>
+          </w:tcPr>
+          <w:p>
+            <w:pPr>
+              <w:rPr>
+                <w:rFonts w:cs="Arial"/>
+                <w:color w:val="000000"/>
+                <w:szCs w:val="24"/>
+                <w:lang w:val="es-PE" w:eastAsia="es-PE"/>
+              </w:rPr>
+            </w:pPr>
+            <w:r>
+              <w:rPr>
+                <w:rFonts w:cs="Arial"/>
+                <w:color w:val="000000"/>
+                <w:szCs w:val="24"/>
+                <w:lang w:val="es-PE" w:eastAsia="es-PE"/>
+              </w:rPr>
+              <w:t xml:space="preserve">Velar por que el proyecto cumpla con las </w:t>
+            </w:r>
+            <w:r>
+              <w:rPr>
+                <w:rFonts w:cs="Arial"/>
+                <w:color w:val="000000"/>
+                <w:szCs w:val="24"/>
+                <w:lang w:val="es-PE" w:eastAsia="es-PE"/>
+              </w:rPr>
+              <w:t>fechas establecida</w:t>
+            </w:r>
+            <w:r>
+              <w:rPr>
+                <w:rFonts w:cs="Arial"/>
+                <w:color w:val="000000"/>
+                <w:szCs w:val="24"/>
+                <w:lang w:val="es-PE" w:eastAsia="es-PE"/>
+              </w:rPr>
+              <w:t>s en el planeamiento</w:t>
+            </w:r>
+            <w:r>
+              <w:rPr>
+                <w:rFonts w:cs="Arial"/>
+                <w:color w:val="000000"/>
+                <w:szCs w:val="24"/>
+                <w:lang w:val="es-PE" w:eastAsia="es-PE"/>
+              </w:rPr>
+              <w:t>.</w:t>
+            </w:r>
+          </w:p>
+          <w:p>
+            <w:pPr>
+              <w:rPr>
+                <w:rFonts w:cs="Arial"/>
+                <w:color w:val="000000"/>
+                <w:szCs w:val="24"/>
+                <w:lang w:val="es-PE" w:eastAsia="es-PE"/>
+              </w:rPr>
+            </w:pPr>
+            <w:r>
+              <w:rPr>
+                <w:rFonts w:cs="Arial"/>
+                <w:color w:val="000000"/>
+                <w:szCs w:val="24"/>
+                <w:lang w:val="es-PE" w:eastAsia="es-PE"/>
+              </w:rPr>
+              <w:t>Velar por que se cumpla con las capacitaciones de los colaboradores, necesarias para el desarrollo del proyecto.</w:t>
+            </w:r>
+          </w:p>
+          <w:p>
+            <w:pPr>
+              <w:rPr>
+                <w:rFonts w:cs="Arial"/>
+                <w:color w:val="000000"/>
+                <w:szCs w:val="24"/>
+                <w:lang w:val="es-PE" w:eastAsia="es-PE"/>
+              </w:rPr>
+            </w:pPr>
+            <w:r>
+              <w:rPr>
+                <w:rFonts w:cs="Arial"/>
+                <w:color w:val="000000"/>
+                <w:szCs w:val="24"/>
+                <w:lang w:val="es-PE" w:eastAsia="es-PE"/>
+              </w:rPr>
+              <w:t>Realizar un eficiente seguimiento del proyecto y evaluar a los colaboradores.</w:t>
+            </w:r>
+          </w:p>
+        </w:tc>
+      </w:tr>
+      <w:tr>
+        <w:trPr>
+          <w:jc w:val="center"/>
+        </w:trPr>
         <w:tc>
           <w:tcPr>
             <w:tcW w:w="2127" w:type="dxa"/>
@@ -5548,20 +6337,20 @@
           <w:p>
             <w:pPr>
               <w:rPr>
-                <w:lang w:val="es-PE"/>
-              </w:rPr>
-            </w:pPr>
-            <w:r>
-              <w:rPr>
-                <w:lang w:val="es-PE"/>
-              </w:rPr>
-              <w:t>Carlos Rodríguez</w:t>
-            </w:r>
-          </w:p>
-        </w:tc>
-        <w:tc>
-          <w:tcPr>
-            <w:tcW w:w="4251" w:type="dxa"/>
+                <w:lang w:val="es-PE" w:eastAsia="es-PE"/>
+              </w:rPr>
+            </w:pPr>
+            <w:r>
+              <w:rPr>
+                <w:lang w:val="es-PE" w:eastAsia="es-PE"/>
+              </w:rPr>
+              <w:t>Cliente</w:t>
+            </w:r>
+          </w:p>
+        </w:tc>
+        <w:tc>
+          <w:tcPr>
+            <w:tcW w:w="2187" w:type="dxa"/>
             <w:tcMar>
               <w:top w:w="43" w:type="dxa"/>
               <w:left w:w="115" w:type="dxa"/>
@@ -5572,17 +6361,51 @@
           <w:p>
             <w:pPr>
               <w:rPr>
-                <w:lang w:val="es-PE"/>
-              </w:rPr>
-            </w:pPr>
-            <w:r>
-              <w:rPr>
                 <w:rFonts w:cs="Arial"/>
                 <w:color w:val="000000"/>
                 <w:szCs w:val="24"/>
                 <w:lang w:val="es-PE" w:eastAsia="es-PE"/>
               </w:rPr>
-              <w:t>Tener comunicación con los gerentes generales de las empresas virtuales.</w:t>
+            </w:pPr>
+            <w:r>
+              <w:rPr>
+                <w:rFonts w:cs="Arial"/>
+                <w:color w:val="000000"/>
+                <w:szCs w:val="24"/>
+                <w:lang w:val="es-PE" w:eastAsia="es-PE"/>
+              </w:rPr>
+              <w:t>David Mauricio</w:t>
+            </w:r>
+          </w:p>
+        </w:tc>
+        <w:tc>
+          <w:tcPr>
+            <w:tcW w:w="4050" w:type="dxa"/>
+            <w:tcMar>
+              <w:top w:w="43" w:type="dxa"/>
+              <w:left w:w="115" w:type="dxa"/>
+              <w:bottom w:w="43" w:type="dxa"/>
+              <w:right w:w="115" w:type="dxa"/>
+            </w:tcMar>
+            <w:vAlign w:val="center"/>
+          </w:tcPr>
+          <w:p>
+            <w:pPr>
+              <w:rPr>
+                <w:rFonts w:cs="Arial"/>
+                <w:color w:val="000000"/>
+                <w:szCs w:val="24"/>
+                <w:lang w:val="es-PE" w:eastAsia="es-PE"/>
+              </w:rPr>
+            </w:pPr>
+            <w:r>
+              <w:rPr>
+                <w:rFonts w:cs="Arial"/>
+                <w:color w:val="000000"/>
+                <w:szCs w:val="24"/>
+                <w:lang w:val="es-PE" w:eastAsia="es-PE"/>
+              </w:rPr>
+              <w:t>Es la persona para quien se está llevando a cabo el proyecto.</w:t>
             </w:r>
           </w:p>
         </w:tc>
@@ -5611,10 +6434,100 @@
               <w:rPr>
                 <w:lang w:val="es-PE" w:eastAsia="es-PE"/>
               </w:rPr>
-              <w:t>Gerente de Proyectos</w:t>
-            </w:r>
-          </w:p>
-        </w:tc>
+              <w:t>Jefe de Proyecto</w:t>
+            </w:r>
+          </w:p>
+        </w:tc>
+        <w:tc>
+          <w:tcPr>
+            <w:tcW w:w="2187" w:type="dxa"/>
+            <w:tcMar>
+              <w:top w:w="43" w:type="dxa"/>
+              <w:left w:w="115" w:type="dxa"/>
+              <w:bottom w:w="43" w:type="dxa"/>
+              <w:right w:w="115" w:type="dxa"/>
+            </w:tcMar>
+          </w:tcPr>
+          <w:p>
+            <w:pPr>
+              <w:rPr>
+                <w:lang w:val="es-PE"/>
+              </w:rPr>
+            </w:pPr>
+            <w:r>
+              <w:rPr>
+                <w:rFonts w:cs="Arial"/>
+                <w:color w:val="000000"/>
+                <w:szCs w:val="24"/>
+                <w:lang w:val="es-PE" w:eastAsia="es-PE"/>
+              </w:rPr>
+              <w:t>Michael Martínez</w:t>
+            </w:r>
+          </w:p>
+        </w:tc>
+        <w:tc>
+          <w:tcPr>
+            <w:tcW w:w="4050" w:type="dxa"/>
+            <w:tcMar>
+              <w:top w:w="43" w:type="dxa"/>
+              <w:left w:w="115" w:type="dxa"/>
+              <w:bottom w:w="43" w:type="dxa"/>
+              <w:right w:w="115" w:type="dxa"/>
+            </w:tcMar>
+            <w:vAlign w:val="center"/>
+          </w:tcPr>
+          <w:p>
+            <w:pPr>
+              <w:rPr>
+                <w:rFonts w:cs="Arial"/>
+                <w:color w:val="000000"/>
+                <w:szCs w:val="24"/>
+                <w:lang w:val="es-PE" w:eastAsia="es-PE"/>
+              </w:rPr>
+            </w:pPr>
+            <w:r>
+              <w:rPr>
+                <w:rFonts w:cs="Arial"/>
+                <w:color w:val="000000"/>
+                <w:szCs w:val="24"/>
+                <w:lang w:val="es-PE" w:eastAsia="es-PE"/>
+              </w:rPr>
+              <w:t xml:space="preserve">Persona encargada de velar que el Plan de Proyectos se cumpla a cabalidad y de </w:t>
+            </w:r>
+            <w:r>
+              <w:rPr>
+                <w:rFonts w:cs="Arial"/>
+                <w:color w:val="000000"/>
+                <w:szCs w:val="24"/>
+                <w:lang w:val="es-PE" w:eastAsia="es-PE"/>
+              </w:rPr>
+              <w:t>la coordinación con la gerencia</w:t>
+            </w:r>
+            <w:r>
+              <w:rPr>
+                <w:rFonts w:cs="Arial"/>
+                <w:color w:val="000000"/>
+                <w:szCs w:val="24"/>
+                <w:lang w:val="es-PE" w:eastAsia="es-PE"/>
+              </w:rPr>
+              <w:t xml:space="preserve"> de Proyectos</w:t>
+            </w:r>
+            <w:r>
+              <w:rPr>
+                <w:rFonts w:cs="Arial"/>
+                <w:color w:val="000000"/>
+                <w:szCs w:val="24"/>
+                <w:lang w:val="es-PE" w:eastAsia="es-PE"/>
+              </w:rPr>
+              <w:t xml:space="preserve"> y colaboradores.</w:t>
+            </w:r>
+          </w:p>
+        </w:tc>
+      </w:tr>
+      <w:tr>
+        <w:trPr>
+          <w:jc w:val="center"/>
+        </w:trPr>
         <w:tc>
           <w:tcPr>
             <w:tcW w:w="2127" w:type="dxa"/>
@@ -5633,15 +6546,42 @@
             </w:pPr>
             <w:r>
               <w:rPr>
+                <w:lang w:val="es-PE" w:eastAsia="es-PE"/>
+              </w:rPr>
+              <w:t>Jefe de Desarrollo</w:t>
+            </w:r>
+          </w:p>
+        </w:tc>
+        <w:tc>
+          <w:tcPr>
+            <w:tcW w:w="2187" w:type="dxa"/>
+            <w:tcMar>
+              <w:top w:w="43" w:type="dxa"/>
+              <w:left w:w="115" w:type="dxa"/>
+              <w:bottom w:w="43" w:type="dxa"/>
+              <w:right w:w="115" w:type="dxa"/>
+            </w:tcMar>
+          </w:tcPr>
+          <w:p>
+            <w:pPr>
+              <w:rPr>
                 <w:lang w:val="es-PE"/>
               </w:rPr>
-              <w:t>Julio César Guillén</w:t>
-            </w:r>
-          </w:p>
-        </w:tc>
-        <w:tc>
-          <w:tcPr>
-            <w:tcW w:w="4251" w:type="dxa"/>
+            </w:pPr>
+            <w:r>
+              <w:rPr>
+                <w:rFonts w:cs="Arial"/>
+                <w:color w:val="000000"/>
+                <w:szCs w:val="24"/>
+                <w:lang w:val="es-PE" w:eastAsia="es-PE"/>
+              </w:rPr>
+              <w:t>Michael Martínez</w:t>
+            </w:r>
+          </w:p>
+        </w:tc>
+        <w:tc>
+          <w:tcPr>
+            <w:tcW w:w="4050" w:type="dxa"/>
             <w:tcMar>
               <w:top w:w="43" w:type="dxa"/>
               <w:left w:w="115" w:type="dxa"/>
@@ -5666,72 +6606,7 @@
                 <w:szCs w:val="24"/>
                 <w:lang w:val="es-PE" w:eastAsia="es-PE"/>
               </w:rPr>
-              <w:t xml:space="preserve">Velar por que el proyecto cumpla con las </w:t>
-            </w:r>
-            <w:r>
-              <w:rPr>
-                <w:rFonts w:cs="Arial"/>
-                <w:color w:val="000000"/>
-                <w:szCs w:val="24"/>
-                <w:lang w:val="es-PE" w:eastAsia="es-PE"/>
-              </w:rPr>
-              <w:t>fechas establecida</w:t>
-            </w:r>
-            <w:r>
-              <w:rPr>
-                <w:rFonts w:cs="Arial"/>
-                <w:color w:val="000000"/>
-                <w:szCs w:val="24"/>
-                <w:lang w:val="es-PE" w:eastAsia="es-PE"/>
-              </w:rPr>
-              <w:t>s en el planeamiento</w:t>
-            </w:r>
-            <w:r>
-              <w:rPr>
-                <w:rFonts w:cs="Arial"/>
-                <w:color w:val="000000"/>
-                <w:szCs w:val="24"/>
-                <w:lang w:val="es-PE" w:eastAsia="es-PE"/>
-              </w:rPr>
-              <w:t>.</w:t>
-            </w:r>
-          </w:p>
-          <w:p>
-            <w:pPr>
-              <w:rPr>
-                <w:rFonts w:cs="Arial"/>
-                <w:color w:val="000000"/>
-                <w:szCs w:val="24"/>
-                <w:lang w:val="es-PE" w:eastAsia="es-PE"/>
-              </w:rPr>
-            </w:pPr>
-            <w:r>
-              <w:rPr>
-                <w:rFonts w:cs="Arial"/>
-                <w:color w:val="000000"/>
-                <w:szCs w:val="24"/>
-                <w:lang w:val="es-PE" w:eastAsia="es-PE"/>
-              </w:rPr>
-              <w:t>Velar por que se cumpla con las capacitaciones de los colaboradores, necesarias para el desarrollo del proyecto.</w:t>
-            </w:r>
-          </w:p>
-          <w:p>
-            <w:pPr>
-              <w:rPr>
-                <w:rFonts w:cs="Arial"/>
-                <w:color w:val="000000"/>
-                <w:szCs w:val="24"/>
-                <w:lang w:val="es-PE" w:eastAsia="es-PE"/>
-              </w:rPr>
-            </w:pPr>
-            <w:r>
-              <w:rPr>
-                <w:rFonts w:cs="Arial"/>
-                <w:color w:val="000000"/>
-                <w:szCs w:val="24"/>
-                <w:lang w:val="es-PE" w:eastAsia="es-PE"/>
-              </w:rPr>
-              <w:t>Realizar un eficiente seguimiento del proyecto y evaluar a los colaboradores.</w:t>
+              <w:t>Persona encargada de asignar el desarrollo de las funcionalidades y de integrar las mismas en la solución final.</w:t>
             </w:r>
           </w:p>
         </w:tc>
@@ -5760,10 +6635,69 @@
               <w:rPr>
                 <w:lang w:val="es-PE" w:eastAsia="es-PE"/>
               </w:rPr>
-              <w:t>Jefe de Proyecto</w:t>
-            </w:r>
-          </w:p>
-        </w:tc>
+              <w:t>Asesor de Proyecto</w:t>
+            </w:r>
+          </w:p>
+        </w:tc>
+        <w:tc>
+          <w:tcPr>
+            <w:tcW w:w="2187" w:type="dxa"/>
+            <w:tcMar>
+              <w:top w:w="43" w:type="dxa"/>
+              <w:left w:w="115" w:type="dxa"/>
+              <w:bottom w:w="43" w:type="dxa"/>
+              <w:right w:w="115" w:type="dxa"/>
+            </w:tcMar>
+          </w:tcPr>
+          <w:p>
+            <w:pPr>
+              <w:rPr>
+                <w:lang w:val="es-PE"/>
+              </w:rPr>
+            </w:pPr>
+            <w:r>
+              <w:rPr>
+                <w:rFonts w:cs="Arial"/>
+                <w:color w:val="000000"/>
+                <w:szCs w:val="24"/>
+                <w:lang w:val="es-PE" w:eastAsia="es-PE"/>
+              </w:rPr>
+              <w:t>David Mauricio</w:t>
+            </w:r>
+          </w:p>
+        </w:tc>
+        <w:tc>
+          <w:tcPr>
+            <w:tcW w:w="4050" w:type="dxa"/>
+            <w:tcMar>
+              <w:top w:w="43" w:type="dxa"/>
+              <w:left w:w="115" w:type="dxa"/>
+              <w:bottom w:w="43" w:type="dxa"/>
+              <w:right w:w="115" w:type="dxa"/>
+            </w:tcMar>
+          </w:tcPr>
+          <w:p>
+            <w:pPr>
+              <w:rPr>
+                <w:lang w:val="es-PE"/>
+              </w:rPr>
+            </w:pPr>
+            <w:r>
+              <w:rPr>
+                <w:rFonts w:cs="Arial"/>
+                <w:color w:val="000000"/>
+                <w:szCs w:val="24"/>
+                <w:lang w:val="es-PE" w:eastAsia="es-PE"/>
+              </w:rPr>
+              <w:t>Es profesor del curso Inteligencia Artificial y es la persona encargada de asesorar en el planteamiento del proyecto.</w:t>
+            </w:r>
+          </w:p>
+        </w:tc>
+      </w:tr>
+      <w:tr>
+        <w:trPr>
+          <w:jc w:val="center"/>
+        </w:trPr>
         <w:tc>
           <w:tcPr>
             <w:tcW w:w="2127" w:type="dxa"/>
@@ -5782,18 +6716,43 @@
             </w:pPr>
             <w:r>
               <w:rPr>
+                <w:lang w:val="es-PE"/>
+              </w:rPr>
+              <w:t>Colaboradores</w:t>
+            </w:r>
+          </w:p>
+        </w:tc>
+        <w:tc>
+          <w:tcPr>
+            <w:tcW w:w="2187" w:type="dxa"/>
+            <w:tcMar>
+              <w:top w:w="43" w:type="dxa"/>
+              <w:left w:w="115" w:type="dxa"/>
+              <w:bottom w:w="43" w:type="dxa"/>
+              <w:right w:w="115" w:type="dxa"/>
+            </w:tcMar>
+          </w:tcPr>
+          <w:p>
+            <w:pPr>
+              <w:jc w:val="left"/>
+              <w:rPr>
+                <w:lang w:val="es-PE"/>
+              </w:rPr>
+            </w:pPr>
+            <w:r>
+              <w:rPr>
                 <w:rFonts w:cs="Arial"/>
                 <w:color w:val="000000"/>
                 <w:szCs w:val="24"/>
                 <w:lang w:val="es-PE" w:eastAsia="es-PE"/>
               </w:rPr>
-              <w:t>Michael Martínez</w:t>
-            </w:r>
-          </w:p>
-        </w:tc>
-        <w:tc>
-          <w:tcPr>
-            <w:tcW w:w="4251" w:type="dxa"/>
+              <w:t>Miembros del Software Factory</w:t>
+            </w:r>
+          </w:p>
+        </w:tc>
+        <w:tc>
+          <w:tcPr>
+            <w:tcW w:w="4050" w:type="dxa"/>
             <w:tcMar>
               <w:top w:w="43" w:type="dxa"/>
               <w:left w:w="115" w:type="dxa"/>
@@ -5818,17 +6777,18 @@
                 <w:szCs w:val="24"/>
                 <w:lang w:val="es-PE" w:eastAsia="es-PE"/>
               </w:rPr>
-              <w:t xml:space="preserve">Persona encargada de velar que el Plan de Proyectos se cumpla a cabalidad y de </w:t>
-            </w:r>
-            <w:r>
+              <w:t>Llevar a cabo las tareas asignadas en las fechas establecidas.</w:t>
+            </w:r>
+          </w:p>
+          <w:p>
+            <w:pPr>
               <w:rPr>
                 <w:rFonts w:cs="Arial"/>
                 <w:color w:val="000000"/>
                 <w:szCs w:val="24"/>
                 <w:lang w:val="es-PE" w:eastAsia="es-PE"/>
               </w:rPr>
-              <w:t>la coordinación con la gerencia</w:t>
-            </w:r>
+            </w:pPr>
             <w:r>
               <w:rPr>
                 <w:rFonts w:cs="Arial"/>
@@ -5836,332 +6796,13 @@
                 <w:szCs w:val="24"/>
                 <w:lang w:val="es-PE" w:eastAsia="es-PE"/>
               </w:rPr>
-              <w:t xml:space="preserve"> de Proyectos</w:t>
-            </w:r>
-            <w:r>
-              <w:rPr>
-                <w:rFonts w:cs="Arial"/>
-                <w:color w:val="000000"/>
-                <w:szCs w:val="24"/>
-                <w:lang w:val="es-PE" w:eastAsia="es-PE"/>
-              </w:rPr>
-              <w:t xml:space="preserve"> y colaboradores.</w:t>
-            </w:r>
-          </w:p>
-        </w:tc>
-      </w:tr>
-      <w:tr>
-        <w:trPr>
-          <w:jc w:val="center"/>
-        </w:trPr>
-        <w:tc>
-          <w:tcPr>
-            <w:tcW w:w="2127" w:type="dxa"/>
-            <w:tcMar>
-              <w:top w:w="43" w:type="dxa"/>
-              <w:left w:w="115" w:type="dxa"/>
-              <w:bottom w:w="43" w:type="dxa"/>
-              <w:right w:w="115" w:type="dxa"/>
-            </w:tcMar>
-          </w:tcPr>
-          <w:p>
-            <w:pPr>
-              <w:rPr>
-                <w:lang w:val="es-PE"/>
-              </w:rPr>
-            </w:pPr>
-            <w:r>
-              <w:rPr>
-                <w:lang w:val="es-PE" w:eastAsia="es-PE"/>
-              </w:rPr>
-              <w:t>Jefe de Desarrollo</w:t>
-            </w:r>
-          </w:p>
-        </w:tc>
-        <w:tc>
-          <w:tcPr>
-            <w:tcW w:w="2127" w:type="dxa"/>
-            <w:tcMar>
-              <w:top w:w="43" w:type="dxa"/>
-              <w:left w:w="115" w:type="dxa"/>
-              <w:bottom w:w="43" w:type="dxa"/>
-              <w:right w:w="115" w:type="dxa"/>
-            </w:tcMar>
-          </w:tcPr>
-          <w:p>
-            <w:pPr>
-              <w:rPr>
-                <w:lang w:val="es-PE"/>
-              </w:rPr>
-            </w:pPr>
-            <w:r>
-              <w:rPr>
-                <w:rFonts w:cs="Arial"/>
-                <w:color w:val="000000"/>
-                <w:szCs w:val="24"/>
-                <w:lang w:val="es-PE" w:eastAsia="es-PE"/>
-              </w:rPr>
-              <w:t>Michael Martínez</w:t>
-            </w:r>
-          </w:p>
-        </w:tc>
-        <w:tc>
-          <w:tcPr>
-            <w:tcW w:w="4251" w:type="dxa"/>
-            <w:tcMar>
-              <w:top w:w="43" w:type="dxa"/>
-              <w:left w:w="115" w:type="dxa"/>
-              <w:bottom w:w="43" w:type="dxa"/>
-              <w:right w:w="115" w:type="dxa"/>
-            </w:tcMar>
-            <w:vAlign w:val="center"/>
-          </w:tcPr>
-          <w:p>
-            <w:pPr>
-              <w:rPr>
-                <w:rFonts w:cs="Arial"/>
-                <w:color w:val="000000"/>
-                <w:szCs w:val="24"/>
-                <w:lang w:val="es-PE" w:eastAsia="es-PE"/>
-              </w:rPr>
-            </w:pPr>
-            <w:r>
-              <w:rPr>
-                <w:rFonts w:cs="Arial"/>
-                <w:color w:val="000000"/>
-                <w:szCs w:val="24"/>
-                <w:lang w:val="es-PE" w:eastAsia="es-PE"/>
-              </w:rPr>
-              <w:t>Persona encargada de asignar el desarrollo de las funcionalidades y de integrar las mismas en la solución final.</w:t>
-            </w:r>
-          </w:p>
-        </w:tc>
-      </w:tr>
-      <w:tr>
-        <w:trPr>
-          <w:jc w:val="center"/>
-        </w:trPr>
-        <w:tc>
-          <w:tcPr>
-            <w:tcW w:w="2127" w:type="dxa"/>
-            <w:tcMar>
-              <w:top w:w="43" w:type="dxa"/>
-              <w:left w:w="115" w:type="dxa"/>
-              <w:bottom w:w="43" w:type="dxa"/>
-              <w:right w:w="115" w:type="dxa"/>
-            </w:tcMar>
-          </w:tcPr>
-          <w:p>
-            <w:pPr>
-              <w:rPr>
-                <w:lang w:val="es-PE"/>
-              </w:rPr>
-            </w:pPr>
-            <w:r>
-              <w:rPr>
-                <w:lang w:val="es-PE" w:eastAsia="es-PE"/>
-              </w:rPr>
-              <w:t>Asesor de Proyecto</w:t>
-            </w:r>
-          </w:p>
-        </w:tc>
-        <w:tc>
-          <w:tcPr>
-            <w:tcW w:w="2127" w:type="dxa"/>
-            <w:tcMar>
-              <w:top w:w="43" w:type="dxa"/>
-              <w:left w:w="115" w:type="dxa"/>
-              <w:bottom w:w="43" w:type="dxa"/>
-              <w:right w:w="115" w:type="dxa"/>
-            </w:tcMar>
-          </w:tcPr>
-          <w:p>
-            <w:pPr>
-              <w:rPr>
-                <w:lang w:val="es-PE"/>
-              </w:rPr>
-            </w:pPr>
-            <w:r>
-              <w:rPr>
-                <w:rFonts w:cs="Arial"/>
-                <w:color w:val="000000"/>
-                <w:szCs w:val="24"/>
-                <w:lang w:val="es-PE" w:eastAsia="es-PE"/>
-              </w:rPr>
-              <w:t>David Mauricio</w:t>
-            </w:r>
-          </w:p>
-        </w:tc>
-        <w:tc>
-          <w:tcPr>
-            <w:tcW w:w="4251" w:type="dxa"/>
-            <w:tcMar>
-              <w:top w:w="43" w:type="dxa"/>
-              <w:left w:w="115" w:type="dxa"/>
-              <w:bottom w:w="43" w:type="dxa"/>
-              <w:right w:w="115" w:type="dxa"/>
-            </w:tcMar>
-          </w:tcPr>
-          <w:p>
-            <w:pPr>
-              <w:rPr>
-                <w:lang w:val="es-PE"/>
-              </w:rPr>
-            </w:pPr>
-            <w:r>
-              <w:rPr>
-                <w:rFonts w:cs="Arial"/>
-                <w:color w:val="000000"/>
-                <w:szCs w:val="24"/>
-                <w:lang w:val="es-PE" w:eastAsia="es-PE"/>
-              </w:rPr>
-              <w:t>Es profesor del curso Inteligencia Artificial y es la persona encargada de asesorar en el planteamiento del proyecto.</w:t>
-            </w:r>
-          </w:p>
-        </w:tc>
-      </w:tr>
-      <w:tr>
-        <w:trPr>
-          <w:jc w:val="center"/>
-        </w:trPr>
-        <w:tc>
-          <w:tcPr>
-            <w:tcW w:w="2127" w:type="dxa"/>
-            <w:tcMar>
-              <w:top w:w="43" w:type="dxa"/>
-              <w:left w:w="115" w:type="dxa"/>
-              <w:bottom w:w="43" w:type="dxa"/>
-              <w:right w:w="115" w:type="dxa"/>
-            </w:tcMar>
-          </w:tcPr>
-          <w:p>
-            <w:pPr>
-              <w:rPr>
-                <w:lang w:val="es-PE"/>
-              </w:rPr>
-            </w:pPr>
-            <w:r>
-              <w:rPr>
-                <w:lang w:val="es-PE"/>
-              </w:rPr>
-              <w:t>Colaboradores</w:t>
-            </w:r>
-          </w:p>
-        </w:tc>
-        <w:tc>
-          <w:tcPr>
-            <w:tcW w:w="2127" w:type="dxa"/>
-            <w:tcMar>
-              <w:top w:w="43" w:type="dxa"/>
-              <w:left w:w="115" w:type="dxa"/>
-              <w:bottom w:w="43" w:type="dxa"/>
-              <w:right w:w="115" w:type="dxa"/>
-            </w:tcMar>
-          </w:tcPr>
-          <w:p>
-            <w:pPr>
-              <w:rPr>
-                <w:lang w:val="es-PE"/>
-              </w:rPr>
-            </w:pPr>
-            <w:r>
-              <w:rPr>
-                <w:rFonts w:cs="Arial"/>
-                <w:color w:val="000000"/>
-                <w:szCs w:val="24"/>
-                <w:lang w:val="es-PE" w:eastAsia="es-PE"/>
-              </w:rPr>
-              <w:t>Miembros del Software Factory</w:t>
-            </w:r>
-          </w:p>
-        </w:tc>
-        <w:tc>
-          <w:tcPr>
-            <w:tcW w:w="4251" w:type="dxa"/>
-            <w:tcMar>
-              <w:top w:w="43" w:type="dxa"/>
-              <w:left w:w="115" w:type="dxa"/>
-              <w:bottom w:w="43" w:type="dxa"/>
-              <w:right w:w="115" w:type="dxa"/>
-            </w:tcMar>
-            <w:vAlign w:val="center"/>
-          </w:tcPr>
-          <w:p>
-            <w:pPr>
-              <w:rPr>
-                <w:rFonts w:cs="Arial"/>
-                <w:color w:val="000000"/>
-                <w:szCs w:val="24"/>
-                <w:lang w:val="es-PE" w:eastAsia="es-PE"/>
-              </w:rPr>
-            </w:pPr>
-            <w:r>
-              <w:rPr>
-                <w:rFonts w:cs="Arial"/>
-                <w:color w:val="000000"/>
-                <w:szCs w:val="24"/>
-                <w:lang w:val="es-PE" w:eastAsia="es-PE"/>
-              </w:rPr>
-              <w:t>Llevar a cabo las tareas asignadas en las fechas establecidas.</w:t>
-            </w:r>
-          </w:p>
-          <w:p>
-            <w:pPr>
-              <w:rPr>
-                <w:rFonts w:cs="Arial"/>
-                <w:color w:val="000000"/>
-                <w:szCs w:val="24"/>
-                <w:lang w:val="es-PE" w:eastAsia="es-PE"/>
-              </w:rPr>
-            </w:pPr>
-            <w:r>
-              <w:rPr>
-                <w:rFonts w:cs="Arial"/>
-                <w:color w:val="000000"/>
-                <w:szCs w:val="24"/>
-                <w:lang w:val="es-PE" w:eastAsia="es-PE"/>
-              </w:rPr>
               <w:t>Elaborar las tareas con calidad e iniciativa.</w:t>
             </w:r>
           </w:p>
         </w:tc>
       </w:tr>
     </w:tbl>
-    <w:p>
-      <w:pPr>
-        <w:rPr>
-          <w:lang w:val="es-PE"/>
-        </w:rPr>
-      </w:pPr>
-    </w:p>
-    <w:p>
-      <w:pPr>
-        <w:rPr>
-          <w:lang w:val="es-PE"/>
-        </w:rPr>
-      </w:pPr>
-    </w:p>
-    <w:p>
-      <w:pPr>
-        <w:rPr>
-          <w:lang w:val="es-PE"/>
-        </w:rPr>
-      </w:pPr>
-    </w:p>
-    <w:p>
-      <w:pPr>
-        <w:rPr>
-          <w:lang w:val="es-PE"/>
-        </w:rPr>
-      </w:pPr>
-    </w:p>
-    <w:p>
-      <w:pPr>
-        <w:rPr>
-          <w:lang w:val="es-PE"/>
-        </w:rPr>
-      </w:pPr>
-    </w:p>
+    <w:p/>
     <w:p>
       <w:pPr>
         <w:rPr>
@@ -7669,16 +8310,8 @@
               <w:rPr>
                 <w:rFonts w:ascii="Calibri" w:hAnsi="Calibri" w:cs="Calibri"/>
               </w:rPr>
-              <w:t xml:space="preserve">Determinación de </w:t>
-            </w:r>
-            <w:proofErr w:type="spellStart"/>
-            <w:r>
-              <w:rPr>
-                <w:rFonts w:ascii="Calibri" w:hAnsi="Calibri" w:cs="Calibri"/>
-              </w:rPr>
-              <w:t>Backlog</w:t>
-            </w:r>
-            <w:proofErr w:type="spellEnd"/>
+              <w:t>Determinación de Backlog</w:t>
+            </w:r>
           </w:p>
           <w:p>
             <w:pPr>
@@ -7705,16 +8338,8 @@
               <w:rPr>
                 <w:rFonts w:ascii="Calibri" w:hAnsi="Calibri" w:cs="Calibri"/>
               </w:rPr>
-              <w:t xml:space="preserve">Determinación de </w:t>
-            </w:r>
-            <w:proofErr w:type="spellStart"/>
-            <w:r>
-              <w:rPr>
-                <w:rFonts w:ascii="Calibri" w:hAnsi="Calibri" w:cs="Calibri"/>
-              </w:rPr>
-              <w:t>Release</w:t>
-            </w:r>
-            <w:proofErr w:type="spellEnd"/>
+              <w:t>Determinación de Release</w:t>
+            </w:r>
           </w:p>
           <w:p>
             <w:pPr>
@@ -13201,7 +13826,7 @@
               <w:b/>
               <w:noProof/>
             </w:rPr>
-            <w:t>5</w:t>
+            <w:t>2</w:t>
           </w:r>
           <w:r>
             <w:fldChar w:fldCharType="end"/>
@@ -13567,6 +14192,232 @@
     </w:lvl>
   </w:abstractNum>
   <w:abstractNum w:abstractNumId="1">
+    <w:nsid w:val="1E821FD0"/>
+    <w:multiLevelType w:val="hybridMultilevel"/>
+    <w:tmpl w:val="3EF0D4BC"/>
+    <w:lvl w:ilvl="0" w:tplc="280A0001">
+      <w:start w:val="1"/>
+      <w:numFmt w:val="bullet"/>
+      <w:lvlText w:val=""/>
+      <w:lvlJc w:val="left"/>
+      <w:pPr>
+        <w:ind w:left="1998" w:hanging="360"/>
+      </w:pPr>
+      <w:rPr>
+        <w:rFonts w:ascii="Symbol" w:hAnsi="Symbol" w:hint="default"/>
+      </w:rPr>
+    </w:lvl>
+    <w:lvl w:ilvl="1" w:tplc="280A0003">
+      <w:start w:val="1"/>
+      <w:numFmt w:val="bullet"/>
+      <w:lvlText w:val="o"/>
+      <w:lvlJc w:val="left"/>
+      <w:pPr>
+        <w:ind w:left="2718" w:hanging="360"/>
+      </w:pPr>
+      <w:rPr>
+        <w:rFonts w:ascii="Courier New" w:hAnsi="Courier New" w:cs="Courier New" w:hint="default"/>
+      </w:rPr>
+    </w:lvl>
+    <w:lvl w:ilvl="2" w:tplc="280A0005">
+      <w:start w:val="1"/>
+      <w:numFmt w:val="bullet"/>
+      <w:lvlText w:val=""/>
+      <w:lvlJc w:val="left"/>
+      <w:pPr>
+        <w:ind w:left="3438" w:hanging="360"/>
+      </w:pPr>
+      <w:rPr>
+        <w:rFonts w:ascii="Wingdings" w:hAnsi="Wingdings" w:hint="default"/>
+      </w:rPr>
+    </w:lvl>
+    <w:lvl w:ilvl="3" w:tplc="280A0001" w:tentative="1">
+      <w:start w:val="1"/>
+      <w:numFmt w:val="bullet"/>
+      <w:lvlText w:val=""/>
+      <w:lvlJc w:val="left"/>
+      <w:pPr>
+        <w:ind w:left="4158" w:hanging="360"/>
+      </w:pPr>
+      <w:rPr>
+        <w:rFonts w:ascii="Symbol" w:hAnsi="Symbol" w:hint="default"/>
+      </w:rPr>
+    </w:lvl>
+    <w:lvl w:ilvl="4" w:tplc="280A0003" w:tentative="1">
+      <w:start w:val="1"/>
+      <w:numFmt w:val="bullet"/>
+      <w:lvlText w:val="o"/>
+      <w:lvlJc w:val="left"/>
+      <w:pPr>
+        <w:ind w:left="4878" w:hanging="360"/>
+      </w:pPr>
+      <w:rPr>
+        <w:rFonts w:ascii="Courier New" w:hAnsi="Courier New" w:cs="Courier New" w:hint="default"/>
+      </w:rPr>
+    </w:lvl>
+    <w:lvl w:ilvl="5" w:tplc="280A0005" w:tentative="1">
+      <w:start w:val="1"/>
+      <w:numFmt w:val="bullet"/>
+      <w:lvlText w:val=""/>
+      <w:lvlJc w:val="left"/>
+      <w:pPr>
+        <w:ind w:left="5598" w:hanging="360"/>
+      </w:pPr>
+      <w:rPr>
+        <w:rFonts w:ascii="Wingdings" w:hAnsi="Wingdings" w:hint="default"/>
+      </w:rPr>
+    </w:lvl>
+    <w:lvl w:ilvl="6" w:tplc="280A0001" w:tentative="1">
+      <w:start w:val="1"/>
+      <w:numFmt w:val="bullet"/>
+      <w:lvlText w:val=""/>
+      <w:lvlJc w:val="left"/>
+      <w:pPr>
+        <w:ind w:left="6318" w:hanging="360"/>
+      </w:pPr>
+      <w:rPr>
+        <w:rFonts w:ascii="Symbol" w:hAnsi="Symbol" w:hint="default"/>
+      </w:rPr>
+    </w:lvl>
+    <w:lvl w:ilvl="7" w:tplc="280A0003" w:tentative="1">
+      <w:start w:val="1"/>
+      <w:numFmt w:val="bullet"/>
+      <w:lvlText w:val="o"/>
+      <w:lvlJc w:val="left"/>
+      <w:pPr>
+        <w:ind w:left="7038" w:hanging="360"/>
+      </w:pPr>
+      <w:rPr>
+        <w:rFonts w:ascii="Courier New" w:hAnsi="Courier New" w:cs="Courier New" w:hint="default"/>
+      </w:rPr>
+    </w:lvl>
+    <w:lvl w:ilvl="8" w:tplc="280A0005" w:tentative="1">
+      <w:start w:val="1"/>
+      <w:numFmt w:val="bullet"/>
+      <w:lvlText w:val=""/>
+      <w:lvlJc w:val="left"/>
+      <w:pPr>
+        <w:ind w:left="7758" w:hanging="360"/>
+      </w:pPr>
+      <w:rPr>
+        <w:rFonts w:ascii="Wingdings" w:hAnsi="Wingdings" w:hint="default"/>
+      </w:rPr>
+    </w:lvl>
+  </w:abstractNum>
+  <w:abstractNum w:abstractNumId="2">
+    <w:nsid w:val="2FB747F4"/>
+    <w:multiLevelType w:val="hybridMultilevel"/>
+    <w:tmpl w:val="22823514"/>
+    <w:lvl w:ilvl="0" w:tplc="4656ACDE">
+      <w:start w:val="1"/>
+      <w:numFmt w:val="lowerLetter"/>
+      <w:lvlText w:val="%1."/>
+      <w:lvlJc w:val="left"/>
+      <w:pPr>
+        <w:ind w:left="720" w:hanging="360"/>
+      </w:pPr>
+      <w:rPr>
+        <w:rFonts w:hint="default"/>
+      </w:rPr>
+    </w:lvl>
+    <w:lvl w:ilvl="1" w:tplc="280A0003">
+      <w:start w:val="1"/>
+      <w:numFmt w:val="bullet"/>
+      <w:lvlText w:val="o"/>
+      <w:lvlJc w:val="left"/>
+      <w:pPr>
+        <w:ind w:left="1440" w:hanging="360"/>
+      </w:pPr>
+      <w:rPr>
+        <w:rFonts w:ascii="Courier New" w:hAnsi="Courier New" w:cs="Courier New" w:hint="default"/>
+      </w:rPr>
+    </w:lvl>
+    <w:lvl w:ilvl="2" w:tplc="280A0005" w:tentative="1">
+      <w:start w:val="1"/>
+      <w:numFmt w:val="bullet"/>
+      <w:lvlText w:val=""/>
+      <w:lvlJc w:val="left"/>
+      <w:pPr>
+        <w:ind w:left="2160" w:hanging="360"/>
+      </w:pPr>
+      <w:rPr>
+        <w:rFonts w:ascii="Wingdings" w:hAnsi="Wingdings" w:hint="default"/>
+      </w:rPr>
+    </w:lvl>
+    <w:lvl w:ilvl="3" w:tplc="280A0001" w:tentative="1">
+      <w:start w:val="1"/>
+      <w:numFmt w:val="bullet"/>
+      <w:lvlText w:val=""/>
+      <w:lvlJc w:val="left"/>
+      <w:pPr>
+        <w:ind w:left="2880" w:hanging="360"/>
+      </w:pPr>
+      <w:rPr>
+        <w:rFonts w:ascii="Symbol" w:hAnsi="Symbol" w:hint="default"/>
+      </w:rPr>
+    </w:lvl>
+    <w:lvl w:ilvl="4" w:tplc="280A0003" w:tentative="1">
+      <w:start w:val="1"/>
+      <w:numFmt w:val="bullet"/>
+      <w:lvlText w:val="o"/>
+      <w:lvlJc w:val="left"/>
+      <w:pPr>
+        <w:ind w:left="3600" w:hanging="360"/>
+      </w:pPr>
+      <w:rPr>
+        <w:rFonts w:ascii="Courier New" w:hAnsi="Courier New" w:cs="Courier New" w:hint="default"/>
+      </w:rPr>
+    </w:lvl>
+    <w:lvl w:ilvl="5" w:tplc="280A0005" w:tentative="1">
+      <w:start w:val="1"/>
+      <w:numFmt w:val="bullet"/>
+      <w:lvlText w:val=""/>
+      <w:lvlJc w:val="left"/>
+      <w:pPr>
+        <w:ind w:left="4320" w:hanging="360"/>
+      </w:pPr>
+      <w:rPr>
+        <w:rFonts w:ascii="Wingdings" w:hAnsi="Wingdings" w:hint="default"/>
+      </w:rPr>
+    </w:lvl>
+    <w:lvl w:ilvl="6" w:tplc="280A0001" w:tentative="1">
+      <w:start w:val="1"/>
+      <w:numFmt w:val="bullet"/>
+      <w:lvlText w:val=""/>
+      <w:lvlJc w:val="left"/>
+      <w:pPr>
+        <w:ind w:left="5040" w:hanging="360"/>
+      </w:pPr>
+      <w:rPr>
+        <w:rFonts w:ascii="Symbol" w:hAnsi="Symbol" w:hint="default"/>
+      </w:rPr>
+    </w:lvl>
+    <w:lvl w:ilvl="7" w:tplc="280A0003" w:tentative="1">
+      <w:start w:val="1"/>
+      <w:numFmt w:val="bullet"/>
+      <w:lvlText w:val="o"/>
+      <w:lvlJc w:val="left"/>
+      <w:pPr>
+        <w:ind w:left="5760" w:hanging="360"/>
+      </w:pPr>
+      <w:rPr>
+        <w:rFonts w:ascii="Courier New" w:hAnsi="Courier New" w:cs="Courier New" w:hint="default"/>
+      </w:rPr>
+    </w:lvl>
+    <w:lvl w:ilvl="8" w:tplc="280A0005" w:tentative="1">
+      <w:start w:val="1"/>
+      <w:numFmt w:val="bullet"/>
+      <w:lvlText w:val=""/>
+      <w:lvlJc w:val="left"/>
+      <w:pPr>
+        <w:ind w:left="6480" w:hanging="360"/>
+      </w:pPr>
+      <w:rPr>
+        <w:rFonts w:ascii="Wingdings" w:hAnsi="Wingdings" w:hint="default"/>
+      </w:rPr>
+    </w:lvl>
+  </w:abstractNum>
+  <w:abstractNum w:abstractNumId="3">
     <w:nsid w:val="353A2881"/>
     <w:multiLevelType w:val="hybridMultilevel"/>
     <w:tmpl w:val="5DD66C90"/>
@@ -13682,7 +14533,7 @@
       </w:pPr>
     </w:lvl>
   </w:abstractNum>
-  <w:abstractNum w:abstractNumId="2">
+  <w:abstractNum w:abstractNumId="4">
     <w:nsid w:val="360A5A9E"/>
     <w:multiLevelType w:val="hybridMultilevel"/>
     <w:tmpl w:val="502611E6"/>
@@ -13822,7 +14673,7 @@
       </w:rPr>
     </w:lvl>
   </w:abstractNum>
-  <w:abstractNum w:abstractNumId="3">
+  <w:abstractNum w:abstractNumId="5">
     <w:nsid w:val="37D36A89"/>
     <w:multiLevelType w:val="hybridMultilevel"/>
     <w:tmpl w:val="D180C3EA"/>
@@ -13935,7 +14786,7 @@
       </w:rPr>
     </w:lvl>
   </w:abstractNum>
-  <w:abstractNum w:abstractNumId="4">
+  <w:abstractNum w:abstractNumId="6">
     <w:nsid w:val="44F53244"/>
     <w:multiLevelType w:val="hybridMultilevel"/>
     <w:tmpl w:val="149E7410"/>
@@ -14048,7 +14899,96 @@
       </w:rPr>
     </w:lvl>
   </w:abstractNum>
-  <w:abstractNum w:abstractNumId="5">
+  <w:abstractNum w:abstractNumId="7">
+    <w:nsid w:val="45B0431C"/>
+    <w:multiLevelType w:val="hybridMultilevel"/>
+    <w:tmpl w:val="B704BC22"/>
+    <w:lvl w:ilvl="0" w:tplc="EE12ADA8">
+      <w:start w:val="1"/>
+      <w:numFmt w:val="decimal"/>
+      <w:lvlText w:val="O.E.%1:"/>
+      <w:lvlJc w:val="left"/>
+      <w:pPr>
+        <w:ind w:left="720" w:hanging="360"/>
+      </w:pPr>
+      <w:rPr>
+        <w:rFonts w:hint="default"/>
+      </w:rPr>
+    </w:lvl>
+    <w:lvl w:ilvl="1" w:tplc="280A0019" w:tentative="1">
+      <w:start w:val="1"/>
+      <w:numFmt w:val="lowerLetter"/>
+      <w:lvlText w:val="%2."/>
+      <w:lvlJc w:val="left"/>
+      <w:pPr>
+        <w:ind w:left="1440" w:hanging="360"/>
+      </w:pPr>
+    </w:lvl>
+    <w:lvl w:ilvl="2" w:tplc="280A001B" w:tentative="1">
+      <w:start w:val="1"/>
+      <w:numFmt w:val="lowerRoman"/>
+      <w:lvlText w:val="%3."/>
+      <w:lvlJc w:val="right"/>
+      <w:pPr>
+        <w:ind w:left="2160" w:hanging="180"/>
+      </w:pPr>
+    </w:lvl>
+    <w:lvl w:ilvl="3" w:tplc="280A000F" w:tentative="1">
+      <w:start w:val="1"/>
+      <w:numFmt w:val="decimal"/>
+      <w:lvlText w:val="%4."/>
+      <w:lvlJc w:val="left"/>
+      <w:pPr>
+        <w:ind w:left="2880" w:hanging="360"/>
+      </w:pPr>
+    </w:lvl>
+    <w:lvl w:ilvl="4" w:tplc="280A0019" w:tentative="1">
+      <w:start w:val="1"/>
+      <w:numFmt w:val="lowerLetter"/>
+      <w:lvlText w:val="%5."/>
+      <w:lvlJc w:val="left"/>
+      <w:pPr>
+        <w:ind w:left="3600" w:hanging="360"/>
+      </w:pPr>
+    </w:lvl>
+    <w:lvl w:ilvl="5" w:tplc="280A001B" w:tentative="1">
+      <w:start w:val="1"/>
+      <w:numFmt w:val="lowerRoman"/>
+      <w:lvlText w:val="%6."/>
+      <w:lvlJc w:val="right"/>
+      <w:pPr>
+        <w:ind w:left="4320" w:hanging="180"/>
+      </w:pPr>
+    </w:lvl>
+    <w:lvl w:ilvl="6" w:tplc="280A000F" w:tentative="1">
+      <w:start w:val="1"/>
+      <w:numFmt w:val="decimal"/>
+      <w:lvlText w:val="%7."/>
+      <w:lvlJc w:val="left"/>
+      <w:pPr>
+        <w:ind w:left="5040" w:hanging="360"/>
+      </w:pPr>
+    </w:lvl>
+    <w:lvl w:ilvl="7" w:tplc="280A0019" w:tentative="1">
+      <w:start w:val="1"/>
+      <w:numFmt w:val="lowerLetter"/>
+      <w:lvlText w:val="%8."/>
+      <w:lvlJc w:val="left"/>
+      <w:pPr>
+        <w:ind w:left="5760" w:hanging="360"/>
+      </w:pPr>
+    </w:lvl>
+    <w:lvl w:ilvl="8" w:tplc="280A001B" w:tentative="1">
+      <w:start w:val="1"/>
+      <w:numFmt w:val="lowerRoman"/>
+      <w:lvlText w:val="%9."/>
+      <w:lvlJc w:val="right"/>
+      <w:pPr>
+        <w:ind w:left="6480" w:hanging="180"/>
+      </w:pPr>
+    </w:lvl>
+  </w:abstractNum>
+  <w:abstractNum w:abstractNumId="8">
     <w:nsid w:val="4C022009"/>
     <w:multiLevelType w:val="hybridMultilevel"/>
     <w:tmpl w:val="0C346426"/>
@@ -14188,7 +15128,7 @@
       </w:rPr>
     </w:lvl>
   </w:abstractNum>
-  <w:abstractNum w:abstractNumId="6">
+  <w:abstractNum w:abstractNumId="9">
     <w:nsid w:val="4C726B87"/>
     <w:multiLevelType w:val="hybridMultilevel"/>
     <w:tmpl w:val="B4D25AD2"/>
@@ -14277,7 +15217,7 @@
       </w:pPr>
     </w:lvl>
   </w:abstractNum>
-  <w:abstractNum w:abstractNumId="7">
+  <w:abstractNum w:abstractNumId="10">
     <w:nsid w:val="51B143FC"/>
     <w:multiLevelType w:val="hybridMultilevel"/>
     <w:tmpl w:val="D318C15E"/>
@@ -14417,7 +15357,7 @@
       </w:rPr>
     </w:lvl>
   </w:abstractNum>
-  <w:abstractNum w:abstractNumId="8">
+  <w:abstractNum w:abstractNumId="11">
     <w:nsid w:val="55B43487"/>
     <w:multiLevelType w:val="multilevel"/>
     <w:tmpl w:val="436CFC34"/>
@@ -14561,7 +15501,7 @@
       </w:rPr>
     </w:lvl>
   </w:abstractNum>
-  <w:abstractNum w:abstractNumId="9">
+  <w:abstractNum w:abstractNumId="12">
     <w:nsid w:val="59E313E1"/>
     <w:multiLevelType w:val="hybridMultilevel"/>
     <w:tmpl w:val="C2DAC008"/>
@@ -14680,7 +15620,7 @@
       </w:pPr>
     </w:lvl>
   </w:abstractNum>
-  <w:abstractNum w:abstractNumId="10">
+  <w:abstractNum w:abstractNumId="13">
     <w:nsid w:val="62A51D85"/>
     <w:multiLevelType w:val="hybridMultilevel"/>
     <w:tmpl w:val="4042A026"/>
@@ -14820,7 +15760,7 @@
       </w:rPr>
     </w:lvl>
   </w:abstractNum>
-  <w:abstractNum w:abstractNumId="11">
+  <w:abstractNum w:abstractNumId="14">
     <w:nsid w:val="6602201A"/>
     <w:multiLevelType w:val="hybridMultilevel"/>
     <w:tmpl w:val="7F5EBFD4"/>
@@ -14933,7 +15873,7 @@
       </w:rPr>
     </w:lvl>
   </w:abstractNum>
-  <w:abstractNum w:abstractNumId="12">
+  <w:abstractNum w:abstractNumId="15">
     <w:nsid w:val="675F07B8"/>
     <w:multiLevelType w:val="hybridMultilevel"/>
     <w:tmpl w:val="B0704980"/>
@@ -15073,7 +16013,120 @@
       </w:rPr>
     </w:lvl>
   </w:abstractNum>
-  <w:abstractNum w:abstractNumId="13">
+  <w:abstractNum w:abstractNumId="16">
+    <w:nsid w:val="75FE7384"/>
+    <w:multiLevelType w:val="hybridMultilevel"/>
+    <w:tmpl w:val="CD860622"/>
+    <w:lvl w:ilvl="0" w:tplc="280A0001">
+      <w:start w:val="1"/>
+      <w:numFmt w:val="bullet"/>
+      <w:lvlText w:val=""/>
+      <w:lvlJc w:val="left"/>
+      <w:pPr>
+        <w:ind w:left="360" w:hanging="360"/>
+      </w:pPr>
+      <w:rPr>
+        <w:rFonts w:ascii="Symbol" w:hAnsi="Symbol" w:hint="default"/>
+      </w:rPr>
+    </w:lvl>
+    <w:lvl w:ilvl="1" w:tplc="280A0003" w:tentative="1">
+      <w:start w:val="1"/>
+      <w:numFmt w:val="bullet"/>
+      <w:lvlText w:val="o"/>
+      <w:lvlJc w:val="left"/>
+      <w:pPr>
+        <w:ind w:left="1080" w:hanging="360"/>
+      </w:pPr>
+      <w:rPr>
+        <w:rFonts w:ascii="Courier New" w:hAnsi="Courier New" w:cs="Courier New" w:hint="default"/>
+      </w:rPr>
+    </w:lvl>
+    <w:lvl w:ilvl="2" w:tplc="280A0005" w:tentative="1">
+      <w:start w:val="1"/>
+      <w:numFmt w:val="bullet"/>
+      <w:lvlText w:val=""/>
+      <w:lvlJc w:val="left"/>
+      <w:pPr>
+        <w:ind w:left="1800" w:hanging="360"/>
+      </w:pPr>
+      <w:rPr>
+        <w:rFonts w:ascii="Wingdings" w:hAnsi="Wingdings" w:hint="default"/>
+      </w:rPr>
+    </w:lvl>
+    <w:lvl w:ilvl="3" w:tplc="280A0001" w:tentative="1">
+      <w:start w:val="1"/>
+      <w:numFmt w:val="bullet"/>
+      <w:lvlText w:val=""/>
+      <w:lvlJc w:val="left"/>
+      <w:pPr>
+        <w:ind w:left="2520" w:hanging="360"/>
+      </w:pPr>
+      <w:rPr>
+        <w:rFonts w:ascii="Symbol" w:hAnsi="Symbol" w:hint="default"/>
+      </w:rPr>
+    </w:lvl>
+    <w:lvl w:ilvl="4" w:tplc="280A0003" w:tentative="1">
+      <w:start w:val="1"/>
+      <w:numFmt w:val="bullet"/>
+      <w:lvlText w:val="o"/>
+      <w:lvlJc w:val="left"/>
+      <w:pPr>
+        <w:ind w:left="3240" w:hanging="360"/>
+      </w:pPr>
+      <w:rPr>
+        <w:rFonts w:ascii="Courier New" w:hAnsi="Courier New" w:cs="Courier New" w:hint="default"/>
+      </w:rPr>
+    </w:lvl>
+    <w:lvl w:ilvl="5" w:tplc="280A0005" w:tentative="1">
+      <w:start w:val="1"/>
+      <w:numFmt w:val="bullet"/>
+      <w:lvlText w:val=""/>
+      <w:lvlJc w:val="left"/>
+      <w:pPr>
+        <w:ind w:left="3960" w:hanging="360"/>
+      </w:pPr>
+      <w:rPr>
+        <w:rFonts w:ascii="Wingdings" w:hAnsi="Wingdings" w:hint="default"/>
+      </w:rPr>
+    </w:lvl>
+    <w:lvl w:ilvl="6" w:tplc="280A0001" w:tentative="1">
+      <w:start w:val="1"/>
+      <w:numFmt w:val="bullet"/>
+      <w:lvlText w:val=""/>
+      <w:lvlJc w:val="left"/>
+      <w:pPr>
+        <w:ind w:left="4680" w:hanging="360"/>
+      </w:pPr>
+      <w:rPr>
+        <w:rFonts w:ascii="Symbol" w:hAnsi="Symbol" w:hint="default"/>
+      </w:rPr>
+    </w:lvl>
+    <w:lvl w:ilvl="7" w:tplc="280A0003" w:tentative="1">
+      <w:start w:val="1"/>
+      <w:numFmt w:val="bullet"/>
+      <w:lvlText w:val="o"/>
+      <w:lvlJc w:val="left"/>
+      <w:pPr>
+        <w:ind w:left="5400" w:hanging="360"/>
+      </w:pPr>
+      <w:rPr>
+        <w:rFonts w:ascii="Courier New" w:hAnsi="Courier New" w:cs="Courier New" w:hint="default"/>
+      </w:rPr>
+    </w:lvl>
+    <w:lvl w:ilvl="8" w:tplc="280A0005" w:tentative="1">
+      <w:start w:val="1"/>
+      <w:numFmt w:val="bullet"/>
+      <w:lvlText w:val=""/>
+      <w:lvlJc w:val="left"/>
+      <w:pPr>
+        <w:ind w:left="6120" w:hanging="360"/>
+      </w:pPr>
+      <w:rPr>
+        <w:rFonts w:ascii="Wingdings" w:hAnsi="Wingdings" w:hint="default"/>
+      </w:rPr>
+    </w:lvl>
+  </w:abstractNum>
+  <w:abstractNum w:abstractNumId="17">
     <w:nsid w:val="7A0F6A23"/>
     <w:multiLevelType w:val="hybridMultilevel"/>
     <w:tmpl w:val="186C5CDE"/>
@@ -15187,67 +16240,79 @@
     </w:lvl>
   </w:abstractNum>
   <w:num w:numId="1">
+    <w:abstractNumId w:val="11"/>
+  </w:num>
+  <w:num w:numId="2">
+    <w:abstractNumId w:val="3"/>
+  </w:num>
+  <w:num w:numId="3">
+    <w:abstractNumId w:val="12"/>
+  </w:num>
+  <w:num w:numId="4">
     <w:abstractNumId w:val="8"/>
   </w:num>
-  <w:num w:numId="2">
-    <w:abstractNumId w:val="1"/>
-  </w:num>
-  <w:num w:numId="3">
-    <w:abstractNumId w:val="9"/>
-  </w:num>
-  <w:num w:numId="4">
-    <w:abstractNumId w:val="5"/>
-  </w:num>
   <w:num w:numId="5">
-    <w:abstractNumId w:val="2"/>
+    <w:abstractNumId w:val="4"/>
   </w:num>
   <w:num w:numId="6">
+    <w:abstractNumId w:val="17"/>
+  </w:num>
+  <w:num w:numId="7">
+    <w:abstractNumId w:val="15"/>
+  </w:num>
+  <w:num w:numId="8">
+    <w:abstractNumId w:val="10"/>
+  </w:num>
+  <w:num w:numId="9">
     <w:abstractNumId w:val="13"/>
   </w:num>
-  <w:num w:numId="7">
-    <w:abstractNumId w:val="12"/>
-  </w:num>
-  <w:num w:numId="8">
-    <w:abstractNumId w:val="7"/>
-  </w:num>
-  <w:num w:numId="9">
-    <w:abstractNumId w:val="10"/>
-  </w:num>
   <w:num w:numId="10">
-    <w:abstractNumId w:val="8"/>
+    <w:abstractNumId w:val="11"/>
   </w:num>
   <w:num w:numId="11">
-    <w:abstractNumId w:val="8"/>
+    <w:abstractNumId w:val="11"/>
   </w:num>
   <w:num w:numId="12">
-    <w:abstractNumId w:val="8"/>
+    <w:abstractNumId w:val="11"/>
   </w:num>
   <w:num w:numId="13">
-    <w:abstractNumId w:val="8"/>
+    <w:abstractNumId w:val="11"/>
   </w:num>
   <w:num w:numId="14">
-    <w:abstractNumId w:val="8"/>
+    <w:abstractNumId w:val="11"/>
   </w:num>
   <w:num w:numId="15">
-    <w:abstractNumId w:val="8"/>
+    <w:abstractNumId w:val="11"/>
   </w:num>
   <w:num w:numId="16">
-    <w:abstractNumId w:val="8"/>
+    <w:abstractNumId w:val="11"/>
   </w:num>
   <w:num w:numId="17">
-    <w:abstractNumId w:val="11"/>
+    <w:abstractNumId w:val="14"/>
   </w:num>
   <w:num w:numId="18">
     <w:abstractNumId w:val="0"/>
   </w:num>
   <w:num w:numId="19">
-    <w:abstractNumId w:val="4"/>
+    <w:abstractNumId w:val="6"/>
   </w:num>
   <w:num w:numId="20">
-    <w:abstractNumId w:val="3"/>
+    <w:abstractNumId w:val="5"/>
   </w:num>
   <w:num w:numId="21">
-    <w:abstractNumId w:val="6"/>
+    <w:abstractNumId w:val="9"/>
+  </w:num>
+  <w:num w:numId="22">
+    <w:abstractNumId w:val="7"/>
+  </w:num>
+  <w:num w:numId="23">
+    <w:abstractNumId w:val="2"/>
+  </w:num>
+  <w:num w:numId="24">
+    <w:abstractNumId w:val="1"/>
+  </w:num>
+  <w:num w:numId="25">
+    <w:abstractNumId w:val="16"/>
   </w:num>
   <w:numIdMacAtCleanup w:val="8"/>
 </w:numbering>
@@ -18989,7 +20054,7 @@
 </file>
 
 <file path=customXml/itemProps1.xml><?xml version="1.0" encoding="utf-8"?>
-<ds:datastoreItem xmlns:ds="http://schemas.openxmlformats.org/officeDocument/2006/customXml" ds:itemID="{752814E9-A21F-4FB1-A5DC-C1B3B5F9C348}">
+<ds:datastoreItem xmlns:ds="http://schemas.openxmlformats.org/officeDocument/2006/customXml" ds:itemID="{100047D2-6E98-4536-9F5B-11EF0F947D86}">
   <ds:schemaRefs>
     <ds:schemaRef ds:uri="http://schemas.openxmlformats.org/officeDocument/2006/bibliography"/>
   </ds:schemaRefs>

</xml_diff>

<commit_message>
Se ha actualizado la versión del documento debido a que se actualizó el ciclo del proyecto.
</commit_message>
<xml_diff>
--- a/Documentos/SISPPAFUT - Project Charter.docx
+++ b/Documentos/SISPPAFUT - Project Charter.docx
@@ -226,7 +226,7 @@
           <w:sz w:val="48"/>
           <w:lang w:val="es-PE"/>
         </w:rPr>
-        <w:t>7</w:t>
+        <w:t>8</w:t>
       </w:r>
       <w:r>
         <w:rPr>
@@ -249,8 +249,6 @@
           <w:lang w:val="es-PE"/>
         </w:rPr>
       </w:pPr>
-      <w:bookmarkStart w:id="0" w:name="_GoBack"/>
-      <w:bookmarkEnd w:id="0"/>
     </w:p>
     <w:p>
       <w:pPr>
@@ -1335,7 +1333,17 @@
                 <w:szCs w:val="22"/>
                 <w:lang w:val="es-PE"/>
               </w:rPr>
-              <w:t>1.6</w:t>
+              <w:t>1.</w:t>
+            </w:r>
+            <w:r>
+              <w:rPr>
+                <w:rFonts w:ascii="Times New Roman" w:hAnsi="Times New Roman"/>
+                <w:color w:val="0000FF"/>
+                <w:sz w:val="22"/>
+                <w:szCs w:val="22"/>
+                <w:lang w:val="es-PE"/>
+              </w:rPr>
+              <w:t>7</w:t>
             </w:r>
           </w:p>
         </w:tc>
@@ -1367,17 +1375,7 @@
                 <w:szCs w:val="22"/>
                 <w:lang w:val="es-PE"/>
               </w:rPr>
-              <w:t>18</w:t>
-            </w:r>
-            <w:r>
-              <w:rPr>
-                <w:rFonts w:ascii="Times New Roman" w:hAnsi="Times New Roman"/>
-                <w:color w:val="0000FF"/>
-                <w:sz w:val="22"/>
-                <w:szCs w:val="22"/>
-                <w:lang w:val="es-PE"/>
-              </w:rPr>
-              <w:t>/04/2012</w:t>
+              <w:t>18/04/2012</w:t>
             </w:r>
           </w:p>
         </w:tc>
@@ -1418,6 +1416,119 @@
               </w:rPr>
               <w:t>Modificación del documento</w:t>
             </w:r>
+          </w:p>
+        </w:tc>
+      </w:tr>
+      <w:tr>
+        <w:trPr>
+          <w:trHeight w:val="287"/>
+          <w:jc w:val="center"/>
+        </w:trPr>
+        <w:tc>
+          <w:tcPr>
+            <w:tcW w:w="1080" w:type="dxa"/>
+            <w:tcBorders>
+              <w:top w:val="single" w:sz="8" w:space="0" w:color="4F81BD"/>
+              <w:left w:val="single" w:sz="8" w:space="0" w:color="4F81BD"/>
+              <w:bottom w:val="single" w:sz="8" w:space="0" w:color="4F81BD"/>
+              <w:right w:val="single" w:sz="8" w:space="0" w:color="4F81BD"/>
+            </w:tcBorders>
+          </w:tcPr>
+          <w:p>
+            <w:pPr>
+              <w:pStyle w:val="TableText"/>
+              <w:spacing w:before="20" w:after="60"/>
+              <w:rPr>
+                <w:rFonts w:ascii="Times New Roman" w:hAnsi="Times New Roman"/>
+                <w:color w:val="0000FF"/>
+                <w:sz w:val="22"/>
+                <w:szCs w:val="22"/>
+                <w:lang w:val="es-PE"/>
+              </w:rPr>
+            </w:pPr>
+            <w:r>
+              <w:rPr>
+                <w:rFonts w:ascii="Times New Roman" w:hAnsi="Times New Roman"/>
+                <w:color w:val="0000FF"/>
+                <w:sz w:val="22"/>
+                <w:szCs w:val="22"/>
+                <w:lang w:val="es-PE"/>
+              </w:rPr>
+              <w:t>1.8</w:t>
+            </w:r>
+          </w:p>
+        </w:tc>
+        <w:tc>
+          <w:tcPr>
+            <w:tcW w:w="1260" w:type="dxa"/>
+            <w:tcBorders>
+              <w:top w:val="single" w:sz="8" w:space="0" w:color="4F81BD"/>
+              <w:bottom w:val="single" w:sz="8" w:space="0" w:color="4F81BD"/>
+            </w:tcBorders>
+          </w:tcPr>
+          <w:p>
+            <w:pPr>
+              <w:pStyle w:val="TableText"/>
+              <w:spacing w:before="20" w:after="60"/>
+              <w:rPr>
+                <w:rFonts w:ascii="Times New Roman" w:hAnsi="Times New Roman"/>
+                <w:color w:val="0000FF"/>
+                <w:sz w:val="22"/>
+                <w:szCs w:val="22"/>
+                <w:lang w:val="es-PE"/>
+              </w:rPr>
+            </w:pPr>
+            <w:r>
+              <w:rPr>
+                <w:rFonts w:ascii="Times New Roman" w:hAnsi="Times New Roman"/>
+                <w:color w:val="0000FF"/>
+                <w:sz w:val="22"/>
+                <w:szCs w:val="22"/>
+                <w:lang w:val="es-PE"/>
+              </w:rPr>
+              <w:t>16/08/2012</w:t>
+            </w:r>
+          </w:p>
+        </w:tc>
+        <w:tc>
+          <w:tcPr>
+            <w:tcW w:w="1980" w:type="dxa"/>
+            <w:tcBorders>
+              <w:top w:val="single" w:sz="8" w:space="0" w:color="4F81BD"/>
+              <w:left w:val="single" w:sz="8" w:space="0" w:color="4F81BD"/>
+              <w:bottom w:val="single" w:sz="8" w:space="0" w:color="4F81BD"/>
+              <w:right w:val="single" w:sz="8" w:space="0" w:color="4F81BD"/>
+            </w:tcBorders>
+          </w:tcPr>
+          <w:p>
+            <w:r>
+              <w:t>Martínez Meneses, Michael Roland</w:t>
+            </w:r>
+          </w:p>
+        </w:tc>
+        <w:tc>
+          <w:tcPr>
+            <w:tcW w:w="4320" w:type="dxa"/>
+            <w:tcBorders>
+              <w:top w:val="single" w:sz="8" w:space="0" w:color="4F81BD"/>
+              <w:bottom w:val="single" w:sz="8" w:space="0" w:color="4F81BD"/>
+              <w:right w:val="single" w:sz="8" w:space="0" w:color="4F81BD"/>
+            </w:tcBorders>
+          </w:tcPr>
+          <w:p>
+            <w:pPr>
+              <w:rPr>
+                <w:lang w:val="es-PE"/>
+              </w:rPr>
+            </w:pPr>
+            <w:r>
+              <w:rPr>
+                <w:lang w:val="es-PE"/>
+              </w:rPr>
+              <w:t>Modificación del documento</w:t>
+            </w:r>
+            <w:bookmarkStart w:id="0" w:name="_GoBack"/>
+            <w:bookmarkEnd w:id="0"/>
           </w:p>
         </w:tc>
       </w:tr>
@@ -8217,19 +8328,11 @@
                 <w:rFonts w:ascii="Calibri" w:hAnsi="Calibri" w:cs="Calibri"/>
               </w:rPr>
             </w:pPr>
-            <w:proofErr w:type="spellStart"/>
             <w:r>
               <w:rPr>
                 <w:rFonts w:ascii="Calibri" w:hAnsi="Calibri" w:cs="Calibri"/>
               </w:rPr>
-              <w:t>User</w:t>
-            </w:r>
-            <w:proofErr w:type="spellEnd"/>
-            <w:r>
-              <w:rPr>
-                <w:rFonts w:ascii="Calibri" w:hAnsi="Calibri" w:cs="Calibri"/>
-              </w:rPr>
-              <w:t xml:space="preserve"> </w:t>
+              <w:t xml:space="preserve">User </w:t>
             </w:r>
             <w:proofErr w:type="spellStart"/>
             <w:r>
@@ -8252,21 +8355,7 @@
               <w:rPr>
                 <w:rFonts w:ascii="Calibri" w:hAnsi="Calibri" w:cs="Calibri"/>
               </w:rPr>
-              <w:t xml:space="preserve">Priorización de </w:t>
-            </w:r>
-            <w:proofErr w:type="spellStart"/>
-            <w:r>
-              <w:rPr>
-                <w:rFonts w:ascii="Calibri" w:hAnsi="Calibri" w:cs="Calibri"/>
-              </w:rPr>
-              <w:t>User</w:t>
-            </w:r>
-            <w:proofErr w:type="spellEnd"/>
-            <w:r>
-              <w:rPr>
-                <w:rFonts w:ascii="Calibri" w:hAnsi="Calibri" w:cs="Calibri"/>
-              </w:rPr>
-              <w:t xml:space="preserve"> </w:t>
+              <w:t xml:space="preserve">Priorización de User </w:t>
             </w:r>
             <w:proofErr w:type="spellStart"/>
             <w:r>
@@ -14066,7 +14155,7 @@
               <w:sz w:val="28"/>
               <w:szCs w:val="36"/>
             </w:rPr>
-            <w:t>2012-1</w:t>
+            <w:t>2012-2</w:t>
           </w:r>
         </w:p>
       </w:tc>
@@ -20054,7 +20143,7 @@
 </file>
 
 <file path=customXml/itemProps1.xml><?xml version="1.0" encoding="utf-8"?>
-<ds:datastoreItem xmlns:ds="http://schemas.openxmlformats.org/officeDocument/2006/customXml" ds:itemID="{100047D2-6E98-4536-9F5B-11EF0F947D86}">
+<ds:datastoreItem xmlns:ds="http://schemas.openxmlformats.org/officeDocument/2006/customXml" ds:itemID="{12FC05FB-BD94-4315-AACC-EE53690389D4}">
   <ds:schemaRefs>
     <ds:schemaRef ds:uri="http://schemas.openxmlformats.org/officeDocument/2006/bibliography"/>
   </ds:schemaRefs>

</xml_diff>

<commit_message>
Se ha añadido una lista de siglarios
</commit_message>
<xml_diff>
--- a/Documentos/SISPPAFUT - Project Charter.docx
+++ b/Documentos/SISPPAFUT - Project Charter.docx
@@ -226,7 +226,7 @@
           <w:sz w:val="48"/>
           <w:lang w:val="es-PE"/>
         </w:rPr>
-        <w:t>8</w:t>
+        <w:t>9</w:t>
       </w:r>
       <w:r>
         <w:rPr>
@@ -1527,8 +1527,129 @@
               </w:rPr>
               <w:t>Modificación del documento</w:t>
             </w:r>
+          </w:p>
+        </w:tc>
+      </w:tr>
+      <w:tr>
+        <w:trPr>
+          <w:trHeight w:val="287"/>
+          <w:jc w:val="center"/>
+        </w:trPr>
+        <w:tc>
+          <w:tcPr>
+            <w:tcW w:w="1080" w:type="dxa"/>
+            <w:tcBorders>
+              <w:top w:val="single" w:sz="8" w:space="0" w:color="4F81BD"/>
+              <w:left w:val="single" w:sz="8" w:space="0" w:color="4F81BD"/>
+              <w:bottom w:val="single" w:sz="8" w:space="0" w:color="4F81BD"/>
+              <w:right w:val="single" w:sz="8" w:space="0" w:color="4F81BD"/>
+            </w:tcBorders>
+          </w:tcPr>
+          <w:p>
+            <w:pPr>
+              <w:pStyle w:val="TableText"/>
+              <w:spacing w:before="20" w:after="60"/>
+              <w:rPr>
+                <w:rFonts w:ascii="Times New Roman" w:hAnsi="Times New Roman"/>
+                <w:color w:val="0000FF"/>
+                <w:sz w:val="22"/>
+                <w:szCs w:val="22"/>
+                <w:lang w:val="es-PE"/>
+              </w:rPr>
+            </w:pPr>
+            <w:r>
+              <w:rPr>
+                <w:rFonts w:ascii="Times New Roman" w:hAnsi="Times New Roman"/>
+                <w:color w:val="0000FF"/>
+                <w:sz w:val="22"/>
+                <w:szCs w:val="22"/>
+                <w:lang w:val="es-PE"/>
+              </w:rPr>
+              <w:t>1.9</w:t>
+            </w:r>
+          </w:p>
+        </w:tc>
+        <w:tc>
+          <w:tcPr>
+            <w:tcW w:w="1260" w:type="dxa"/>
+            <w:tcBorders>
+              <w:top w:val="single" w:sz="8" w:space="0" w:color="4F81BD"/>
+              <w:bottom w:val="single" w:sz="8" w:space="0" w:color="4F81BD"/>
+            </w:tcBorders>
+          </w:tcPr>
+          <w:p>
+            <w:pPr>
+              <w:pStyle w:val="TableText"/>
+              <w:spacing w:before="20" w:after="60"/>
+              <w:rPr>
+                <w:rFonts w:ascii="Times New Roman" w:hAnsi="Times New Roman"/>
+                <w:color w:val="0000FF"/>
+                <w:sz w:val="22"/>
+                <w:szCs w:val="22"/>
+                <w:lang w:val="es-PE"/>
+              </w:rPr>
+            </w:pPr>
+            <w:r>
+              <w:rPr>
+                <w:rFonts w:ascii="Times New Roman" w:hAnsi="Times New Roman"/>
+                <w:color w:val="0000FF"/>
+                <w:sz w:val="22"/>
+                <w:szCs w:val="22"/>
+                <w:lang w:val="es-PE"/>
+              </w:rPr>
+              <w:t>20</w:t>
+            </w:r>
             <w:bookmarkStart w:id="0" w:name="_GoBack"/>
             <w:bookmarkEnd w:id="0"/>
+            <w:r>
+              <w:rPr>
+                <w:rFonts w:ascii="Times New Roman" w:hAnsi="Times New Roman"/>
+                <w:color w:val="0000FF"/>
+                <w:sz w:val="22"/>
+                <w:szCs w:val="22"/>
+                <w:lang w:val="es-PE"/>
+              </w:rPr>
+              <w:t>/08/2012</w:t>
+            </w:r>
+          </w:p>
+        </w:tc>
+        <w:tc>
+          <w:tcPr>
+            <w:tcW w:w="1980" w:type="dxa"/>
+            <w:tcBorders>
+              <w:top w:val="single" w:sz="8" w:space="0" w:color="4F81BD"/>
+              <w:left w:val="single" w:sz="8" w:space="0" w:color="4F81BD"/>
+              <w:bottom w:val="single" w:sz="8" w:space="0" w:color="4F81BD"/>
+              <w:right w:val="single" w:sz="8" w:space="0" w:color="4F81BD"/>
+            </w:tcBorders>
+          </w:tcPr>
+          <w:p>
+            <w:r>
+              <w:t>Martínez Meneses, Michael Roland</w:t>
+            </w:r>
+          </w:p>
+        </w:tc>
+        <w:tc>
+          <w:tcPr>
+            <w:tcW w:w="4320" w:type="dxa"/>
+            <w:tcBorders>
+              <w:top w:val="single" w:sz="8" w:space="0" w:color="4F81BD"/>
+              <w:bottom w:val="single" w:sz="8" w:space="0" w:color="4F81BD"/>
+              <w:right w:val="single" w:sz="8" w:space="0" w:color="4F81BD"/>
+            </w:tcBorders>
+          </w:tcPr>
+          <w:p>
+            <w:pPr>
+              <w:rPr>
+                <w:lang w:val="es-PE"/>
+              </w:rPr>
+            </w:pPr>
+            <w:r>
+              <w:rPr>
+                <w:lang w:val="es-PE"/>
+              </w:rPr>
+              <w:t>Modificación del documento</w:t>
+            </w:r>
           </w:p>
         </w:tc>
       </w:tr>
@@ -12329,6 +12450,400 @@
           <w:b/>
           <w:lang w:val="es-PE"/>
         </w:rPr>
+        <w:t>Te Apuesto</w:t>
+      </w:r>
+    </w:p>
+    <w:p>
+      <w:pPr>
+        <w:rPr>
+          <w:lang w:val="es-PE"/>
+        </w:rPr>
+      </w:pPr>
+      <w:r>
+        <w:rPr>
+          <w:lang w:val="es-PE"/>
+        </w:rPr>
+        <w:t>Es un juego de apuestas de Intralot que consiste en elegir de una lista los partidos y</w:t>
+      </w:r>
+      <w:r>
+        <w:rPr>
+          <w:lang w:val="es-PE"/>
+        </w:rPr>
+        <w:t xml:space="preserve"> sus </w:t>
+      </w:r>
+      <w:r>
+        <w:rPr>
+          <w:lang w:val="es-PE"/>
+        </w:rPr>
+        <w:t>resultados con el objetivo de ganar una apuesta deportiva.</w:t>
+      </w:r>
+    </w:p>
+    <w:p>
+      <w:pPr>
+        <w:rPr>
+          <w:lang w:val="es-PE"/>
+        </w:rPr>
+      </w:pPr>
+    </w:p>
+    <w:p>
+      <w:pPr>
+        <w:rPr>
+          <w:b/>
+          <w:lang w:val="es-PE"/>
+        </w:rPr>
+      </w:pPr>
+      <w:r>
+        <w:rPr>
+          <w:b/>
+          <w:lang w:val="es-PE"/>
+        </w:rPr>
+        <w:t>Visual Studio 2010</w:t>
+      </w:r>
+    </w:p>
+    <w:p>
+      <w:pPr>
+        <w:rPr>
+          <w:lang w:val="es-PE"/>
+        </w:rPr>
+      </w:pPr>
+      <w:r>
+        <w:rPr>
+          <w:lang w:val="es-PE"/>
+        </w:rPr>
+        <w:t>Es un IDE, entorno de desarrollo integrado por sus siglas en inglés, que permite mediante sus lenguajes de programación desarrollar soluciones de escritorio y web.</w:t>
+      </w:r>
+    </w:p>
+    <w:p>
+      <w:pPr>
+        <w:rPr>
+          <w:lang w:val="es-PE"/>
+        </w:rPr>
+      </w:pPr>
+    </w:p>
+    <w:p>
+      <w:pPr>
+        <w:rPr>
+          <w:lang w:val="es-PE"/>
+        </w:rPr>
+      </w:pPr>
+    </w:p>
+    <w:p>
+      <w:pPr>
+        <w:rPr>
+          <w:lang w:val="es-PE"/>
+        </w:rPr>
+      </w:pPr>
+    </w:p>
+    <w:p>
+      <w:pPr>
+        <w:rPr>
+          <w:lang w:val="es-PE"/>
+        </w:rPr>
+      </w:pPr>
+    </w:p>
+    <w:p>
+      <w:pPr>
+        <w:rPr>
+          <w:lang w:val="es-PE"/>
+        </w:rPr>
+      </w:pPr>
+    </w:p>
+    <w:p>
+      <w:pPr>
+        <w:rPr>
+          <w:lang w:val="es-PE"/>
+        </w:rPr>
+      </w:pPr>
+    </w:p>
+    <w:p>
+      <w:pPr>
+        <w:rPr>
+          <w:lang w:val="es-PE"/>
+        </w:rPr>
+      </w:pPr>
+    </w:p>
+    <w:p>
+      <w:pPr>
+        <w:rPr>
+          <w:lang w:val="es-PE"/>
+        </w:rPr>
+      </w:pPr>
+    </w:p>
+    <w:p>
+      <w:pPr>
+        <w:rPr>
+          <w:lang w:val="es-PE"/>
+        </w:rPr>
+      </w:pPr>
+    </w:p>
+    <w:p>
+      <w:pPr>
+        <w:rPr>
+          <w:lang w:val="es-PE"/>
+        </w:rPr>
+      </w:pPr>
+    </w:p>
+    <w:p>
+      <w:pPr>
+        <w:rPr>
+          <w:lang w:val="es-PE"/>
+        </w:rPr>
+      </w:pPr>
+    </w:p>
+    <w:p>
+      <w:pPr>
+        <w:rPr>
+          <w:lang w:val="es-PE"/>
+        </w:rPr>
+      </w:pPr>
+    </w:p>
+    <w:p>
+      <w:pPr>
+        <w:rPr>
+          <w:lang w:val="es-PE"/>
+        </w:rPr>
+      </w:pPr>
+    </w:p>
+    <w:p>
+      <w:pPr>
+        <w:rPr>
+          <w:lang w:val="es-PE"/>
+        </w:rPr>
+      </w:pPr>
+    </w:p>
+    <w:p>
+      <w:pPr>
+        <w:rPr>
+          <w:lang w:val="es-PE"/>
+        </w:rPr>
+      </w:pPr>
+    </w:p>
+    <w:p>
+      <w:pPr>
+        <w:rPr>
+          <w:lang w:val="es-PE"/>
+        </w:rPr>
+      </w:pPr>
+    </w:p>
+    <w:p>
+      <w:pPr>
+        <w:rPr>
+          <w:lang w:val="es-PE"/>
+        </w:rPr>
+      </w:pPr>
+    </w:p>
+    <w:p>
+      <w:pPr>
+        <w:rPr>
+          <w:lang w:val="es-PE"/>
+        </w:rPr>
+      </w:pPr>
+    </w:p>
+    <w:p>
+      <w:pPr>
+        <w:rPr>
+          <w:lang w:val="es-PE"/>
+        </w:rPr>
+      </w:pPr>
+    </w:p>
+    <w:p>
+      <w:pPr>
+        <w:pStyle w:val="Ttulo1"/>
+        <w:rPr>
+          <w:lang w:val="es-PE"/>
+        </w:rPr>
+      </w:pPr>
+      <w:r>
+        <w:rPr>
+          <w:lang w:val="es-PE"/>
+        </w:rPr>
+        <w:t>Siglario de términos</w:t>
+      </w:r>
+    </w:p>
+    <w:p>
+      <w:pPr>
+        <w:rPr>
+          <w:lang w:val="es-PE"/>
+        </w:rPr>
+      </w:pPr>
+    </w:p>
+    <w:p>
+      <w:pPr>
+        <w:rPr>
+          <w:lang w:val="es-PE"/>
+        </w:rPr>
+      </w:pPr>
+    </w:p>
+    <w:p>
+      <w:pPr>
+        <w:rPr>
+          <w:b/>
+          <w:lang w:val="es-PE"/>
+        </w:rPr>
+      </w:pPr>
+      <w:r>
+        <w:rPr>
+          <w:b/>
+          <w:lang w:val="es-PE"/>
+        </w:rPr>
+        <w:t>CVS</w:t>
+      </w:r>
+    </w:p>
+    <w:p>
+      <w:pPr>
+        <w:rPr>
+          <w:lang w:val="es-PE"/>
+        </w:rPr>
+      </w:pPr>
+      <w:r>
+        <w:rPr>
+          <w:lang w:val="es-PE"/>
+        </w:rPr>
+        <w:t xml:space="preserve">Es </w:t>
+      </w:r>
+      <w:r>
+        <w:rPr>
+          <w:lang w:val="es-PE"/>
+        </w:rPr>
+        <w:t>el acrónimo de Concurrent Versioning System.</w:t>
+      </w:r>
+    </w:p>
+    <w:p>
+      <w:pPr>
+        <w:rPr>
+          <w:lang w:val="es-PE"/>
+        </w:rPr>
+      </w:pPr>
+    </w:p>
+    <w:p>
+      <w:pPr>
+        <w:rPr>
+          <w:b/>
+          <w:lang w:val="es-PE"/>
+        </w:rPr>
+      </w:pPr>
+      <w:r>
+        <w:rPr>
+          <w:b/>
+          <w:lang w:val="es-PE"/>
+        </w:rPr>
+        <w:t>FIFA</w:t>
+      </w:r>
+    </w:p>
+    <w:p>
+      <w:pPr>
+        <w:rPr>
+          <w:lang w:val="es-PE"/>
+        </w:rPr>
+      </w:pPr>
+      <w:r>
+        <w:rPr>
+          <w:lang w:val="es-PE"/>
+        </w:rPr>
+        <w:t>Es el acrónimo de Federación Internacional de Fútbol Asociado. Es el ente máximo del fútbol mundial.</w:t>
+      </w:r>
+    </w:p>
+    <w:p>
+      <w:pPr>
+        <w:rPr>
+          <w:lang w:val="es-PE"/>
+        </w:rPr>
+      </w:pPr>
+    </w:p>
+    <w:p>
+      <w:pPr>
+        <w:rPr>
+          <w:b/>
+          <w:lang w:val="es-PE"/>
+        </w:rPr>
+      </w:pPr>
+      <w:r>
+        <w:rPr>
+          <w:b/>
+          <w:lang w:val="es-PE"/>
+        </w:rPr>
+        <w:t>SCM</w:t>
+      </w:r>
+    </w:p>
+    <w:p>
+      <w:pPr>
+        <w:rPr>
+          <w:lang w:val="es-PE"/>
+        </w:rPr>
+      </w:pPr>
+      <w:r>
+        <w:rPr>
+          <w:lang w:val="es-PE"/>
+        </w:rPr>
+        <w:t>Es el</w:t>
+      </w:r>
+      <w:r>
+        <w:rPr>
+          <w:lang w:val="es-PE"/>
+        </w:rPr>
+        <w:t xml:space="preserve"> acrónimo de Software Configuration Managment.</w:t>
+      </w:r>
+    </w:p>
+    <w:p>
+      <w:pPr>
+        <w:rPr>
+          <w:lang w:val="es-PE"/>
+        </w:rPr>
+      </w:pPr>
+    </w:p>
+    <w:p>
+      <w:pPr>
+        <w:rPr>
+          <w:b/>
+          <w:lang w:val="es-PE"/>
+        </w:rPr>
+      </w:pPr>
+      <w:r>
+        <w:rPr>
+          <w:b/>
+          <w:lang w:val="es-PE"/>
+        </w:rPr>
+        <w:t>SE</w:t>
+      </w:r>
+    </w:p>
+    <w:p>
+      <w:pPr>
+        <w:rPr>
+          <w:lang w:val="es-PE"/>
+        </w:rPr>
+      </w:pPr>
+      <w:r>
+        <w:rPr>
+          <w:lang w:val="es-PE"/>
+        </w:rPr>
+        <w:t xml:space="preserve">Es el acrónimo de </w:t>
+      </w:r>
+      <w:r>
+        <w:rPr>
+          <w:lang w:val="es-PE"/>
+        </w:rPr>
+        <w:t>Sistema Experto.</w:t>
+      </w:r>
+    </w:p>
+    <w:p>
+      <w:pPr>
+        <w:rPr>
+          <w:lang w:val="es-PE"/>
+        </w:rPr>
+      </w:pPr>
+    </w:p>
+    <w:p>
+      <w:pPr>
+        <w:rPr>
+          <w:b/>
+          <w:lang w:val="es-PE"/>
+        </w:rPr>
+      </w:pPr>
+      <w:r>
+        <w:rPr>
+          <w:b/>
+          <w:lang w:val="es-PE"/>
+        </w:rPr>
         <w:t>SVN</w:t>
       </w:r>
     </w:p>
@@ -12355,77 +12870,65 @@
     <w:p>
       <w:pPr>
         <w:rPr>
-          <w:b/>
-          <w:lang w:val="es-PE"/>
-        </w:rPr>
-      </w:pPr>
-      <w:r>
-        <w:rPr>
-          <w:b/>
-          <w:lang w:val="es-PE"/>
-        </w:rPr>
-        <w:t>Te Apuesto</w:t>
-      </w:r>
-    </w:p>
-    <w:p>
-      <w:pPr>
-        <w:rPr>
-          <w:lang w:val="es-PE"/>
-        </w:rPr>
-      </w:pPr>
-      <w:r>
-        <w:rPr>
-          <w:lang w:val="es-PE"/>
-        </w:rPr>
-        <w:t>Es un juego de apuestas de Intralot que consiste en elegir de una lista los partidos y</w:t>
-      </w:r>
-      <w:r>
-        <w:rPr>
-          <w:lang w:val="es-PE"/>
-        </w:rPr>
-        <w:t xml:space="preserve"> sus </w:t>
-      </w:r>
-      <w:r>
-        <w:rPr>
-          <w:lang w:val="es-PE"/>
-        </w:rPr>
-        <w:t>resultados con el objetivo de ganar una apuesta deportiva.</w:t>
-      </w:r>
-    </w:p>
-    <w:p>
-      <w:pPr>
-        <w:rPr>
-          <w:lang w:val="es-PE"/>
-        </w:rPr>
-      </w:pPr>
-    </w:p>
-    <w:p>
-      <w:pPr>
-        <w:rPr>
-          <w:b/>
-          <w:lang w:val="es-PE"/>
-        </w:rPr>
-      </w:pPr>
-      <w:r>
-        <w:rPr>
-          <w:b/>
-          <w:lang w:val="es-PE"/>
-        </w:rPr>
-        <w:t>Visual Studio 2010</w:t>
-      </w:r>
-    </w:p>
-    <w:p>
-      <w:pPr>
-        <w:rPr>
-          <w:lang w:val="es-PE"/>
-        </w:rPr>
-      </w:pPr>
-      <w:r>
-        <w:rPr>
-          <w:lang w:val="es-PE"/>
-        </w:rPr>
-        <w:t>Es un IDE, entorno de desarrollo integrado por sus siglas en inglés, que permite mediante sus lenguajes de programación desarrollar soluciones de escritorio y web.</w:t>
-      </w:r>
+          <w:lang w:val="es-PE"/>
+        </w:rPr>
+      </w:pPr>
+    </w:p>
+    <w:p>
+      <w:pPr>
+        <w:rPr>
+          <w:lang w:val="es-PE"/>
+        </w:rPr>
+      </w:pPr>
+    </w:p>
+    <w:p>
+      <w:pPr>
+        <w:rPr>
+          <w:lang w:val="es-PE"/>
+        </w:rPr>
+      </w:pPr>
+    </w:p>
+    <w:p>
+      <w:pPr>
+        <w:rPr>
+          <w:lang w:val="es-PE"/>
+        </w:rPr>
+      </w:pPr>
+    </w:p>
+    <w:p>
+      <w:pPr>
+        <w:rPr>
+          <w:lang w:val="es-PE"/>
+        </w:rPr>
+      </w:pPr>
+    </w:p>
+    <w:p>
+      <w:pPr>
+        <w:rPr>
+          <w:lang w:val="es-PE"/>
+        </w:rPr>
+      </w:pPr>
+    </w:p>
+    <w:p>
+      <w:pPr>
+        <w:rPr>
+          <w:lang w:val="es-PE"/>
+        </w:rPr>
+      </w:pPr>
+    </w:p>
+    <w:p>
+      <w:pPr>
+        <w:rPr>
+          <w:lang w:val="es-PE"/>
+        </w:rPr>
+      </w:pPr>
+    </w:p>
+    <w:p>
+      <w:pPr>
+        <w:rPr>
+          <w:lang w:val="es-PE"/>
+        </w:rPr>
+      </w:pPr>
     </w:p>
     <w:p>
       <w:pPr>
@@ -20143,7 +20646,7 @@
 </file>
 
 <file path=customXml/itemProps1.xml><?xml version="1.0" encoding="utf-8"?>
-<ds:datastoreItem xmlns:ds="http://schemas.openxmlformats.org/officeDocument/2006/customXml" ds:itemID="{12FC05FB-BD94-4315-AACC-EE53690389D4}">
+<ds:datastoreItem xmlns:ds="http://schemas.openxmlformats.org/officeDocument/2006/customXml" ds:itemID="{194C70D7-B833-4F13-B9F1-1B13D02B0400}">
   <ds:schemaRefs>
     <ds:schemaRef ds:uri="http://schemas.openxmlformats.org/officeDocument/2006/bibliography"/>
   </ds:schemaRefs>

</xml_diff>